<commit_message>
fixed activity diagrams bugs
</commit_message>
<xml_diff>
--- a/design/PacketSniffer-SRS.docx
+++ b/design/PacketSniffer-SRS.docx
@@ -1174,6 +1174,9 @@
             <w:pPr>
               <w:spacing w:before="40" w:after="40"/>
             </w:pPr>
+            <w:r>
+              <w:t>Incorporated review comments from teammates</w:t>
+            </w:r>
           </w:p>
         </w:tc>
         <w:tc>
@@ -1205,6 +1208,25 @@
             <w:pPr>
               <w:spacing w:before="40" w:after="40"/>
             </w:pPr>
+            <w:r>
+              <w:t xml:space="preserve">Sunil </w:t>
+            </w:r>
+            <w:proofErr w:type="spellStart"/>
+            <w:r>
+              <w:t>Baliganahalli</w:t>
+            </w:r>
+            <w:proofErr w:type="spellEnd"/>
+            <w:r>
+              <w:t xml:space="preserve"> </w:t>
+            </w:r>
+            <w:proofErr w:type="spellStart"/>
+            <w:r>
+              <w:t>Narayana</w:t>
+            </w:r>
+            <w:proofErr w:type="spellEnd"/>
+            <w:r>
+              <w:t xml:space="preserve"> Murthy</w:t>
+            </w:r>
           </w:p>
         </w:tc>
         <w:tc>
@@ -1218,6 +1240,9 @@
             <w:pPr>
               <w:spacing w:before="40" w:after="40"/>
             </w:pPr>
+            <w:r>
+              <w:t>3/7/2016</w:t>
+            </w:r>
           </w:p>
         </w:tc>
         <w:tc>
@@ -1231,6 +1256,9 @@
             <w:pPr>
               <w:spacing w:before="40" w:after="40"/>
             </w:pPr>
+            <w:r>
+              <w:t>Included Activity &amp; Sequence diagrams</w:t>
+            </w:r>
           </w:p>
         </w:tc>
         <w:tc>
@@ -1244,6 +1272,9 @@
             <w:pPr>
               <w:spacing w:before="40" w:after="40"/>
             </w:pPr>
+            <w:r>
+              <w:t>1.3</w:t>
+            </w:r>
           </w:p>
         </w:tc>
       </w:tr>
@@ -9324,10 +9355,10 @@
           <w:noProof/>
         </w:rPr>
         <w:drawing>
-          <wp:inline distT="0" distB="0" distL="0" distR="0" wp14:anchorId="550B05B8" wp14:editId="22E74CAC">
-            <wp:extent cx="4302962" cy="7133245"/>
-            <wp:effectExtent l="0" t="0" r="2540" b="0"/>
-            <wp:docPr id="13" name="Picture 13"/>
+          <wp:inline distT="0" distB="0" distL="0" distR="0">
+            <wp:extent cx="4275802" cy="7096125"/>
+            <wp:effectExtent l="0" t="0" r="0" b="0"/>
+            <wp:docPr id="1" name="Picture 1"/>
             <wp:cNvGraphicFramePr>
               <a:graphicFrameLocks xmlns:a="http://schemas.openxmlformats.org/drawingml/2006/main" noChangeAspect="1"/>
             </wp:cNvGraphicFramePr>
@@ -9335,7 +9366,7 @@
               <a:graphicData uri="http://schemas.openxmlformats.org/drawingml/2006/picture">
                 <pic:pic xmlns:pic="http://schemas.openxmlformats.org/drawingml/2006/picture">
                   <pic:nvPicPr>
-                    <pic:cNvPr id="0" name="Picture 4"/>
+                    <pic:cNvPr id="0" name="Picture 1"/>
                     <pic:cNvPicPr>
                       <a:picLocks noChangeAspect="1" noChangeArrowheads="1"/>
                     </pic:cNvPicPr>
@@ -9356,7 +9387,7 @@
                   <pic:spPr bwMode="auto">
                     <a:xfrm>
                       <a:off x="0" y="0"/>
-                      <a:ext cx="4324749" cy="7169362"/>
+                      <a:ext cx="4275802" cy="7096125"/>
                     </a:xfrm>
                     <a:prstGeom prst="rect">
                       <a:avLst/>
@@ -9460,6 +9491,15 @@
           <w:szCs w:val="28"/>
         </w:rPr>
       </w:pPr>
+    </w:p>
+    <w:p>
+      <w:pPr>
+        <w:rPr>
+          <w:b/>
+          <w:sz w:val="28"/>
+          <w:szCs w:val="28"/>
+        </w:rPr>
+      </w:pPr>
       <w:r>
         <w:rPr>
           <w:b/>
@@ -9495,9 +9535,9 @@
         </w:rPr>
         <w:drawing>
           <wp:inline distT="0" distB="0" distL="0" distR="0">
-            <wp:extent cx="6126480" cy="3168768"/>
+            <wp:extent cx="6126480" cy="3165509"/>
             <wp:effectExtent l="0" t="0" r="7620" b="0"/>
-            <wp:docPr id="2" name="Picture 2"/>
+            <wp:docPr id="9" name="Picture 9"/>
             <wp:cNvGraphicFramePr>
               <a:graphicFrameLocks xmlns:a="http://schemas.openxmlformats.org/drawingml/2006/main" noChangeAspect="1"/>
             </wp:cNvGraphicFramePr>
@@ -9505,7 +9545,7 @@
               <a:graphicData uri="http://schemas.openxmlformats.org/drawingml/2006/picture">
                 <pic:pic xmlns:pic="http://schemas.openxmlformats.org/drawingml/2006/picture">
                   <pic:nvPicPr>
-                    <pic:cNvPr id="0" name="Picture 2"/>
+                    <pic:cNvPr id="0" name="Picture 3"/>
                     <pic:cNvPicPr>
                       <a:picLocks noChangeAspect="1" noChangeArrowheads="1"/>
                     </pic:cNvPicPr>
@@ -9526,7 +9566,7 @@
                   <pic:spPr bwMode="auto">
                     <a:xfrm>
                       <a:off x="0" y="0"/>
-                      <a:ext cx="6126480" cy="3168768"/>
+                      <a:ext cx="6126480" cy="3165509"/>
                     </a:xfrm>
                     <a:prstGeom prst="rect">
                       <a:avLst/>
@@ -9596,8 +9636,15 @@
           <w:szCs w:val="28"/>
         </w:rPr>
       </w:pPr>
-      <w:bookmarkStart w:id="190" w:name="_GoBack"/>
-      <w:bookmarkEnd w:id="190"/>
+    </w:p>
+    <w:p>
+      <w:pPr>
+        <w:rPr>
+          <w:b/>
+          <w:sz w:val="28"/>
+          <w:szCs w:val="28"/>
+        </w:rPr>
+      </w:pPr>
     </w:p>
     <w:p>
       <w:pPr>
@@ -9705,9 +9752,9 @@
         </w:rPr>
         <w:drawing>
           <wp:inline distT="0" distB="0" distL="0" distR="0">
-            <wp:extent cx="6126480" cy="2458632"/>
+            <wp:extent cx="6126480" cy="2461334"/>
             <wp:effectExtent l="0" t="0" r="7620" b="0"/>
-            <wp:docPr id="19" name="Picture 19"/>
+            <wp:docPr id="16" name="Picture 16"/>
             <wp:cNvGraphicFramePr>
               <a:graphicFrameLocks xmlns:a="http://schemas.openxmlformats.org/drawingml/2006/main" noChangeAspect="1"/>
             </wp:cNvGraphicFramePr>
@@ -9715,7 +9762,7 @@
               <a:graphicData uri="http://schemas.openxmlformats.org/drawingml/2006/picture">
                 <pic:pic xmlns:pic="http://schemas.openxmlformats.org/drawingml/2006/picture">
                   <pic:nvPicPr>
-                    <pic:cNvPr id="0" name="Picture 8"/>
+                    <pic:cNvPr id="0" name="Picture 5"/>
                     <pic:cNvPicPr>
                       <a:picLocks noChangeAspect="1" noChangeArrowheads="1"/>
                     </pic:cNvPicPr>
@@ -9736,7 +9783,7 @@
                   <pic:spPr bwMode="auto">
                     <a:xfrm>
                       <a:off x="0" y="0"/>
-                      <a:ext cx="6126480" cy="2458632"/>
+                      <a:ext cx="6126480" cy="2461334"/>
                     </a:xfrm>
                     <a:prstGeom prst="rect">
                       <a:avLst/>
@@ -9770,6 +9817,24 @@
           <w:szCs w:val="28"/>
         </w:rPr>
       </w:pPr>
+    </w:p>
+    <w:p>
+      <w:pPr>
+        <w:rPr>
+          <w:b/>
+          <w:sz w:val="28"/>
+          <w:szCs w:val="28"/>
+        </w:rPr>
+      </w:pPr>
+    </w:p>
+    <w:p>
+      <w:pPr>
+        <w:rPr>
+          <w:b/>
+          <w:sz w:val="28"/>
+          <w:szCs w:val="28"/>
+        </w:rPr>
+      </w:pPr>
       <w:r>
         <w:rPr>
           <w:b/>
@@ -9805,9 +9870,9 @@
         </w:rPr>
         <w:drawing>
           <wp:inline distT="0" distB="0" distL="0" distR="0">
-            <wp:extent cx="6126480" cy="3350413"/>
-            <wp:effectExtent l="0" t="0" r="7620" b="2540"/>
-            <wp:docPr id="1" name="Picture 1"/>
+            <wp:extent cx="6126480" cy="3318329"/>
+            <wp:effectExtent l="0" t="0" r="7620" b="0"/>
+            <wp:docPr id="8" name="Picture 8"/>
             <wp:cNvGraphicFramePr>
               <a:graphicFrameLocks xmlns:a="http://schemas.openxmlformats.org/drawingml/2006/main" noChangeAspect="1"/>
             </wp:cNvGraphicFramePr>
@@ -9815,7 +9880,7 @@
               <a:graphicData uri="http://schemas.openxmlformats.org/drawingml/2006/picture">
                 <pic:pic xmlns:pic="http://schemas.openxmlformats.org/drawingml/2006/picture">
                   <pic:nvPicPr>
-                    <pic:cNvPr id="0" name="Picture 1"/>
+                    <pic:cNvPr id="0" name="Picture 2"/>
                     <pic:cNvPicPr>
                       <a:picLocks noChangeAspect="1" noChangeArrowheads="1"/>
                     </pic:cNvPicPr>
@@ -9836,7 +9901,7 @@
                   <pic:spPr bwMode="auto">
                     <a:xfrm>
                       <a:off x="0" y="0"/>
-                      <a:ext cx="6126480" cy="3350413"/>
+                      <a:ext cx="6126480" cy="3318329"/>
                     </a:xfrm>
                     <a:prstGeom prst="rect">
                       <a:avLst/>
@@ -9888,17 +9953,17 @@
     </w:p>
     <w:p/>
     <w:p>
-      <w:bookmarkStart w:id="191" w:name="h.tqgahx7jclih" w:colFirst="0" w:colLast="0"/>
-      <w:bookmarkEnd w:id="191"/>
+      <w:bookmarkStart w:id="190" w:name="h.tqgahx7jclih" w:colFirst="0" w:colLast="0"/>
+      <w:bookmarkEnd w:id="190"/>
       <w:r>
         <w:rPr>
           <w:noProof/>
         </w:rPr>
         <w:drawing>
-          <wp:inline distT="0" distB="0" distL="0" distR="0" wp14:anchorId="21EEB90A" wp14:editId="5E3D8B19">
-            <wp:extent cx="6126480" cy="2580069"/>
-            <wp:effectExtent l="0" t="0" r="7620" b="0"/>
-            <wp:docPr id="17" name="Picture 17"/>
+          <wp:inline distT="0" distB="0" distL="0" distR="0">
+            <wp:extent cx="6126480" cy="2584124"/>
+            <wp:effectExtent l="0" t="0" r="7620" b="6985"/>
+            <wp:docPr id="18" name="Picture 18"/>
             <wp:cNvGraphicFramePr>
               <a:graphicFrameLocks xmlns:a="http://schemas.openxmlformats.org/drawingml/2006/main" noChangeAspect="1"/>
             </wp:cNvGraphicFramePr>
@@ -9927,7 +9992,7 @@
                   <pic:spPr bwMode="auto">
                     <a:xfrm>
                       <a:off x="0" y="0"/>
-                      <a:ext cx="6126480" cy="2580069"/>
+                      <a:ext cx="6126480" cy="2584124"/>
                     </a:xfrm>
                     <a:prstGeom prst="rect">
                       <a:avLst/>
@@ -9945,8 +10010,8 @@
       </w:r>
     </w:p>
     <w:p>
-      <w:bookmarkStart w:id="192" w:name="h.viq4rhafg8z7" w:colFirst="0" w:colLast="0"/>
-      <w:bookmarkEnd w:id="192"/>
+      <w:bookmarkStart w:id="191" w:name="h.viq4rhafg8z7" w:colFirst="0" w:colLast="0"/>
+      <w:bookmarkEnd w:id="191"/>
     </w:p>
     <w:p>
       <w:pPr>
@@ -9956,53 +10021,8 @@
           <w:szCs w:val="28"/>
         </w:rPr>
       </w:pPr>
-      <w:bookmarkStart w:id="193" w:name="h.wv4ajxlwy62i" w:colFirst="0" w:colLast="0"/>
-      <w:bookmarkEnd w:id="193"/>
-    </w:p>
-    <w:p>
-      <w:pPr>
-        <w:rPr>
-          <w:b/>
-          <w:sz w:val="28"/>
-          <w:szCs w:val="28"/>
-        </w:rPr>
-      </w:pPr>
-    </w:p>
-    <w:p>
-      <w:pPr>
-        <w:rPr>
-          <w:b/>
-          <w:sz w:val="28"/>
-          <w:szCs w:val="28"/>
-        </w:rPr>
-      </w:pPr>
-    </w:p>
-    <w:p>
-      <w:pPr>
-        <w:rPr>
-          <w:b/>
-          <w:sz w:val="28"/>
-          <w:szCs w:val="28"/>
-        </w:rPr>
-      </w:pPr>
-    </w:p>
-    <w:p>
-      <w:pPr>
-        <w:rPr>
-          <w:b/>
-          <w:sz w:val="28"/>
-          <w:szCs w:val="28"/>
-        </w:rPr>
-      </w:pPr>
-    </w:p>
-    <w:p>
-      <w:pPr>
-        <w:rPr>
-          <w:b/>
-          <w:sz w:val="28"/>
-          <w:szCs w:val="28"/>
-        </w:rPr>
-      </w:pPr>
+      <w:bookmarkStart w:id="192" w:name="h.wv4ajxlwy62i" w:colFirst="0" w:colLast="0"/>
+      <w:bookmarkEnd w:id="192"/>
     </w:p>
     <w:p>
       <w:pPr>
@@ -10216,7 +10236,7 @@
         </w:rPr>
         <w:drawing>
           <wp:inline distT="0" distB="0" distL="0" distR="0">
-            <wp:extent cx="6126480" cy="6292090"/>
+            <wp:extent cx="6126480" cy="6291108"/>
             <wp:effectExtent l="0" t="0" r="7620" b="0"/>
             <wp:docPr id="20" name="Picture 20"/>
             <wp:cNvGraphicFramePr>
@@ -10226,7 +10246,7 @@
               <a:graphicData uri="http://schemas.openxmlformats.org/drawingml/2006/picture">
                 <pic:pic xmlns:pic="http://schemas.openxmlformats.org/drawingml/2006/picture">
                   <pic:nvPicPr>
-                    <pic:cNvPr id="0" name="Picture 9"/>
+                    <pic:cNvPr id="0" name="Picture 7"/>
                     <pic:cNvPicPr>
                       <a:picLocks noChangeAspect="1" noChangeArrowheads="1"/>
                     </pic:cNvPicPr>
@@ -10247,7 +10267,7 @@
                   <pic:spPr bwMode="auto">
                     <a:xfrm>
                       <a:off x="0" y="0"/>
-                      <a:ext cx="6126480" cy="6292090"/>
+                      <a:ext cx="6126480" cy="6291108"/>
                     </a:xfrm>
                     <a:prstGeom prst="rect">
                       <a:avLst/>
@@ -10265,12 +10285,12 @@
       </w:r>
     </w:p>
     <w:p>
-      <w:bookmarkStart w:id="194" w:name="h.a38f9o9te28g" w:colFirst="0" w:colLast="0"/>
+      <w:bookmarkStart w:id="193" w:name="h.a38f9o9te28g" w:colFirst="0" w:colLast="0"/>
+      <w:bookmarkEnd w:id="193"/>
+    </w:p>
+    <w:p>
+      <w:bookmarkStart w:id="194" w:name="h.n37sgdhjwaao" w:colFirst="0" w:colLast="0"/>
       <w:bookmarkEnd w:id="194"/>
-    </w:p>
-    <w:p>
-      <w:bookmarkStart w:id="195" w:name="h.n37sgdhjwaao" w:colFirst="0" w:colLast="0"/>
-      <w:bookmarkEnd w:id="195"/>
     </w:p>
     <w:p>
       <w:pPr>
@@ -10280,8 +10300,8 @@
           <w:szCs w:val="28"/>
         </w:rPr>
       </w:pPr>
-      <w:bookmarkStart w:id="196" w:name="h.2mtjwgbri7f4" w:colFirst="0" w:colLast="0"/>
-      <w:bookmarkEnd w:id="196"/>
+      <w:bookmarkStart w:id="195" w:name="h.2mtjwgbri7f4" w:colFirst="0" w:colLast="0"/>
+      <w:bookmarkEnd w:id="195"/>
     </w:p>
     <w:p>
       <w:pPr>
@@ -10321,21 +10341,21 @@
       </w:r>
     </w:p>
     <w:p>
-      <w:bookmarkStart w:id="197" w:name="h.wb9nd2liq9be" w:colFirst="0" w:colLast="0"/>
+      <w:bookmarkStart w:id="196" w:name="h.wb9nd2liq9be" w:colFirst="0" w:colLast="0"/>
+      <w:bookmarkEnd w:id="196"/>
+    </w:p>
+    <w:p>
+      <w:bookmarkStart w:id="197" w:name="h.31wtpm472ham" w:colFirst="0" w:colLast="0"/>
       <w:bookmarkEnd w:id="197"/>
-    </w:p>
-    <w:p>
-      <w:bookmarkStart w:id="198" w:name="h.31wtpm472ham" w:colFirst="0" w:colLast="0"/>
-      <w:bookmarkEnd w:id="198"/>
       <w:r>
         <w:rPr>
           <w:noProof/>
         </w:rPr>
         <w:drawing>
           <wp:inline distT="0" distB="0" distL="0" distR="0">
-            <wp:extent cx="6126480" cy="3171718"/>
-            <wp:effectExtent l="0" t="0" r="7620" b="0"/>
-            <wp:docPr id="15" name="Picture 15"/>
+            <wp:extent cx="6126480" cy="3173655"/>
+            <wp:effectExtent l="0" t="0" r="7620" b="8255"/>
+            <wp:docPr id="21" name="Picture 21"/>
             <wp:cNvGraphicFramePr>
               <a:graphicFrameLocks xmlns:a="http://schemas.openxmlformats.org/drawingml/2006/main" noChangeAspect="1"/>
             </wp:cNvGraphicFramePr>
@@ -10343,7 +10363,7 @@
               <a:graphicData uri="http://schemas.openxmlformats.org/drawingml/2006/picture">
                 <pic:pic xmlns:pic="http://schemas.openxmlformats.org/drawingml/2006/picture">
                   <pic:nvPicPr>
-                    <pic:cNvPr id="0" name="Picture 4"/>
+                    <pic:cNvPr id="0" name="Picture 8"/>
                     <pic:cNvPicPr>
                       <a:picLocks noChangeAspect="1" noChangeArrowheads="1"/>
                     </pic:cNvPicPr>
@@ -10364,7 +10384,7 @@
                   <pic:spPr bwMode="auto">
                     <a:xfrm>
                       <a:off x="0" y="0"/>
-                      <a:ext cx="6126480" cy="3171718"/>
+                      <a:ext cx="6126480" cy="3173655"/>
                     </a:xfrm>
                     <a:prstGeom prst="rect">
                       <a:avLst/>
@@ -10382,16 +10402,16 @@
       </w:r>
     </w:p>
     <w:p>
-      <w:bookmarkStart w:id="199" w:name="h.slbpjfhx9wad" w:colFirst="0" w:colLast="0"/>
+      <w:bookmarkStart w:id="198" w:name="h.slbpjfhx9wad" w:colFirst="0" w:colLast="0"/>
+      <w:bookmarkEnd w:id="198"/>
+    </w:p>
+    <w:p>
+      <w:bookmarkStart w:id="199" w:name="h.37ewzrsgy5wd" w:colFirst="0" w:colLast="0"/>
+      <w:bookmarkStart w:id="200" w:name="h.gtca4ua8lpb6" w:colFirst="0" w:colLast="0"/>
+      <w:bookmarkStart w:id="201" w:name="h.7gu16p62asqr" w:colFirst="0" w:colLast="0"/>
       <w:bookmarkEnd w:id="199"/>
-    </w:p>
-    <w:p>
-      <w:bookmarkStart w:id="200" w:name="h.37ewzrsgy5wd" w:colFirst="0" w:colLast="0"/>
-      <w:bookmarkStart w:id="201" w:name="h.gtca4ua8lpb6" w:colFirst="0" w:colLast="0"/>
-      <w:bookmarkStart w:id="202" w:name="h.7gu16p62asqr" w:colFirst="0" w:colLast="0"/>
       <w:bookmarkEnd w:id="200"/>
       <w:bookmarkEnd w:id="201"/>
-      <w:bookmarkEnd w:id="202"/>
     </w:p>
     <w:p>
       <w:pPr>
@@ -10401,8 +10421,8 @@
           <w:szCs w:val="28"/>
         </w:rPr>
       </w:pPr>
-      <w:bookmarkStart w:id="203" w:name="h.g6y3zoqj5ano" w:colFirst="0" w:colLast="0"/>
-      <w:bookmarkEnd w:id="203"/>
+      <w:bookmarkStart w:id="202" w:name="h.g6y3zoqj5ano" w:colFirst="0" w:colLast="0"/>
+      <w:bookmarkEnd w:id="202"/>
     </w:p>
     <w:p>
       <w:pPr>
@@ -10594,8 +10614,8 @@
     </w:p>
     <w:p/>
     <w:p>
-      <w:bookmarkStart w:id="204" w:name="h.1po0saz9c549" w:colFirst="0" w:colLast="0"/>
-      <w:bookmarkEnd w:id="204"/>
+      <w:bookmarkStart w:id="203" w:name="h.1po0saz9c549" w:colFirst="0" w:colLast="0"/>
+      <w:bookmarkEnd w:id="203"/>
     </w:p>
     <w:p>
       <w:r>
@@ -10604,9 +10624,9 @@
         </w:rPr>
         <w:drawing>
           <wp:inline distT="0" distB="0" distL="0" distR="0">
-            <wp:extent cx="6126480" cy="5417320"/>
-            <wp:effectExtent l="0" t="0" r="7620" b="0"/>
-            <wp:docPr id="11" name="Picture 11"/>
+            <wp:extent cx="6126480" cy="5598673"/>
+            <wp:effectExtent l="0" t="0" r="7620" b="2540"/>
+            <wp:docPr id="22" name="Picture 22"/>
             <wp:cNvGraphicFramePr>
               <a:graphicFrameLocks xmlns:a="http://schemas.openxmlformats.org/drawingml/2006/main" noChangeAspect="1"/>
             </wp:cNvGraphicFramePr>
@@ -10614,7 +10634,7 @@
               <a:graphicData uri="http://schemas.openxmlformats.org/drawingml/2006/picture">
                 <pic:pic xmlns:pic="http://schemas.openxmlformats.org/drawingml/2006/picture">
                   <pic:nvPicPr>
-                    <pic:cNvPr id="0" name="Picture 1"/>
+                    <pic:cNvPr id="0" name="Picture 9"/>
                     <pic:cNvPicPr>
                       <a:picLocks noChangeAspect="1" noChangeArrowheads="1"/>
                     </pic:cNvPicPr>
@@ -10635,7 +10655,7 @@
                   <pic:spPr bwMode="auto">
                     <a:xfrm>
                       <a:off x="0" y="0"/>
-                      <a:ext cx="6126480" cy="5417320"/>
+                      <a:ext cx="6126480" cy="5598673"/>
                     </a:xfrm>
                     <a:prstGeom prst="rect">
                       <a:avLst/>
@@ -10653,42 +10673,29 @@
       </w:r>
     </w:p>
     <w:p>
-      <w:bookmarkStart w:id="205" w:name="h.9eu9whtbqjav" w:colFirst="0" w:colLast="0"/>
+      <w:bookmarkStart w:id="204" w:name="h.9eu9whtbqjav" w:colFirst="0" w:colLast="0"/>
+      <w:bookmarkEnd w:id="204"/>
+    </w:p>
+    <w:p>
+      <w:bookmarkStart w:id="205" w:name="h.qx92lwrkbv16" w:colFirst="0" w:colLast="0"/>
       <w:bookmarkEnd w:id="205"/>
     </w:p>
     <w:p>
-      <w:bookmarkStart w:id="206" w:name="h.qx92lwrkbv16" w:colFirst="0" w:colLast="0"/>
+      <w:bookmarkStart w:id="206" w:name="h.45u23z5tez5b" w:colFirst="0" w:colLast="0"/>
       <w:bookmarkEnd w:id="206"/>
     </w:p>
     <w:p>
-      <w:bookmarkStart w:id="207" w:name="h.45u23z5tez5b" w:colFirst="0" w:colLast="0"/>
+      <w:bookmarkStart w:id="207" w:name="h.5karampv9zu7" w:colFirst="0" w:colLast="0"/>
       <w:bookmarkEnd w:id="207"/>
     </w:p>
     <w:p>
-      <w:bookmarkStart w:id="208" w:name="h.5karampv9zu7" w:colFirst="0" w:colLast="0"/>
+      <w:bookmarkStart w:id="208" w:name="h.m2j53lqvu6dz" w:colFirst="0" w:colLast="0"/>
       <w:bookmarkEnd w:id="208"/>
     </w:p>
     <w:p>
-      <w:bookmarkStart w:id="209" w:name="h.m2j53lqvu6dz" w:colFirst="0" w:colLast="0"/>
+      <w:bookmarkStart w:id="209" w:name="h.zb5ednj7huy7" w:colFirst="0" w:colLast="0"/>
       <w:bookmarkEnd w:id="209"/>
     </w:p>
-    <w:p>
-      <w:bookmarkStart w:id="210" w:name="h.zb5ednj7huy7" w:colFirst="0" w:colLast="0"/>
-      <w:bookmarkEnd w:id="210"/>
-    </w:p>
-    <w:p>
-      <w:bookmarkStart w:id="211" w:name="h.nwn6ql60w90q" w:colFirst="0" w:colLast="0"/>
-      <w:bookmarkEnd w:id="211"/>
-    </w:p>
-    <w:p>
-      <w:bookmarkStart w:id="212" w:name="h.vk8jrc9n2afu" w:colFirst="0" w:colLast="0"/>
-      <w:bookmarkEnd w:id="212"/>
-    </w:p>
-    <w:p>
-      <w:bookmarkStart w:id="213" w:name="h.2prayojc05de" w:colFirst="0" w:colLast="0"/>
-      <w:bookmarkEnd w:id="213"/>
-    </w:p>
-    <w:p/>
     <w:p>
       <w:pPr>
         <w:rPr>
@@ -10697,8 +10704,8 @@
           <w:szCs w:val="36"/>
         </w:rPr>
       </w:pPr>
-      <w:bookmarkStart w:id="214" w:name="h.box23nl6pxyj" w:colFirst="0" w:colLast="0"/>
-      <w:bookmarkEnd w:id="214"/>
+      <w:bookmarkStart w:id="210" w:name="h.nwn6ql60w90q" w:colFirst="0" w:colLast="0"/>
+      <w:bookmarkEnd w:id="210"/>
     </w:p>
     <w:p>
       <w:pPr>
@@ -10718,8 +10725,8 @@
         </w:rPr>
         <w:t>6.3 Deployment View</w:t>
       </w:r>
-      <w:bookmarkStart w:id="215" w:name="h.u8av15gdekxf" w:colFirst="0" w:colLast="0"/>
-      <w:bookmarkEnd w:id="215"/>
+      <w:bookmarkStart w:id="211" w:name="h.u8av15gdekxf" w:colFirst="0" w:colLast="0"/>
+      <w:bookmarkEnd w:id="211"/>
     </w:p>
     <w:p/>
     <w:p>
@@ -10730,8 +10737,8 @@
           <w:szCs w:val="28"/>
         </w:rPr>
       </w:pPr>
-      <w:bookmarkStart w:id="216" w:name="h.2j80sbfpgj1a" w:colFirst="0" w:colLast="0"/>
-      <w:bookmarkEnd w:id="216"/>
+      <w:bookmarkStart w:id="212" w:name="h.2j80sbfpgj1a" w:colFirst="0" w:colLast="0"/>
+      <w:bookmarkEnd w:id="212"/>
       <w:r>
         <w:rPr>
           <w:b/>
@@ -10743,24 +10750,23 @@
     </w:p>
     <w:p/>
     <w:p>
-      <w:bookmarkStart w:id="217" w:name="h.9twfmgc0c4cd" w:colFirst="0" w:colLast="0"/>
-      <w:bookmarkEnd w:id="217"/>
-    </w:p>
-    <w:p>
-      <w:bookmarkStart w:id="218" w:name="h.lhwfoilht295" w:colFirst="0" w:colLast="0"/>
-      <w:bookmarkEnd w:id="218"/>
+      <w:bookmarkStart w:id="213" w:name="h.9twfmgc0c4cd" w:colFirst="0" w:colLast="0"/>
+      <w:bookmarkEnd w:id="213"/>
       <w:r>
-        <w:t xml:space="preserve">              </w:t>
+        <w:rPr>
+          <w:noProof/>
+        </w:rPr>
+        <w:t xml:space="preserve">                      </w:t>
       </w:r>
       <w:r>
         <w:rPr>
           <w:noProof/>
         </w:rPr>
         <w:drawing>
-          <wp:inline distT="0" distB="0" distL="0" distR="0" wp14:anchorId="5BEB848D" wp14:editId="7548F654">
-            <wp:extent cx="5039995" cy="3189605"/>
-            <wp:effectExtent l="0" t="0" r="8255" b="0"/>
-            <wp:docPr id="14" name="Picture 14"/>
+          <wp:inline distT="0" distB="0" distL="0" distR="0" wp14:anchorId="0775E4FD" wp14:editId="50DE6EC3">
+            <wp:extent cx="4585384" cy="2909455"/>
+            <wp:effectExtent l="0" t="0" r="5715" b="5715"/>
+            <wp:docPr id="23" name="Picture 23"/>
             <wp:cNvGraphicFramePr>
               <a:graphicFrameLocks xmlns:a="http://schemas.openxmlformats.org/drawingml/2006/main" noChangeAspect="1"/>
             </wp:cNvGraphicFramePr>
@@ -10768,7 +10774,7 @@
               <a:graphicData uri="http://schemas.openxmlformats.org/drawingml/2006/picture">
                 <pic:pic xmlns:pic="http://schemas.openxmlformats.org/drawingml/2006/picture">
                   <pic:nvPicPr>
-                    <pic:cNvPr id="0" name="Picture 3"/>
+                    <pic:cNvPr id="0" name="Picture 10"/>
                     <pic:cNvPicPr>
                       <a:picLocks noChangeAspect="1" noChangeArrowheads="1"/>
                     </pic:cNvPicPr>
@@ -10789,7 +10795,7 @@
                   <pic:spPr bwMode="auto">
                     <a:xfrm>
                       <a:off x="0" y="0"/>
-                      <a:ext cx="5039995" cy="3189605"/>
+                      <a:ext cx="4591088" cy="2913074"/>
                     </a:xfrm>
                     <a:prstGeom prst="rect">
                       <a:avLst/>
@@ -10807,6 +10813,13 @@
       </w:r>
     </w:p>
     <w:p>
+      <w:bookmarkStart w:id="214" w:name="h.lhwfoilht295" w:colFirst="0" w:colLast="0"/>
+      <w:bookmarkEnd w:id="214"/>
+      <w:r>
+        <w:t xml:space="preserve">        </w:t>
+      </w:r>
+    </w:p>
+    <w:p>
       <w:pPr>
         <w:rPr>
           <w:b/>
@@ -10814,21 +10827,25 @@
           <w:szCs w:val="28"/>
         </w:rPr>
       </w:pPr>
-      <w:bookmarkStart w:id="219" w:name="h.7x6gvssitzkg" w:colFirst="0" w:colLast="0"/>
-      <w:bookmarkStart w:id="220" w:name="h.cu21uknxbjob" w:colFirst="0" w:colLast="0"/>
-      <w:bookmarkStart w:id="221" w:name="h.gxd4yzkeiy61" w:colFirst="0" w:colLast="0"/>
-      <w:bookmarkStart w:id="222" w:name="h.3shoydlyktst" w:colFirst="0" w:colLast="0"/>
-      <w:bookmarkStart w:id="223" w:name="h.u9rw618go1x3" w:colFirst="0" w:colLast="0"/>
-      <w:bookmarkStart w:id="224" w:name="h.qk1659yixzio" w:colFirst="0" w:colLast="0"/>
-      <w:bookmarkStart w:id="225" w:name="h.bou25vhb0323" w:colFirst="0" w:colLast="0"/>
-      <w:bookmarkStart w:id="226" w:name="h.vxx95dn7z8ay" w:colFirst="0" w:colLast="0"/>
-      <w:bookmarkStart w:id="227" w:name="h.k7qaegwz5lfb" w:colFirst="0" w:colLast="0"/>
-      <w:bookmarkStart w:id="228" w:name="h.u16oq3bj2xmg" w:colFirst="0" w:colLast="0"/>
-      <w:bookmarkStart w:id="229" w:name="h.gaahau4dfyt3" w:colFirst="0" w:colLast="0"/>
-      <w:bookmarkStart w:id="230" w:name="h.edo04i1r0izs" w:colFirst="0" w:colLast="0"/>
-      <w:bookmarkStart w:id="231" w:name="h.i2gpbc2h5i4o" w:colFirst="0" w:colLast="0"/>
-      <w:bookmarkStart w:id="232" w:name="h.27v1ma9itcug" w:colFirst="0" w:colLast="0"/>
-      <w:bookmarkStart w:id="233" w:name="h.zi0xsb6grsiy" w:colFirst="0" w:colLast="0"/>
+      <w:bookmarkStart w:id="215" w:name="h.7x6gvssitzkg" w:colFirst="0" w:colLast="0"/>
+      <w:bookmarkStart w:id="216" w:name="h.cu21uknxbjob" w:colFirst="0" w:colLast="0"/>
+      <w:bookmarkStart w:id="217" w:name="h.gxd4yzkeiy61" w:colFirst="0" w:colLast="0"/>
+      <w:bookmarkStart w:id="218" w:name="h.3shoydlyktst" w:colFirst="0" w:colLast="0"/>
+      <w:bookmarkStart w:id="219" w:name="h.u9rw618go1x3" w:colFirst="0" w:colLast="0"/>
+      <w:bookmarkStart w:id="220" w:name="h.qk1659yixzio" w:colFirst="0" w:colLast="0"/>
+      <w:bookmarkStart w:id="221" w:name="h.bou25vhb0323" w:colFirst="0" w:colLast="0"/>
+      <w:bookmarkStart w:id="222" w:name="h.vxx95dn7z8ay" w:colFirst="0" w:colLast="0"/>
+      <w:bookmarkStart w:id="223" w:name="h.k7qaegwz5lfb" w:colFirst="0" w:colLast="0"/>
+      <w:bookmarkStart w:id="224" w:name="h.u16oq3bj2xmg" w:colFirst="0" w:colLast="0"/>
+      <w:bookmarkStart w:id="225" w:name="h.gaahau4dfyt3" w:colFirst="0" w:colLast="0"/>
+      <w:bookmarkStart w:id="226" w:name="h.edo04i1r0izs" w:colFirst="0" w:colLast="0"/>
+      <w:bookmarkStart w:id="227" w:name="h.i2gpbc2h5i4o" w:colFirst="0" w:colLast="0"/>
+      <w:bookmarkStart w:id="228" w:name="h.27v1ma9itcug" w:colFirst="0" w:colLast="0"/>
+      <w:bookmarkStart w:id="229" w:name="h.zi0xsb6grsiy" w:colFirst="0" w:colLast="0"/>
+      <w:bookmarkEnd w:id="215"/>
+      <w:bookmarkEnd w:id="216"/>
+      <w:bookmarkEnd w:id="217"/>
+      <w:bookmarkEnd w:id="218"/>
       <w:bookmarkEnd w:id="219"/>
       <w:bookmarkEnd w:id="220"/>
       <w:bookmarkEnd w:id="221"/>
@@ -10840,163 +10857,6 @@
       <w:bookmarkEnd w:id="227"/>
       <w:bookmarkEnd w:id="228"/>
       <w:bookmarkEnd w:id="229"/>
-      <w:bookmarkEnd w:id="230"/>
-      <w:bookmarkEnd w:id="231"/>
-      <w:bookmarkEnd w:id="232"/>
-      <w:bookmarkEnd w:id="233"/>
-    </w:p>
-    <w:p>
-      <w:pPr>
-        <w:rPr>
-          <w:b/>
-          <w:sz w:val="28"/>
-          <w:szCs w:val="28"/>
-        </w:rPr>
-      </w:pPr>
-    </w:p>
-    <w:p>
-      <w:pPr>
-        <w:rPr>
-          <w:b/>
-          <w:sz w:val="28"/>
-          <w:szCs w:val="28"/>
-        </w:rPr>
-      </w:pPr>
-    </w:p>
-    <w:p>
-      <w:pPr>
-        <w:rPr>
-          <w:b/>
-          <w:sz w:val="28"/>
-          <w:szCs w:val="28"/>
-        </w:rPr>
-      </w:pPr>
-    </w:p>
-    <w:p>
-      <w:pPr>
-        <w:rPr>
-          <w:b/>
-          <w:sz w:val="28"/>
-          <w:szCs w:val="28"/>
-        </w:rPr>
-      </w:pPr>
-    </w:p>
-    <w:p>
-      <w:pPr>
-        <w:rPr>
-          <w:b/>
-          <w:sz w:val="28"/>
-          <w:szCs w:val="28"/>
-        </w:rPr>
-      </w:pPr>
-    </w:p>
-    <w:p>
-      <w:pPr>
-        <w:rPr>
-          <w:b/>
-          <w:sz w:val="28"/>
-          <w:szCs w:val="28"/>
-        </w:rPr>
-      </w:pPr>
-    </w:p>
-    <w:p>
-      <w:pPr>
-        <w:rPr>
-          <w:b/>
-          <w:sz w:val="28"/>
-          <w:szCs w:val="28"/>
-        </w:rPr>
-      </w:pPr>
-    </w:p>
-    <w:p>
-      <w:pPr>
-        <w:rPr>
-          <w:b/>
-          <w:sz w:val="28"/>
-          <w:szCs w:val="28"/>
-        </w:rPr>
-      </w:pPr>
-    </w:p>
-    <w:p>
-      <w:pPr>
-        <w:rPr>
-          <w:b/>
-          <w:sz w:val="28"/>
-          <w:szCs w:val="28"/>
-        </w:rPr>
-      </w:pPr>
-    </w:p>
-    <w:p>
-      <w:pPr>
-        <w:rPr>
-          <w:b/>
-          <w:sz w:val="28"/>
-          <w:szCs w:val="28"/>
-        </w:rPr>
-      </w:pPr>
-    </w:p>
-    <w:p>
-      <w:pPr>
-        <w:rPr>
-          <w:b/>
-          <w:sz w:val="28"/>
-          <w:szCs w:val="28"/>
-        </w:rPr>
-      </w:pPr>
-    </w:p>
-    <w:p>
-      <w:pPr>
-        <w:rPr>
-          <w:b/>
-          <w:sz w:val="28"/>
-          <w:szCs w:val="28"/>
-        </w:rPr>
-      </w:pPr>
-    </w:p>
-    <w:p>
-      <w:pPr>
-        <w:rPr>
-          <w:b/>
-          <w:sz w:val="28"/>
-          <w:szCs w:val="28"/>
-        </w:rPr>
-      </w:pPr>
-    </w:p>
-    <w:p>
-      <w:pPr>
-        <w:rPr>
-          <w:b/>
-          <w:sz w:val="28"/>
-          <w:szCs w:val="28"/>
-        </w:rPr>
-      </w:pPr>
-    </w:p>
-    <w:p>
-      <w:pPr>
-        <w:rPr>
-          <w:b/>
-          <w:sz w:val="28"/>
-          <w:szCs w:val="28"/>
-        </w:rPr>
-      </w:pPr>
-    </w:p>
-    <w:p>
-      <w:pPr>
-        <w:rPr>
-          <w:b/>
-          <w:sz w:val="28"/>
-          <w:szCs w:val="28"/>
-        </w:rPr>
-      </w:pPr>
-    </w:p>
-    <w:p>
-      <w:pPr>
-        <w:rPr>
-          <w:b/>
-          <w:sz w:val="28"/>
-          <w:szCs w:val="28"/>
-        </w:rPr>
-      </w:pPr>
       <w:r>
         <w:rPr>
           <w:b/>
@@ -11025,6 +10885,18 @@
       </w:pPr>
     </w:p>
     <w:p>
+      <w:pPr>
+        <w:rPr>
+          <w:b/>
+          <w:sz w:val="28"/>
+          <w:szCs w:val="28"/>
+        </w:rPr>
+      </w:pPr>
+    </w:p>
+    <w:p>
+      <w:r>
+        <w:t xml:space="preserve">   </w:t>
+      </w:r>
       <w:r>
         <w:t xml:space="preserve">                                         </w:t>
       </w:r>
@@ -11034,9 +10906,9 @@
         </w:rPr>
         <w:drawing>
           <wp:inline distT="0" distB="0" distL="0" distR="0">
-            <wp:extent cx="2115820" cy="3317240"/>
-            <wp:effectExtent l="0" t="0" r="0" b="0"/>
-            <wp:docPr id="12" name="Picture 12"/>
+            <wp:extent cx="1757548" cy="2754846"/>
+            <wp:effectExtent l="0" t="0" r="0" b="7620"/>
+            <wp:docPr id="24" name="Picture 24"/>
             <wp:cNvGraphicFramePr>
               <a:graphicFrameLocks xmlns:a="http://schemas.openxmlformats.org/drawingml/2006/main" noChangeAspect="1"/>
             </wp:cNvGraphicFramePr>
@@ -11044,7 +10916,7 @@
               <a:graphicData uri="http://schemas.openxmlformats.org/drawingml/2006/picture">
                 <pic:pic xmlns:pic="http://schemas.openxmlformats.org/drawingml/2006/picture">
                   <pic:nvPicPr>
-                    <pic:cNvPr id="0" name="Picture 2"/>
+                    <pic:cNvPr id="0" name="Picture 11"/>
                     <pic:cNvPicPr>
                       <a:picLocks noChangeAspect="1" noChangeArrowheads="1"/>
                     </pic:cNvPicPr>
@@ -11065,7 +10937,7 @@
                   <pic:spPr bwMode="auto">
                     <a:xfrm>
                       <a:off x="0" y="0"/>
-                      <a:ext cx="2115820" cy="3317240"/>
+                      <a:ext cx="1760529" cy="2759518"/>
                     </a:xfrm>
                     <a:prstGeom prst="rect">
                       <a:avLst/>
@@ -11083,125 +10955,8 @@
       </w:r>
     </w:p>
     <w:p>
-      <w:bookmarkStart w:id="234" w:name="h.aexb7u7m0xs6" w:colFirst="0" w:colLast="0"/>
-      <w:bookmarkEnd w:id="234"/>
-    </w:p>
-    <w:p>
-      <w:pPr>
-        <w:rPr>
-          <w:b/>
-          <w:sz w:val="36"/>
-          <w:szCs w:val="36"/>
-        </w:rPr>
-      </w:pPr>
-    </w:p>
-    <w:p>
-      <w:pPr>
-        <w:rPr>
-          <w:b/>
-          <w:sz w:val="36"/>
-          <w:szCs w:val="36"/>
-        </w:rPr>
-      </w:pPr>
-    </w:p>
-    <w:p>
-      <w:pPr>
-        <w:rPr>
-          <w:b/>
-          <w:sz w:val="36"/>
-          <w:szCs w:val="36"/>
-        </w:rPr>
-      </w:pPr>
-    </w:p>
-    <w:p>
-      <w:pPr>
-        <w:rPr>
-          <w:b/>
-          <w:sz w:val="36"/>
-          <w:szCs w:val="36"/>
-        </w:rPr>
-      </w:pPr>
-    </w:p>
-    <w:p>
-      <w:pPr>
-        <w:rPr>
-          <w:b/>
-          <w:sz w:val="36"/>
-          <w:szCs w:val="36"/>
-        </w:rPr>
-      </w:pPr>
-    </w:p>
-    <w:p>
-      <w:pPr>
-        <w:rPr>
-          <w:b/>
-          <w:sz w:val="36"/>
-          <w:szCs w:val="36"/>
-        </w:rPr>
-      </w:pPr>
-    </w:p>
-    <w:p>
-      <w:pPr>
-        <w:rPr>
-          <w:b/>
-          <w:sz w:val="36"/>
-          <w:szCs w:val="36"/>
-        </w:rPr>
-      </w:pPr>
-    </w:p>
-    <w:p>
-      <w:pPr>
-        <w:rPr>
-          <w:b/>
-          <w:sz w:val="36"/>
-          <w:szCs w:val="36"/>
-        </w:rPr>
-      </w:pPr>
-    </w:p>
-    <w:p>
-      <w:pPr>
-        <w:rPr>
-          <w:b/>
-          <w:sz w:val="36"/>
-          <w:szCs w:val="36"/>
-        </w:rPr>
-      </w:pPr>
-    </w:p>
-    <w:p>
-      <w:pPr>
-        <w:rPr>
-          <w:b/>
-          <w:sz w:val="36"/>
-          <w:szCs w:val="36"/>
-        </w:rPr>
-      </w:pPr>
-    </w:p>
-    <w:p>
-      <w:pPr>
-        <w:rPr>
-          <w:b/>
-          <w:sz w:val="36"/>
-          <w:szCs w:val="36"/>
-        </w:rPr>
-      </w:pPr>
-    </w:p>
-    <w:p>
-      <w:pPr>
-        <w:rPr>
-          <w:b/>
-          <w:sz w:val="36"/>
-          <w:szCs w:val="36"/>
-        </w:rPr>
-      </w:pPr>
-    </w:p>
-    <w:p>
-      <w:pPr>
-        <w:rPr>
-          <w:b/>
-          <w:sz w:val="36"/>
-          <w:szCs w:val="36"/>
-        </w:rPr>
-      </w:pPr>
+      <w:bookmarkStart w:id="230" w:name="h.aexb7u7m0xs6" w:colFirst="0" w:colLast="0"/>
+      <w:bookmarkEnd w:id="230"/>
     </w:p>
     <w:p>
       <w:pPr>
@@ -11318,6 +11073,11 @@
           </wp:inline>
         </w:drawing>
       </w:r>
+    </w:p>
+    <w:p/>
+    <w:p>
+      <w:bookmarkStart w:id="231" w:name="_GoBack"/>
+      <w:bookmarkEnd w:id="231"/>
     </w:p>
     <w:p/>
     <w:p>
@@ -12320,7 +12080,7 @@
       <w:fldChar w:fldCharType="separate"/>
     </w:r>
     <w:r>
-      <w:t>13</w:t>
+      <w:t>1</w:t>
     </w:r>
     <w:r>
       <w:fldChar w:fldCharType="end"/>

</xml_diff>

<commit_message>
Adding Nehal's activity diagram
</commit_message>
<xml_diff>
--- a/design/PacketSniffer-SRS.docx
+++ b/design/PacketSniffer-SRS.docx
@@ -1,6 +1,6 @@
 
 <file path=word/document.xml><?xml version="1.0" encoding="utf-8"?>
-<w:document xmlns:wpc="http://schemas.microsoft.com/office/word/2010/wordprocessingCanvas" xmlns:mc="http://schemas.openxmlformats.org/markup-compatibility/2006" xmlns:o="urn:schemas-microsoft-com:office:office" xmlns:r="http://schemas.openxmlformats.org/officeDocument/2006/relationships" xmlns:m="http://schemas.openxmlformats.org/officeDocument/2006/math" xmlns:v="urn:schemas-microsoft-com:vml" xmlns:wp14="http://schemas.microsoft.com/office/word/2010/wordprocessingDrawing" xmlns:wp="http://schemas.openxmlformats.org/drawingml/2006/wordprocessingDrawing" xmlns:w10="urn:schemas-microsoft-com:office:word" xmlns:w="http://schemas.openxmlformats.org/wordprocessingml/2006/main" xmlns:w14="http://schemas.microsoft.com/office/word/2010/wordml" xmlns:wpg="http://schemas.microsoft.com/office/word/2010/wordprocessingGroup" xmlns:wpi="http://schemas.microsoft.com/office/word/2010/wordprocessingInk" xmlns:wne="http://schemas.microsoft.com/office/word/2006/wordml" xmlns:wps="http://schemas.microsoft.com/office/word/2010/wordprocessingShape" mc:Ignorable="w14 wp14">
+<w:document xmlns:wpc="http://schemas.microsoft.com/office/word/2010/wordprocessingCanvas" xmlns:mc="http://schemas.openxmlformats.org/markup-compatibility/2006" xmlns:o="urn:schemas-microsoft-com:office:office" xmlns:r="http://schemas.openxmlformats.org/officeDocument/2006/relationships" xmlns:m="http://schemas.openxmlformats.org/officeDocument/2006/math" xmlns:v="urn:schemas-microsoft-com:vml" xmlns:wp14="http://schemas.microsoft.com/office/word/2010/wordprocessingDrawing" xmlns:wp="http://schemas.openxmlformats.org/drawingml/2006/wordprocessingDrawing" xmlns:w10="urn:schemas-microsoft-com:office:word" xmlns:w="http://schemas.openxmlformats.org/wordprocessingml/2006/main" xmlns:w14="http://schemas.microsoft.com/office/word/2010/wordml" xmlns:w15="http://schemas.microsoft.com/office/word/2012/wordml" xmlns:wpg="http://schemas.microsoft.com/office/word/2010/wordprocessingGroup" xmlns:wpi="http://schemas.microsoft.com/office/word/2010/wordprocessingInk" xmlns:wne="http://schemas.microsoft.com/office/word/2006/wordml" xmlns:wps="http://schemas.microsoft.com/office/word/2010/wordprocessingShape" mc:Ignorable="w14 w15 wp14">
   <w:background w:color="FFFFFF"/>
   <w:body>
     <w:p>
@@ -22,7 +22,6 @@
         <w:pStyle w:val="Title"/>
         <w:spacing w:before="0" w:after="400"/>
       </w:pPr>
-      <w:proofErr w:type="gramStart"/>
       <w:r>
         <w:rPr>
           <w:sz w:val="40"/>
@@ -30,7 +29,6 @@
         </w:rPr>
         <w:t>for</w:t>
       </w:r>
-      <w:proofErr w:type="gramEnd"/>
     </w:p>
     <w:p>
       <w:pPr>
@@ -66,9 +64,13 @@
           <w:sz w:val="28"/>
           <w:szCs w:val="28"/>
         </w:rPr>
-        <w:t xml:space="preserve">Sunil </w:t>
+        <w:t>Sunil Baliganahalli NarayanMurthy</w:t>
       </w:r>
-      <w:proofErr w:type="spellStart"/>
+    </w:p>
+    <w:p>
+      <w:pPr>
+        <w:jc w:val="right"/>
+      </w:pPr>
       <w:r>
         <w:rPr>
           <w:rFonts w:ascii="Arial" w:eastAsia="Arial" w:hAnsi="Arial" w:cs="Arial"/>
@@ -76,9 +78,14 @@
           <w:sz w:val="28"/>
           <w:szCs w:val="28"/>
         </w:rPr>
-        <w:t>Baliganahalli</w:t>
+        <w:t>Nehal Kamat</w:t>
       </w:r>
-      <w:proofErr w:type="spellEnd"/>
+    </w:p>
+    <w:p>
+      <w:pPr>
+        <w:spacing w:after="720"/>
+        <w:jc w:val="right"/>
+      </w:pPr>
       <w:r>
         <w:rPr>
           <w:rFonts w:ascii="Arial" w:eastAsia="Arial" w:hAnsi="Arial" w:cs="Arial"/>
@@ -86,92 +93,8 @@
           <w:sz w:val="28"/>
           <w:szCs w:val="28"/>
         </w:rPr>
-        <w:t xml:space="preserve"> </w:t>
+        <w:t>Apoorva Bapat</w:t>
       </w:r>
-      <w:proofErr w:type="spellStart"/>
-      <w:r>
-        <w:rPr>
-          <w:rFonts w:ascii="Arial" w:eastAsia="Arial" w:hAnsi="Arial" w:cs="Arial"/>
-          <w:b/>
-          <w:sz w:val="28"/>
-          <w:szCs w:val="28"/>
-        </w:rPr>
-        <w:t>NarayanMurthy</w:t>
-      </w:r>
-      <w:proofErr w:type="spellEnd"/>
-    </w:p>
-    <w:p>
-      <w:pPr>
-        <w:jc w:val="right"/>
-      </w:pPr>
-      <w:proofErr w:type="spellStart"/>
-      <w:r>
-        <w:rPr>
-          <w:rFonts w:ascii="Arial" w:eastAsia="Arial" w:hAnsi="Arial" w:cs="Arial"/>
-          <w:b/>
-          <w:sz w:val="28"/>
-          <w:szCs w:val="28"/>
-        </w:rPr>
-        <w:t>Nehal</w:t>
-      </w:r>
-      <w:proofErr w:type="spellEnd"/>
-      <w:r>
-        <w:rPr>
-          <w:rFonts w:ascii="Arial" w:eastAsia="Arial" w:hAnsi="Arial" w:cs="Arial"/>
-          <w:b/>
-          <w:sz w:val="28"/>
-          <w:szCs w:val="28"/>
-        </w:rPr>
-        <w:t xml:space="preserve"> </w:t>
-      </w:r>
-      <w:proofErr w:type="spellStart"/>
-      <w:r>
-        <w:rPr>
-          <w:rFonts w:ascii="Arial" w:eastAsia="Arial" w:hAnsi="Arial" w:cs="Arial"/>
-          <w:b/>
-          <w:sz w:val="28"/>
-          <w:szCs w:val="28"/>
-        </w:rPr>
-        <w:t>Kamat</w:t>
-      </w:r>
-      <w:proofErr w:type="spellEnd"/>
-    </w:p>
-    <w:p>
-      <w:pPr>
-        <w:spacing w:after="720"/>
-        <w:jc w:val="right"/>
-      </w:pPr>
-      <w:proofErr w:type="spellStart"/>
-      <w:r>
-        <w:rPr>
-          <w:rFonts w:ascii="Arial" w:eastAsia="Arial" w:hAnsi="Arial" w:cs="Arial"/>
-          <w:b/>
-          <w:sz w:val="28"/>
-          <w:szCs w:val="28"/>
-        </w:rPr>
-        <w:t>Apoorva</w:t>
-      </w:r>
-      <w:proofErr w:type="spellEnd"/>
-      <w:r>
-        <w:rPr>
-          <w:rFonts w:ascii="Arial" w:eastAsia="Arial" w:hAnsi="Arial" w:cs="Arial"/>
-          <w:b/>
-          <w:sz w:val="28"/>
-          <w:szCs w:val="28"/>
-        </w:rPr>
-        <w:t xml:space="preserve"> </w:t>
-      </w:r>
-      <w:proofErr w:type="spellStart"/>
-      <w:r>
-        <w:rPr>
-          <w:rFonts w:ascii="Arial" w:eastAsia="Arial" w:hAnsi="Arial" w:cs="Arial"/>
-          <w:b/>
-          <w:sz w:val="28"/>
-          <w:szCs w:val="28"/>
-        </w:rPr>
-        <w:t>Bapat</w:t>
-      </w:r>
-      <w:proofErr w:type="spellEnd"/>
     </w:p>
     <w:p>
       <w:pPr>
@@ -627,22 +550,7 @@
           <w:szCs w:val="22"/>
         </w:rPr>
         <w:tab/>
-      </w:r>
-      <w:proofErr w:type="gramStart"/>
-      <w:r>
-        <w:rPr>
-          <w:sz w:val="22"/>
-          <w:szCs w:val="22"/>
-        </w:rPr>
-        <w:t>3.2.1  Sequence</w:t>
-      </w:r>
-      <w:proofErr w:type="gramEnd"/>
-      <w:r>
-        <w:rPr>
-          <w:sz w:val="22"/>
-          <w:szCs w:val="22"/>
-        </w:rPr>
-        <w:t xml:space="preserve"> diagrams</w:t>
+        <w:t>3.2.1  Sequence diagrams</w:t>
       </w:r>
     </w:p>
     <w:p>
@@ -659,22 +567,7 @@
           <w:szCs w:val="22"/>
         </w:rPr>
         <w:tab/>
-      </w:r>
-      <w:proofErr w:type="gramStart"/>
-      <w:r>
-        <w:rPr>
-          <w:sz w:val="22"/>
-          <w:szCs w:val="22"/>
-        </w:rPr>
-        <w:t>3.2.2  Activity</w:t>
-      </w:r>
-      <w:proofErr w:type="gramEnd"/>
-      <w:r>
-        <w:rPr>
-          <w:sz w:val="22"/>
-          <w:szCs w:val="22"/>
-        </w:rPr>
-        <w:t xml:space="preserve"> diagrams</w:t>
+        <w:t>3.2.2  Activity diagrams</w:t>
       </w:r>
     </w:p>
     <w:p>
@@ -685,21 +578,12 @@
         <w:ind w:left="270" w:firstLine="450"/>
         <w:jc w:val="both"/>
       </w:pPr>
-      <w:proofErr w:type="gramStart"/>
       <w:r>
         <w:rPr>
           <w:sz w:val="22"/>
           <w:szCs w:val="22"/>
         </w:rPr>
-        <w:t>3.2.3  State</w:t>
-      </w:r>
-      <w:proofErr w:type="gramEnd"/>
-      <w:r>
-        <w:rPr>
-          <w:sz w:val="22"/>
-          <w:szCs w:val="22"/>
-        </w:rPr>
-        <w:t xml:space="preserve"> chart diagrams</w:t>
+        <w:t>3.2.3  State chart diagrams</w:t>
       </w:r>
     </w:p>
     <w:p>
@@ -963,23 +847,7 @@
               <w:spacing w:before="40" w:after="40"/>
             </w:pPr>
             <w:r>
-              <w:t xml:space="preserve">Sunil </w:t>
-            </w:r>
-            <w:proofErr w:type="spellStart"/>
-            <w:r>
-              <w:t>Baliganahalli</w:t>
-            </w:r>
-            <w:proofErr w:type="spellEnd"/>
-            <w:r>
-              <w:t xml:space="preserve"> </w:t>
-            </w:r>
-            <w:proofErr w:type="spellStart"/>
-            <w:r>
-              <w:t>Narayana</w:t>
-            </w:r>
-            <w:proofErr w:type="spellEnd"/>
-            <w:r>
-              <w:t xml:space="preserve"> Murthy</w:t>
+              <w:t>Sunil Baliganahalli Narayana Murthy</w:t>
             </w:r>
           </w:p>
         </w:tc>
@@ -1045,23 +913,7 @@
               <w:spacing w:before="40" w:after="40"/>
             </w:pPr>
             <w:r>
-              <w:t xml:space="preserve">Sunil </w:t>
-            </w:r>
-            <w:proofErr w:type="spellStart"/>
-            <w:r>
-              <w:t>Baliganahalli</w:t>
-            </w:r>
-            <w:proofErr w:type="spellEnd"/>
-            <w:r>
-              <w:t xml:space="preserve"> </w:t>
-            </w:r>
-            <w:proofErr w:type="spellStart"/>
-            <w:r>
-              <w:t>Narayana</w:t>
-            </w:r>
-            <w:proofErr w:type="spellEnd"/>
-            <w:r>
-              <w:t xml:space="preserve"> Murthy</w:t>
+              <w:t>Sunil Baliganahalli Narayana Murthy</w:t>
             </w:r>
           </w:p>
         </w:tc>
@@ -1127,23 +979,7 @@
               <w:spacing w:before="40" w:after="40"/>
             </w:pPr>
             <w:r>
-              <w:t xml:space="preserve">Sunil </w:t>
-            </w:r>
-            <w:proofErr w:type="spellStart"/>
-            <w:r>
-              <w:t>Baliganahalli</w:t>
-            </w:r>
-            <w:proofErr w:type="spellEnd"/>
-            <w:r>
-              <w:t xml:space="preserve"> </w:t>
-            </w:r>
-            <w:proofErr w:type="spellStart"/>
-            <w:r>
-              <w:t>Narayana</w:t>
-            </w:r>
-            <w:proofErr w:type="spellEnd"/>
-            <w:r>
-              <w:t xml:space="preserve"> Murthy</w:t>
+              <w:t>Sunil Baliganahalli Narayana Murthy</w:t>
             </w:r>
           </w:p>
         </w:tc>
@@ -1209,23 +1045,7 @@
               <w:spacing w:before="40" w:after="40"/>
             </w:pPr>
             <w:r>
-              <w:t xml:space="preserve">Sunil </w:t>
-            </w:r>
-            <w:proofErr w:type="spellStart"/>
-            <w:r>
-              <w:t>Baliganahalli</w:t>
-            </w:r>
-            <w:proofErr w:type="spellEnd"/>
-            <w:r>
-              <w:t xml:space="preserve"> </w:t>
-            </w:r>
-            <w:proofErr w:type="spellStart"/>
-            <w:r>
-              <w:t>Narayana</w:t>
-            </w:r>
-            <w:proofErr w:type="spellEnd"/>
-            <w:r>
-              <w:t xml:space="preserve"> Murthy</w:t>
+              <w:t>Sunil Baliganahalli Narayana Murthy</w:t>
             </w:r>
           </w:p>
         </w:tc>
@@ -9372,7 +9192,7 @@
                     </pic:cNvPicPr>
                   </pic:nvPicPr>
                   <pic:blipFill>
-                    <a:blip r:embed="rId8">
+                    <a:blip r:embed="rId7">
                       <a:extLst>
                         <a:ext uri="{28A0092B-C50C-407E-A947-70E740481C1C}">
                           <a14:useLocalDpi xmlns:a14="http://schemas.microsoft.com/office/drawing/2010/main" val="0"/>
@@ -9551,7 +9371,7 @@
                     </pic:cNvPicPr>
                   </pic:nvPicPr>
                   <pic:blipFill>
-                    <a:blip r:embed="rId9">
+                    <a:blip r:embed="rId8">
                       <a:extLst>
                         <a:ext uri="{28A0092B-C50C-407E-A947-70E740481C1C}">
                           <a14:useLocalDpi xmlns:a14="http://schemas.microsoft.com/office/drawing/2010/main" val="0"/>
@@ -9768,7 +9588,7 @@
                     </pic:cNvPicPr>
                   </pic:nvPicPr>
                   <pic:blipFill>
-                    <a:blip r:embed="rId10">
+                    <a:blip r:embed="rId9">
                       <a:extLst>
                         <a:ext uri="{28A0092B-C50C-407E-A947-70E740481C1C}">
                           <a14:useLocalDpi xmlns:a14="http://schemas.microsoft.com/office/drawing/2010/main" val="0"/>
@@ -9886,7 +9706,7 @@
                     </pic:cNvPicPr>
                   </pic:nvPicPr>
                   <pic:blipFill>
-                    <a:blip r:embed="rId11">
+                    <a:blip r:embed="rId10">
                       <a:extLst>
                         <a:ext uri="{28A0092B-C50C-407E-A947-70E740481C1C}">
                           <a14:useLocalDpi xmlns:a14="http://schemas.microsoft.com/office/drawing/2010/main" val="0"/>
@@ -9977,7 +9797,7 @@
                     </pic:cNvPicPr>
                   </pic:nvPicPr>
                   <pic:blipFill>
-                    <a:blip r:embed="rId12">
+                    <a:blip r:embed="rId11">
                       <a:extLst>
                         <a:ext uri="{28A0092B-C50C-407E-A947-70E740481C1C}">
                           <a14:useLocalDpi xmlns:a14="http://schemas.microsoft.com/office/drawing/2010/main" val="0"/>
@@ -10252,7 +10072,7 @@
                     </pic:cNvPicPr>
                   </pic:nvPicPr>
                   <pic:blipFill>
-                    <a:blip r:embed="rId13">
+                    <a:blip r:embed="rId12">
                       <a:extLst>
                         <a:ext uri="{28A0092B-C50C-407E-A947-70E740481C1C}">
                           <a14:useLocalDpi xmlns:a14="http://schemas.microsoft.com/office/drawing/2010/main" val="0"/>
@@ -10284,34 +10104,73 @@
         </w:drawing>
       </w:r>
     </w:p>
-    <w:p>
-      <w:bookmarkStart w:id="193" w:name="h.a38f9o9te28g" w:colFirst="0" w:colLast="0"/>
+    <w:p/>
+    <w:p/>
+    <w:p/>
+    <w:p>
+      <w:bookmarkStart w:id="193" w:name="_GoBack"/>
       <w:bookmarkEnd w:id="193"/>
     </w:p>
     <w:p>
-      <w:bookmarkStart w:id="194" w:name="h.n37sgdhjwaao" w:colFirst="0" w:colLast="0"/>
+      <w:pPr>
+        <w:rPr>
+          <w:b/>
+          <w:u w:val="single"/>
+        </w:rPr>
+      </w:pPr>
+      <w:r>
+        <w:rPr>
+          <w:b/>
+          <w:u w:val="single"/>
+        </w:rPr>
+        <w:t>Get Packet Info OR Display Network Statistics</w:t>
+      </w:r>
+    </w:p>
+    <w:p/>
+    <w:p>
+      <w:r>
+        <w:pict>
+          <v:shapetype id="_x0000_t75" coordsize="21600,21600" o:spt="75" o:preferrelative="t" path="m@4@5l@4@11@9@11@9@5xe" filled="f" stroked="f">
+            <v:stroke joinstyle="miter"/>
+            <v:formulas>
+              <v:f eqn="if lineDrawn pixelLineWidth 0"/>
+              <v:f eqn="sum @0 1 0"/>
+              <v:f eqn="sum 0 0 @1"/>
+              <v:f eqn="prod @2 1 2"/>
+              <v:f eqn="prod @3 21600 pixelWidth"/>
+              <v:f eqn="prod @3 21600 pixelHeight"/>
+              <v:f eqn="sum @0 0 1"/>
+              <v:f eqn="prod @6 1 2"/>
+              <v:f eqn="prod @7 21600 pixelWidth"/>
+              <v:f eqn="sum @8 21600 0"/>
+              <v:f eqn="prod @7 21600 pixelHeight"/>
+              <v:f eqn="sum @10 21600 0"/>
+            </v:formulas>
+            <v:path o:extrusionok="f" gradientshapeok="t" o:connecttype="rect"/>
+            <o:lock v:ext="edit" aspectratio="t"/>
+          </v:shapetype>
+          <v:shape id="_x0000_i1025" type="#_x0000_t75" style="width:482.25pt;height:480.75pt">
+            <v:imagedata r:id="rId13" o:title="Activity_Diagram_Get_Packet_Info"/>
+          </v:shape>
+        </w:pict>
+      </w:r>
+    </w:p>
+    <w:p>
+      <w:bookmarkStart w:id="194" w:name="h.a38f9o9te28g" w:colFirst="0" w:colLast="0"/>
       <w:bookmarkEnd w:id="194"/>
     </w:p>
     <w:p>
-      <w:pPr>
-        <w:rPr>
-          <w:b/>
-          <w:sz w:val="28"/>
-          <w:szCs w:val="28"/>
-        </w:rPr>
-      </w:pPr>
-      <w:bookmarkStart w:id="195" w:name="h.2mtjwgbri7f4" w:colFirst="0" w:colLast="0"/>
+      <w:bookmarkStart w:id="195" w:name="h.n37sgdhjwaao" w:colFirst="0" w:colLast="0"/>
+      <w:bookmarkStart w:id="196" w:name="h.2mtjwgbri7f4" w:colFirst="0" w:colLast="0"/>
       <w:bookmarkEnd w:id="195"/>
-    </w:p>
-    <w:p>
-      <w:pPr>
-        <w:rPr>
-          <w:b/>
-          <w:sz w:val="28"/>
-          <w:szCs w:val="28"/>
-        </w:rPr>
-      </w:pPr>
-    </w:p>
+      <w:bookmarkEnd w:id="196"/>
+    </w:p>
+    <w:p/>
+    <w:p/>
+    <w:p/>
+    <w:p/>
+    <w:p/>
+    <w:p/>
     <w:p>
       <w:pPr>
         <w:rPr>
@@ -10341,12 +10200,12 @@
       </w:r>
     </w:p>
     <w:p>
-      <w:bookmarkStart w:id="196" w:name="h.wb9nd2liq9be" w:colFirst="0" w:colLast="0"/>
-      <w:bookmarkEnd w:id="196"/>
-    </w:p>
-    <w:p>
-      <w:bookmarkStart w:id="197" w:name="h.31wtpm472ham" w:colFirst="0" w:colLast="0"/>
+      <w:bookmarkStart w:id="197" w:name="h.wb9nd2liq9be" w:colFirst="0" w:colLast="0"/>
       <w:bookmarkEnd w:id="197"/>
+    </w:p>
+    <w:p>
+      <w:bookmarkStart w:id="198" w:name="h.31wtpm472ham" w:colFirst="0" w:colLast="0"/>
+      <w:bookmarkEnd w:id="198"/>
       <w:r>
         <w:rPr>
           <w:noProof/>
@@ -10402,16 +10261,16 @@
       </w:r>
     </w:p>
     <w:p>
-      <w:bookmarkStart w:id="198" w:name="h.slbpjfhx9wad" w:colFirst="0" w:colLast="0"/>
-      <w:bookmarkEnd w:id="198"/>
-    </w:p>
-    <w:p>
-      <w:bookmarkStart w:id="199" w:name="h.37ewzrsgy5wd" w:colFirst="0" w:colLast="0"/>
-      <w:bookmarkStart w:id="200" w:name="h.gtca4ua8lpb6" w:colFirst="0" w:colLast="0"/>
-      <w:bookmarkStart w:id="201" w:name="h.7gu16p62asqr" w:colFirst="0" w:colLast="0"/>
+      <w:bookmarkStart w:id="199" w:name="h.slbpjfhx9wad" w:colFirst="0" w:colLast="0"/>
       <w:bookmarkEnd w:id="199"/>
+    </w:p>
+    <w:p>
+      <w:bookmarkStart w:id="200" w:name="h.37ewzrsgy5wd" w:colFirst="0" w:colLast="0"/>
+      <w:bookmarkStart w:id="201" w:name="h.gtca4ua8lpb6" w:colFirst="0" w:colLast="0"/>
+      <w:bookmarkStart w:id="202" w:name="h.7gu16p62asqr" w:colFirst="0" w:colLast="0"/>
       <w:bookmarkEnd w:id="200"/>
       <w:bookmarkEnd w:id="201"/>
+      <w:bookmarkEnd w:id="202"/>
     </w:p>
     <w:p>
       <w:pPr>
@@ -10421,8 +10280,8 @@
           <w:szCs w:val="28"/>
         </w:rPr>
       </w:pPr>
-      <w:bookmarkStart w:id="202" w:name="h.g6y3zoqj5ano" w:colFirst="0" w:colLast="0"/>
-      <w:bookmarkEnd w:id="202"/>
+      <w:bookmarkStart w:id="203" w:name="h.g6y3zoqj5ano" w:colFirst="0" w:colLast="0"/>
+      <w:bookmarkEnd w:id="203"/>
     </w:p>
     <w:p>
       <w:pPr>
@@ -10614,8 +10473,8 @@
     </w:p>
     <w:p/>
     <w:p>
-      <w:bookmarkStart w:id="203" w:name="h.1po0saz9c549" w:colFirst="0" w:colLast="0"/>
-      <w:bookmarkEnd w:id="203"/>
+      <w:bookmarkStart w:id="204" w:name="h.1po0saz9c549" w:colFirst="0" w:colLast="0"/>
+      <w:bookmarkEnd w:id="204"/>
     </w:p>
     <w:p>
       <w:r>
@@ -10673,28 +10532,28 @@
       </w:r>
     </w:p>
     <w:p>
-      <w:bookmarkStart w:id="204" w:name="h.9eu9whtbqjav" w:colFirst="0" w:colLast="0"/>
-      <w:bookmarkEnd w:id="204"/>
-    </w:p>
-    <w:p>
-      <w:bookmarkStart w:id="205" w:name="h.qx92lwrkbv16" w:colFirst="0" w:colLast="0"/>
+      <w:bookmarkStart w:id="205" w:name="h.9eu9whtbqjav" w:colFirst="0" w:colLast="0"/>
       <w:bookmarkEnd w:id="205"/>
     </w:p>
     <w:p>
-      <w:bookmarkStart w:id="206" w:name="h.45u23z5tez5b" w:colFirst="0" w:colLast="0"/>
+      <w:bookmarkStart w:id="206" w:name="h.qx92lwrkbv16" w:colFirst="0" w:colLast="0"/>
       <w:bookmarkEnd w:id="206"/>
     </w:p>
     <w:p>
-      <w:bookmarkStart w:id="207" w:name="h.5karampv9zu7" w:colFirst="0" w:colLast="0"/>
+      <w:bookmarkStart w:id="207" w:name="h.45u23z5tez5b" w:colFirst="0" w:colLast="0"/>
       <w:bookmarkEnd w:id="207"/>
     </w:p>
     <w:p>
-      <w:bookmarkStart w:id="208" w:name="h.m2j53lqvu6dz" w:colFirst="0" w:colLast="0"/>
+      <w:bookmarkStart w:id="208" w:name="h.5karampv9zu7" w:colFirst="0" w:colLast="0"/>
       <w:bookmarkEnd w:id="208"/>
     </w:p>
     <w:p>
-      <w:bookmarkStart w:id="209" w:name="h.zb5ednj7huy7" w:colFirst="0" w:colLast="0"/>
+      <w:bookmarkStart w:id="209" w:name="h.m2j53lqvu6dz" w:colFirst="0" w:colLast="0"/>
       <w:bookmarkEnd w:id="209"/>
+    </w:p>
+    <w:p>
+      <w:bookmarkStart w:id="210" w:name="h.zb5ednj7huy7" w:colFirst="0" w:colLast="0"/>
+      <w:bookmarkEnd w:id="210"/>
     </w:p>
     <w:p>
       <w:pPr>
@@ -10704,8 +10563,8 @@
           <w:szCs w:val="36"/>
         </w:rPr>
       </w:pPr>
-      <w:bookmarkStart w:id="210" w:name="h.nwn6ql60w90q" w:colFirst="0" w:colLast="0"/>
-      <w:bookmarkEnd w:id="210"/>
+      <w:bookmarkStart w:id="211" w:name="h.nwn6ql60w90q" w:colFirst="0" w:colLast="0"/>
+      <w:bookmarkEnd w:id="211"/>
     </w:p>
     <w:p>
       <w:pPr>
@@ -10725,8 +10584,8 @@
         </w:rPr>
         <w:t>6.3 Deployment View</w:t>
       </w:r>
-      <w:bookmarkStart w:id="211" w:name="h.u8av15gdekxf" w:colFirst="0" w:colLast="0"/>
-      <w:bookmarkEnd w:id="211"/>
+      <w:bookmarkStart w:id="212" w:name="h.u8av15gdekxf" w:colFirst="0" w:colLast="0"/>
+      <w:bookmarkEnd w:id="212"/>
     </w:p>
     <w:p/>
     <w:p>
@@ -10737,8 +10596,8 @@
           <w:szCs w:val="28"/>
         </w:rPr>
       </w:pPr>
-      <w:bookmarkStart w:id="212" w:name="h.2j80sbfpgj1a" w:colFirst="0" w:colLast="0"/>
-      <w:bookmarkEnd w:id="212"/>
+      <w:bookmarkStart w:id="213" w:name="h.2j80sbfpgj1a" w:colFirst="0" w:colLast="0"/>
+      <w:bookmarkEnd w:id="213"/>
       <w:r>
         <w:rPr>
           <w:b/>
@@ -10750,8 +10609,8 @@
     </w:p>
     <w:p/>
     <w:p>
-      <w:bookmarkStart w:id="213" w:name="h.9twfmgc0c4cd" w:colFirst="0" w:colLast="0"/>
-      <w:bookmarkEnd w:id="213"/>
+      <w:bookmarkStart w:id="214" w:name="h.9twfmgc0c4cd" w:colFirst="0" w:colLast="0"/>
+      <w:bookmarkEnd w:id="214"/>
       <w:r>
         <w:rPr>
           <w:noProof/>
@@ -10813,8 +10672,8 @@
       </w:r>
     </w:p>
     <w:p>
-      <w:bookmarkStart w:id="214" w:name="h.lhwfoilht295" w:colFirst="0" w:colLast="0"/>
-      <w:bookmarkEnd w:id="214"/>
+      <w:bookmarkStart w:id="215" w:name="h.lhwfoilht295" w:colFirst="0" w:colLast="0"/>
+      <w:bookmarkEnd w:id="215"/>
       <w:r>
         <w:t xml:space="preserve">        </w:t>
       </w:r>
@@ -10827,22 +10686,21 @@
           <w:szCs w:val="28"/>
         </w:rPr>
       </w:pPr>
-      <w:bookmarkStart w:id="215" w:name="h.7x6gvssitzkg" w:colFirst="0" w:colLast="0"/>
-      <w:bookmarkStart w:id="216" w:name="h.cu21uknxbjob" w:colFirst="0" w:colLast="0"/>
-      <w:bookmarkStart w:id="217" w:name="h.gxd4yzkeiy61" w:colFirst="0" w:colLast="0"/>
-      <w:bookmarkStart w:id="218" w:name="h.3shoydlyktst" w:colFirst="0" w:colLast="0"/>
-      <w:bookmarkStart w:id="219" w:name="h.u9rw618go1x3" w:colFirst="0" w:colLast="0"/>
-      <w:bookmarkStart w:id="220" w:name="h.qk1659yixzio" w:colFirst="0" w:colLast="0"/>
-      <w:bookmarkStart w:id="221" w:name="h.bou25vhb0323" w:colFirst="0" w:colLast="0"/>
-      <w:bookmarkStart w:id="222" w:name="h.vxx95dn7z8ay" w:colFirst="0" w:colLast="0"/>
-      <w:bookmarkStart w:id="223" w:name="h.k7qaegwz5lfb" w:colFirst="0" w:colLast="0"/>
-      <w:bookmarkStart w:id="224" w:name="h.u16oq3bj2xmg" w:colFirst="0" w:colLast="0"/>
-      <w:bookmarkStart w:id="225" w:name="h.gaahau4dfyt3" w:colFirst="0" w:colLast="0"/>
-      <w:bookmarkStart w:id="226" w:name="h.edo04i1r0izs" w:colFirst="0" w:colLast="0"/>
-      <w:bookmarkStart w:id="227" w:name="h.i2gpbc2h5i4o" w:colFirst="0" w:colLast="0"/>
-      <w:bookmarkStart w:id="228" w:name="h.27v1ma9itcug" w:colFirst="0" w:colLast="0"/>
-      <w:bookmarkStart w:id="229" w:name="h.zi0xsb6grsiy" w:colFirst="0" w:colLast="0"/>
-      <w:bookmarkEnd w:id="215"/>
+      <w:bookmarkStart w:id="216" w:name="h.7x6gvssitzkg" w:colFirst="0" w:colLast="0"/>
+      <w:bookmarkStart w:id="217" w:name="h.cu21uknxbjob" w:colFirst="0" w:colLast="0"/>
+      <w:bookmarkStart w:id="218" w:name="h.gxd4yzkeiy61" w:colFirst="0" w:colLast="0"/>
+      <w:bookmarkStart w:id="219" w:name="h.3shoydlyktst" w:colFirst="0" w:colLast="0"/>
+      <w:bookmarkStart w:id="220" w:name="h.u9rw618go1x3" w:colFirst="0" w:colLast="0"/>
+      <w:bookmarkStart w:id="221" w:name="h.qk1659yixzio" w:colFirst="0" w:colLast="0"/>
+      <w:bookmarkStart w:id="222" w:name="h.bou25vhb0323" w:colFirst="0" w:colLast="0"/>
+      <w:bookmarkStart w:id="223" w:name="h.vxx95dn7z8ay" w:colFirst="0" w:colLast="0"/>
+      <w:bookmarkStart w:id="224" w:name="h.k7qaegwz5lfb" w:colFirst="0" w:colLast="0"/>
+      <w:bookmarkStart w:id="225" w:name="h.u16oq3bj2xmg" w:colFirst="0" w:colLast="0"/>
+      <w:bookmarkStart w:id="226" w:name="h.gaahau4dfyt3" w:colFirst="0" w:colLast="0"/>
+      <w:bookmarkStart w:id="227" w:name="h.edo04i1r0izs" w:colFirst="0" w:colLast="0"/>
+      <w:bookmarkStart w:id="228" w:name="h.i2gpbc2h5i4o" w:colFirst="0" w:colLast="0"/>
+      <w:bookmarkStart w:id="229" w:name="h.27v1ma9itcug" w:colFirst="0" w:colLast="0"/>
+      <w:bookmarkStart w:id="230" w:name="h.zi0xsb6grsiy" w:colFirst="0" w:colLast="0"/>
       <w:bookmarkEnd w:id="216"/>
       <w:bookmarkEnd w:id="217"/>
       <w:bookmarkEnd w:id="218"/>
@@ -10857,6 +10715,7 @@
       <w:bookmarkEnd w:id="227"/>
       <w:bookmarkEnd w:id="228"/>
       <w:bookmarkEnd w:id="229"/>
+      <w:bookmarkEnd w:id="230"/>
       <w:r>
         <w:rPr>
           <w:b/>
@@ -10955,8 +10814,8 @@
       </w:r>
     </w:p>
     <w:p>
-      <w:bookmarkStart w:id="230" w:name="h.aexb7u7m0xs6" w:colFirst="0" w:colLast="0"/>
-      <w:bookmarkEnd w:id="230"/>
+      <w:bookmarkStart w:id="231" w:name="h.aexb7u7m0xs6" w:colFirst="0" w:colLast="0"/>
+      <w:bookmarkEnd w:id="231"/>
     </w:p>
     <w:p>
       <w:pPr>
@@ -11075,10 +10934,7 @@
       </w:r>
     </w:p>
     <w:p/>
-    <w:p>
-      <w:bookmarkStart w:id="231" w:name="_GoBack"/>
-      <w:bookmarkEnd w:id="231"/>
-    </w:p>
+    <w:p/>
     <w:p/>
     <w:p>
       <w:r>
@@ -11972,7 +11828,7 @@
 </file>
 
 <file path=word/endnotes.xml><?xml version="1.0" encoding="utf-8"?>
-<w:endnotes xmlns:wpc="http://schemas.microsoft.com/office/word/2010/wordprocessingCanvas" xmlns:mc="http://schemas.openxmlformats.org/markup-compatibility/2006" xmlns:o="urn:schemas-microsoft-com:office:office" xmlns:r="http://schemas.openxmlformats.org/officeDocument/2006/relationships" xmlns:m="http://schemas.openxmlformats.org/officeDocument/2006/math" xmlns:v="urn:schemas-microsoft-com:vml" xmlns:wp14="http://schemas.microsoft.com/office/word/2010/wordprocessingDrawing" xmlns:wp="http://schemas.openxmlformats.org/drawingml/2006/wordprocessingDrawing" xmlns:w10="urn:schemas-microsoft-com:office:word" xmlns:w="http://schemas.openxmlformats.org/wordprocessingml/2006/main" xmlns:w14="http://schemas.microsoft.com/office/word/2010/wordml" xmlns:wpg="http://schemas.microsoft.com/office/word/2010/wordprocessingGroup" xmlns:wpi="http://schemas.microsoft.com/office/word/2010/wordprocessingInk" xmlns:wne="http://schemas.microsoft.com/office/word/2006/wordml" xmlns:wps="http://schemas.microsoft.com/office/word/2010/wordprocessingShape" mc:Ignorable="w14 wp14">
+<w:endnotes xmlns:wpc="http://schemas.microsoft.com/office/word/2010/wordprocessingCanvas" xmlns:mc="http://schemas.openxmlformats.org/markup-compatibility/2006" xmlns:o="urn:schemas-microsoft-com:office:office" xmlns:r="http://schemas.openxmlformats.org/officeDocument/2006/relationships" xmlns:m="http://schemas.openxmlformats.org/officeDocument/2006/math" xmlns:v="urn:schemas-microsoft-com:vml" xmlns:wp14="http://schemas.microsoft.com/office/word/2010/wordprocessingDrawing" xmlns:wp="http://schemas.openxmlformats.org/drawingml/2006/wordprocessingDrawing" xmlns:w10="urn:schemas-microsoft-com:office:word" xmlns:w="http://schemas.openxmlformats.org/wordprocessingml/2006/main" xmlns:w14="http://schemas.microsoft.com/office/word/2010/wordml" xmlns:w15="http://schemas.microsoft.com/office/word/2012/wordml" xmlns:wpg="http://schemas.microsoft.com/office/word/2010/wordprocessingGroup" xmlns:wpi="http://schemas.microsoft.com/office/word/2010/wordprocessingInk" xmlns:wne="http://schemas.microsoft.com/office/word/2006/wordml" xmlns:wps="http://schemas.microsoft.com/office/word/2010/wordprocessingShape" mc:Ignorable="w14 w15 wp14">
   <w:endnote w:type="separator" w:id="-1">
     <w:p>
       <w:r>
@@ -11991,7 +11847,7 @@
 </file>
 
 <file path=word/footer1.xml><?xml version="1.0" encoding="utf-8"?>
-<w:ftr xmlns:wpc="http://schemas.microsoft.com/office/word/2010/wordprocessingCanvas" xmlns:mc="http://schemas.openxmlformats.org/markup-compatibility/2006" xmlns:o="urn:schemas-microsoft-com:office:office" xmlns:r="http://schemas.openxmlformats.org/officeDocument/2006/relationships" xmlns:m="http://schemas.openxmlformats.org/officeDocument/2006/math" xmlns:v="urn:schemas-microsoft-com:vml" xmlns:wp14="http://schemas.microsoft.com/office/word/2010/wordprocessingDrawing" xmlns:wp="http://schemas.openxmlformats.org/drawingml/2006/wordprocessingDrawing" xmlns:w10="urn:schemas-microsoft-com:office:word" xmlns:w="http://schemas.openxmlformats.org/wordprocessingml/2006/main" xmlns:w14="http://schemas.microsoft.com/office/word/2010/wordml" xmlns:wpg="http://schemas.microsoft.com/office/word/2010/wordprocessingGroup" xmlns:wpi="http://schemas.microsoft.com/office/word/2010/wordprocessingInk" xmlns:wne="http://schemas.microsoft.com/office/word/2006/wordml" xmlns:wps="http://schemas.microsoft.com/office/word/2010/wordprocessingShape" mc:Ignorable="w14 wp14">
+<w:ftr xmlns:wpc="http://schemas.microsoft.com/office/word/2010/wordprocessingCanvas" xmlns:mc="http://schemas.openxmlformats.org/markup-compatibility/2006" xmlns:o="urn:schemas-microsoft-com:office:office" xmlns:r="http://schemas.openxmlformats.org/officeDocument/2006/relationships" xmlns:m="http://schemas.openxmlformats.org/officeDocument/2006/math" xmlns:v="urn:schemas-microsoft-com:vml" xmlns:wp14="http://schemas.microsoft.com/office/word/2010/wordprocessingDrawing" xmlns:wp="http://schemas.openxmlformats.org/drawingml/2006/wordprocessingDrawing" xmlns:w10="urn:schemas-microsoft-com:office:word" xmlns:w="http://schemas.openxmlformats.org/wordprocessingml/2006/main" xmlns:w14="http://schemas.microsoft.com/office/word/2010/wordml" xmlns:w15="http://schemas.microsoft.com/office/word/2012/wordml" xmlns:wpg="http://schemas.microsoft.com/office/word/2010/wordprocessingGroup" xmlns:wpi="http://schemas.microsoft.com/office/word/2010/wordprocessingInk" xmlns:wne="http://schemas.microsoft.com/office/word/2006/wordml" xmlns:wps="http://schemas.microsoft.com/office/word/2010/wordprocessingShape" mc:Ignorable="w14 w15 wp14">
   <w:p>
     <w:pPr>
       <w:tabs>
@@ -12006,7 +11862,7 @@
 </file>
 
 <file path=word/footnotes.xml><?xml version="1.0" encoding="utf-8"?>
-<w:footnotes xmlns:wpc="http://schemas.microsoft.com/office/word/2010/wordprocessingCanvas" xmlns:mc="http://schemas.openxmlformats.org/markup-compatibility/2006" xmlns:o="urn:schemas-microsoft-com:office:office" xmlns:r="http://schemas.openxmlformats.org/officeDocument/2006/relationships" xmlns:m="http://schemas.openxmlformats.org/officeDocument/2006/math" xmlns:v="urn:schemas-microsoft-com:vml" xmlns:wp14="http://schemas.microsoft.com/office/word/2010/wordprocessingDrawing" xmlns:wp="http://schemas.openxmlformats.org/drawingml/2006/wordprocessingDrawing" xmlns:w10="urn:schemas-microsoft-com:office:word" xmlns:w="http://schemas.openxmlformats.org/wordprocessingml/2006/main" xmlns:w14="http://schemas.microsoft.com/office/word/2010/wordml" xmlns:wpg="http://schemas.microsoft.com/office/word/2010/wordprocessingGroup" xmlns:wpi="http://schemas.microsoft.com/office/word/2010/wordprocessingInk" xmlns:wne="http://schemas.microsoft.com/office/word/2006/wordml" xmlns:wps="http://schemas.microsoft.com/office/word/2010/wordprocessingShape" mc:Ignorable="w14 wp14">
+<w:footnotes xmlns:wpc="http://schemas.microsoft.com/office/word/2010/wordprocessingCanvas" xmlns:mc="http://schemas.openxmlformats.org/markup-compatibility/2006" xmlns:o="urn:schemas-microsoft-com:office:office" xmlns:r="http://schemas.openxmlformats.org/officeDocument/2006/relationships" xmlns:m="http://schemas.openxmlformats.org/officeDocument/2006/math" xmlns:v="urn:schemas-microsoft-com:vml" xmlns:wp14="http://schemas.microsoft.com/office/word/2010/wordprocessingDrawing" xmlns:wp="http://schemas.openxmlformats.org/drawingml/2006/wordprocessingDrawing" xmlns:w10="urn:schemas-microsoft-com:office:word" xmlns:w="http://schemas.openxmlformats.org/wordprocessingml/2006/main" xmlns:w14="http://schemas.microsoft.com/office/word/2010/wordml" xmlns:w15="http://schemas.microsoft.com/office/word/2012/wordml" xmlns:wpg="http://schemas.microsoft.com/office/word/2010/wordprocessingGroup" xmlns:wpi="http://schemas.microsoft.com/office/word/2010/wordprocessingInk" xmlns:wne="http://schemas.microsoft.com/office/word/2006/wordml" xmlns:wps="http://schemas.microsoft.com/office/word/2010/wordprocessingShape" mc:Ignorable="w14 w15 wp14">
   <w:footnote w:type="separator" w:id="-1">
     <w:p>
       <w:r>
@@ -12025,7 +11881,7 @@
 </file>
 
 <file path=word/header1.xml><?xml version="1.0" encoding="utf-8"?>
-<w:hdr xmlns:wpc="http://schemas.microsoft.com/office/word/2010/wordprocessingCanvas" xmlns:mc="http://schemas.openxmlformats.org/markup-compatibility/2006" xmlns:o="urn:schemas-microsoft-com:office:office" xmlns:r="http://schemas.openxmlformats.org/officeDocument/2006/relationships" xmlns:m="http://schemas.openxmlformats.org/officeDocument/2006/math" xmlns:v="urn:schemas-microsoft-com:vml" xmlns:wp14="http://schemas.microsoft.com/office/word/2010/wordprocessingDrawing" xmlns:wp="http://schemas.openxmlformats.org/drawingml/2006/wordprocessingDrawing" xmlns:w10="urn:schemas-microsoft-com:office:word" xmlns:w="http://schemas.openxmlformats.org/wordprocessingml/2006/main" xmlns:w14="http://schemas.microsoft.com/office/word/2010/wordml" xmlns:wpg="http://schemas.microsoft.com/office/word/2010/wordprocessingGroup" xmlns:wpi="http://schemas.microsoft.com/office/word/2010/wordprocessingInk" xmlns:wne="http://schemas.microsoft.com/office/word/2006/wordml" xmlns:wps="http://schemas.microsoft.com/office/word/2010/wordprocessingShape" mc:Ignorable="w14 wp14">
+<w:hdr xmlns:wpc="http://schemas.microsoft.com/office/word/2010/wordprocessingCanvas" xmlns:mc="http://schemas.openxmlformats.org/markup-compatibility/2006" xmlns:o="urn:schemas-microsoft-com:office:office" xmlns:r="http://schemas.openxmlformats.org/officeDocument/2006/relationships" xmlns:m="http://schemas.openxmlformats.org/officeDocument/2006/math" xmlns:v="urn:schemas-microsoft-com:vml" xmlns:wp14="http://schemas.microsoft.com/office/word/2010/wordprocessingDrawing" xmlns:wp="http://schemas.openxmlformats.org/drawingml/2006/wordprocessingDrawing" xmlns:w10="urn:schemas-microsoft-com:office:word" xmlns:w="http://schemas.openxmlformats.org/wordprocessingml/2006/main" xmlns:w14="http://schemas.microsoft.com/office/word/2010/wordml" xmlns:w15="http://schemas.microsoft.com/office/word/2012/wordml" xmlns:wpg="http://schemas.microsoft.com/office/word/2010/wordprocessingGroup" xmlns:wpi="http://schemas.microsoft.com/office/word/2010/wordprocessingInk" xmlns:wne="http://schemas.microsoft.com/office/word/2006/wordml" xmlns:wps="http://schemas.microsoft.com/office/word/2010/wordprocessingShape" mc:Ignorable="w14 w15 wp14">
   <w:p>
     <w:pPr>
       <w:tabs>
@@ -12080,7 +11936,10 @@
       <w:fldChar w:fldCharType="separate"/>
     </w:r>
     <w:r>
-      <w:t>1</w:t>
+      <w:rPr>
+        <w:noProof/>
+      </w:rPr>
+      <w:t>16</w:t>
     </w:r>
     <w:r>
       <w:fldChar w:fldCharType="end"/>
@@ -12090,8 +11949,8 @@
 </file>
 
 <file path=word/numbering.xml><?xml version="1.0" encoding="utf-8"?>
-<w:numbering xmlns:wpc="http://schemas.microsoft.com/office/word/2010/wordprocessingCanvas" xmlns:mc="http://schemas.openxmlformats.org/markup-compatibility/2006" xmlns:o="urn:schemas-microsoft-com:office:office" xmlns:r="http://schemas.openxmlformats.org/officeDocument/2006/relationships" xmlns:m="http://schemas.openxmlformats.org/officeDocument/2006/math" xmlns:v="urn:schemas-microsoft-com:vml" xmlns:wp14="http://schemas.microsoft.com/office/word/2010/wordprocessingDrawing" xmlns:wp="http://schemas.openxmlformats.org/drawingml/2006/wordprocessingDrawing" xmlns:w10="urn:schemas-microsoft-com:office:word" xmlns:w="http://schemas.openxmlformats.org/wordprocessingml/2006/main" xmlns:w14="http://schemas.microsoft.com/office/word/2010/wordml" xmlns:wpg="http://schemas.microsoft.com/office/word/2010/wordprocessingGroup" xmlns:wpi="http://schemas.microsoft.com/office/word/2010/wordprocessingInk" xmlns:wne="http://schemas.microsoft.com/office/word/2006/wordml" xmlns:wps="http://schemas.microsoft.com/office/word/2010/wordprocessingShape" mc:Ignorable="w14 wp14">
-  <w:abstractNum w:abstractNumId="0">
+<w:numbering xmlns:wpc="http://schemas.microsoft.com/office/word/2010/wordprocessingCanvas" xmlns:mc="http://schemas.openxmlformats.org/markup-compatibility/2006" xmlns:o="urn:schemas-microsoft-com:office:office" xmlns:r="http://schemas.openxmlformats.org/officeDocument/2006/relationships" xmlns:m="http://schemas.openxmlformats.org/officeDocument/2006/math" xmlns:v="urn:schemas-microsoft-com:vml" xmlns:wp14="http://schemas.microsoft.com/office/word/2010/wordprocessingDrawing" xmlns:wp="http://schemas.openxmlformats.org/drawingml/2006/wordprocessingDrawing" xmlns:w10="urn:schemas-microsoft-com:office:word" xmlns:w="http://schemas.openxmlformats.org/wordprocessingml/2006/main" xmlns:w14="http://schemas.microsoft.com/office/word/2010/wordml" xmlns:w15="http://schemas.microsoft.com/office/word/2012/wordml" xmlns:wpg="http://schemas.microsoft.com/office/word/2010/wordprocessingGroup" xmlns:wpi="http://schemas.microsoft.com/office/word/2010/wordprocessingInk" xmlns:wne="http://schemas.microsoft.com/office/word/2006/wordml" xmlns:wps="http://schemas.microsoft.com/office/word/2010/wordprocessingShape" mc:Ignorable="w14 w15 wp14">
+  <w:abstractNum w:abstractNumId="0" w15:restartNumberingAfterBreak="0">
     <w:nsid w:val="72420BFF"/>
     <w:multiLevelType w:val="multilevel"/>
     <w:tmpl w:val="B0BCAB32"/>
@@ -12211,7 +12070,7 @@
 </file>
 
 <file path=word/styles.xml><?xml version="1.0" encoding="utf-8"?>
-<w:styles xmlns:mc="http://schemas.openxmlformats.org/markup-compatibility/2006" xmlns:r="http://schemas.openxmlformats.org/officeDocument/2006/relationships" xmlns:w="http://schemas.openxmlformats.org/wordprocessingml/2006/main" xmlns:w14="http://schemas.microsoft.com/office/word/2010/wordml" mc:Ignorable="w14">
+<w:styles xmlns:mc="http://schemas.openxmlformats.org/markup-compatibility/2006" xmlns:r="http://schemas.openxmlformats.org/officeDocument/2006/relationships" xmlns:w="http://schemas.openxmlformats.org/wordprocessingml/2006/main" xmlns:w14="http://schemas.microsoft.com/office/word/2010/wordml" xmlns:w15="http://schemas.microsoft.com/office/word/2012/wordml" mc:Ignorable="w14 w15">
   <w:docDefaults>
     <w:rPrDefault>
       <w:rPr>
@@ -12224,144 +12083,378 @@
     </w:rPrDefault>
     <w:pPrDefault/>
   </w:docDefaults>
-  <w:latentStyles w:defLockedState="0" w:defUIPriority="99" w:defSemiHidden="1" w:defUnhideWhenUsed="1" w:defQFormat="0" w:count="267">
-    <w:lsdException w:name="Normal" w:semiHidden="0" w:uiPriority="0" w:unhideWhenUsed="0" w:qFormat="1"/>
-    <w:lsdException w:name="heading 1" w:semiHidden="0" w:uiPriority="9" w:unhideWhenUsed="0" w:qFormat="1"/>
-    <w:lsdException w:name="heading 2" w:uiPriority="9" w:qFormat="1"/>
-    <w:lsdException w:name="heading 3" w:uiPriority="9" w:qFormat="1"/>
-    <w:lsdException w:name="heading 4" w:uiPriority="9" w:qFormat="1"/>
-    <w:lsdException w:name="heading 5" w:uiPriority="9" w:qFormat="1"/>
-    <w:lsdException w:name="heading 6" w:uiPriority="9" w:qFormat="1"/>
-    <w:lsdException w:name="heading 7" w:uiPriority="9" w:qFormat="1"/>
-    <w:lsdException w:name="heading 8" w:uiPriority="9" w:qFormat="1"/>
-    <w:lsdException w:name="heading 9" w:uiPriority="9" w:qFormat="1"/>
-    <w:lsdException w:name="toc 1" w:uiPriority="39"/>
-    <w:lsdException w:name="toc 2" w:uiPriority="39"/>
-    <w:lsdException w:name="toc 3" w:uiPriority="39"/>
-    <w:lsdException w:name="toc 4" w:uiPriority="39"/>
-    <w:lsdException w:name="toc 5" w:uiPriority="39"/>
-    <w:lsdException w:name="toc 6" w:uiPriority="39"/>
-    <w:lsdException w:name="toc 7" w:uiPriority="39"/>
-    <w:lsdException w:name="toc 8" w:uiPriority="39"/>
-    <w:lsdException w:name="toc 9" w:uiPriority="39"/>
-    <w:lsdException w:name="caption" w:uiPriority="35" w:qFormat="1"/>
-    <w:lsdException w:name="Title" w:semiHidden="0" w:uiPriority="10" w:unhideWhenUsed="0" w:qFormat="1"/>
-    <w:lsdException w:name="Default Paragraph Font" w:uiPriority="1"/>
-    <w:lsdException w:name="Subtitle" w:semiHidden="0" w:uiPriority="11" w:unhideWhenUsed="0" w:qFormat="1"/>
-    <w:lsdException w:name="Strong" w:semiHidden="0" w:uiPriority="22" w:unhideWhenUsed="0" w:qFormat="1"/>
-    <w:lsdException w:name="Emphasis" w:semiHidden="0" w:uiPriority="20" w:unhideWhenUsed="0" w:qFormat="1"/>
-    <w:lsdException w:name="Table Grid" w:semiHidden="0" w:uiPriority="59" w:unhideWhenUsed="0"/>
-    <w:lsdException w:name="Placeholder Text" w:unhideWhenUsed="0"/>
-    <w:lsdException w:name="No Spacing" w:semiHidden="0" w:uiPriority="1" w:unhideWhenUsed="0" w:qFormat="1"/>
-    <w:lsdException w:name="Light Shading" w:semiHidden="0" w:uiPriority="60" w:unhideWhenUsed="0"/>
-    <w:lsdException w:name="Light List" w:semiHidden="0" w:uiPriority="61" w:unhideWhenUsed="0"/>
-    <w:lsdException w:name="Light Grid" w:semiHidden="0" w:uiPriority="62" w:unhideWhenUsed="0"/>
-    <w:lsdException w:name="Medium Shading 1" w:semiHidden="0" w:uiPriority="63" w:unhideWhenUsed="0"/>
-    <w:lsdException w:name="Medium Shading 2" w:semiHidden="0" w:uiPriority="64" w:unhideWhenUsed="0"/>
-    <w:lsdException w:name="Medium List 1" w:semiHidden="0" w:uiPriority="65" w:unhideWhenUsed="0"/>
-    <w:lsdException w:name="Medium List 2" w:semiHidden="0" w:uiPriority="66" w:unhideWhenUsed="0"/>
-    <w:lsdException w:name="Medium Grid 1" w:semiHidden="0" w:uiPriority="67" w:unhideWhenUsed="0"/>
-    <w:lsdException w:name="Medium Grid 2" w:semiHidden="0" w:uiPriority="68" w:unhideWhenUsed="0"/>
-    <w:lsdException w:name="Medium Grid 3" w:semiHidden="0" w:uiPriority="69" w:unhideWhenUsed="0"/>
-    <w:lsdException w:name="Dark List" w:semiHidden="0" w:uiPriority="70" w:unhideWhenUsed="0"/>
-    <w:lsdException w:name="Colorful Shading" w:semiHidden="0" w:uiPriority="71" w:unhideWhenUsed="0"/>
-    <w:lsdException w:name="Colorful List" w:semiHidden="0" w:uiPriority="72" w:unhideWhenUsed="0"/>
-    <w:lsdException w:name="Colorful Grid" w:semiHidden="0" w:uiPriority="73" w:unhideWhenUsed="0"/>
-    <w:lsdException w:name="Light Shading Accent 1" w:semiHidden="0" w:uiPriority="60" w:unhideWhenUsed="0"/>
-    <w:lsdException w:name="Light List Accent 1" w:semiHidden="0" w:uiPriority="61" w:unhideWhenUsed="0"/>
-    <w:lsdException w:name="Light Grid Accent 1" w:semiHidden="0" w:uiPriority="62" w:unhideWhenUsed="0"/>
-    <w:lsdException w:name="Medium Shading 1 Accent 1" w:semiHidden="0" w:uiPriority="63" w:unhideWhenUsed="0"/>
-    <w:lsdException w:name="Medium Shading 2 Accent 1" w:semiHidden="0" w:uiPriority="64" w:unhideWhenUsed="0"/>
-    <w:lsdException w:name="Medium List 1 Accent 1" w:semiHidden="0" w:uiPriority="65" w:unhideWhenUsed="0"/>
-    <w:lsdException w:name="Revision" w:unhideWhenUsed="0"/>
-    <w:lsdException w:name="List Paragraph" w:semiHidden="0" w:uiPriority="34" w:unhideWhenUsed="0" w:qFormat="1"/>
-    <w:lsdException w:name="Quote" w:semiHidden="0" w:uiPriority="29" w:unhideWhenUsed="0" w:qFormat="1"/>
-    <w:lsdException w:name="Intense Quote" w:semiHidden="0" w:uiPriority="30" w:unhideWhenUsed="0" w:qFormat="1"/>
-    <w:lsdException w:name="Medium List 2 Accent 1" w:semiHidden="0" w:uiPriority="66" w:unhideWhenUsed="0"/>
-    <w:lsdException w:name="Medium Grid 1 Accent 1" w:semiHidden="0" w:uiPriority="67" w:unhideWhenUsed="0"/>
-    <w:lsdException w:name="Medium Grid 2 Accent 1" w:semiHidden="0" w:uiPriority="68" w:unhideWhenUsed="0"/>
-    <w:lsdException w:name="Medium Grid 3 Accent 1" w:semiHidden="0" w:uiPriority="69" w:unhideWhenUsed="0"/>
-    <w:lsdException w:name="Dark List Accent 1" w:semiHidden="0" w:uiPriority="70" w:unhideWhenUsed="0"/>
-    <w:lsdException w:name="Colorful Shading Accent 1" w:semiHidden="0" w:uiPriority="71" w:unhideWhenUsed="0"/>
-    <w:lsdException w:name="Colorful List Accent 1" w:semiHidden="0" w:uiPriority="72" w:unhideWhenUsed="0"/>
-    <w:lsdException w:name="Colorful Grid Accent 1" w:semiHidden="0" w:uiPriority="73" w:unhideWhenUsed="0"/>
-    <w:lsdException w:name="Light Shading Accent 2" w:semiHidden="0" w:uiPriority="60" w:unhideWhenUsed="0"/>
-    <w:lsdException w:name="Light List Accent 2" w:semiHidden="0" w:uiPriority="61" w:unhideWhenUsed="0"/>
-    <w:lsdException w:name="Light Grid Accent 2" w:semiHidden="0" w:uiPriority="62" w:unhideWhenUsed="0"/>
-    <w:lsdException w:name="Medium Shading 1 Accent 2" w:semiHidden="0" w:uiPriority="63" w:unhideWhenUsed="0"/>
-    <w:lsdException w:name="Medium Shading 2 Accent 2" w:semiHidden="0" w:uiPriority="64" w:unhideWhenUsed="0"/>
-    <w:lsdException w:name="Medium List 1 Accent 2" w:semiHidden="0" w:uiPriority="65" w:unhideWhenUsed="0"/>
-    <w:lsdException w:name="Medium List 2 Accent 2" w:semiHidden="0" w:uiPriority="66" w:unhideWhenUsed="0"/>
-    <w:lsdException w:name="Medium Grid 1 Accent 2" w:semiHidden="0" w:uiPriority="67" w:unhideWhenUsed="0"/>
-    <w:lsdException w:name="Medium Grid 2 Accent 2" w:semiHidden="0" w:uiPriority="68" w:unhideWhenUsed="0"/>
-    <w:lsdException w:name="Medium Grid 3 Accent 2" w:semiHidden="0" w:uiPriority="69" w:unhideWhenUsed="0"/>
-    <w:lsdException w:name="Dark List Accent 2" w:semiHidden="0" w:uiPriority="70" w:unhideWhenUsed="0"/>
-    <w:lsdException w:name="Colorful Shading Accent 2" w:semiHidden="0" w:uiPriority="71" w:unhideWhenUsed="0"/>
-    <w:lsdException w:name="Colorful List Accent 2" w:semiHidden="0" w:uiPriority="72" w:unhideWhenUsed="0"/>
-    <w:lsdException w:name="Colorful Grid Accent 2" w:semiHidden="0" w:uiPriority="73" w:unhideWhenUsed="0"/>
-    <w:lsdException w:name="Light Shading Accent 3" w:semiHidden="0" w:uiPriority="60" w:unhideWhenUsed="0"/>
-    <w:lsdException w:name="Light List Accent 3" w:semiHidden="0" w:uiPriority="61" w:unhideWhenUsed="0"/>
-    <w:lsdException w:name="Light Grid Accent 3" w:semiHidden="0" w:uiPriority="62" w:unhideWhenUsed="0"/>
-    <w:lsdException w:name="Medium Shading 1 Accent 3" w:semiHidden="0" w:uiPriority="63" w:unhideWhenUsed="0"/>
-    <w:lsdException w:name="Medium Shading 2 Accent 3" w:semiHidden="0" w:uiPriority="64" w:unhideWhenUsed="0"/>
-    <w:lsdException w:name="Medium List 1 Accent 3" w:semiHidden="0" w:uiPriority="65" w:unhideWhenUsed="0"/>
-    <w:lsdException w:name="Medium List 2 Accent 3" w:semiHidden="0" w:uiPriority="66" w:unhideWhenUsed="0"/>
-    <w:lsdException w:name="Medium Grid 1 Accent 3" w:semiHidden="0" w:uiPriority="67" w:unhideWhenUsed="0"/>
-    <w:lsdException w:name="Medium Grid 2 Accent 3" w:semiHidden="0" w:uiPriority="68" w:unhideWhenUsed="0"/>
-    <w:lsdException w:name="Medium Grid 3 Accent 3" w:semiHidden="0" w:uiPriority="69" w:unhideWhenUsed="0"/>
-    <w:lsdException w:name="Dark List Accent 3" w:semiHidden="0" w:uiPriority="70" w:unhideWhenUsed="0"/>
-    <w:lsdException w:name="Colorful Shading Accent 3" w:semiHidden="0" w:uiPriority="71" w:unhideWhenUsed="0"/>
-    <w:lsdException w:name="Colorful List Accent 3" w:semiHidden="0" w:uiPriority="72" w:unhideWhenUsed="0"/>
-    <w:lsdException w:name="Colorful Grid Accent 3" w:semiHidden="0" w:uiPriority="73" w:unhideWhenUsed="0"/>
-    <w:lsdException w:name="Light Shading Accent 4" w:semiHidden="0" w:uiPriority="60" w:unhideWhenUsed="0"/>
-    <w:lsdException w:name="Light List Accent 4" w:semiHidden="0" w:uiPriority="61" w:unhideWhenUsed="0"/>
-    <w:lsdException w:name="Light Grid Accent 4" w:semiHidden="0" w:uiPriority="62" w:unhideWhenUsed="0"/>
-    <w:lsdException w:name="Medium Shading 1 Accent 4" w:semiHidden="0" w:uiPriority="63" w:unhideWhenUsed="0"/>
-    <w:lsdException w:name="Medium Shading 2 Accent 4" w:semiHidden="0" w:uiPriority="64" w:unhideWhenUsed="0"/>
-    <w:lsdException w:name="Medium List 1 Accent 4" w:semiHidden="0" w:uiPriority="65" w:unhideWhenUsed="0"/>
-    <w:lsdException w:name="Medium List 2 Accent 4" w:semiHidden="0" w:uiPriority="66" w:unhideWhenUsed="0"/>
-    <w:lsdException w:name="Medium Grid 1 Accent 4" w:semiHidden="0" w:uiPriority="67" w:unhideWhenUsed="0"/>
-    <w:lsdException w:name="Medium Grid 2 Accent 4" w:semiHidden="0" w:uiPriority="68" w:unhideWhenUsed="0"/>
-    <w:lsdException w:name="Medium Grid 3 Accent 4" w:semiHidden="0" w:uiPriority="69" w:unhideWhenUsed="0"/>
-    <w:lsdException w:name="Dark List Accent 4" w:semiHidden="0" w:uiPriority="70" w:unhideWhenUsed="0"/>
-    <w:lsdException w:name="Colorful Shading Accent 4" w:semiHidden="0" w:uiPriority="71" w:unhideWhenUsed="0"/>
-    <w:lsdException w:name="Colorful List Accent 4" w:semiHidden="0" w:uiPriority="72" w:unhideWhenUsed="0"/>
-    <w:lsdException w:name="Colorful Grid Accent 4" w:semiHidden="0" w:uiPriority="73" w:unhideWhenUsed="0"/>
-    <w:lsdException w:name="Light Shading Accent 5" w:semiHidden="0" w:uiPriority="60" w:unhideWhenUsed="0"/>
-    <w:lsdException w:name="Light List Accent 5" w:semiHidden="0" w:uiPriority="61" w:unhideWhenUsed="0"/>
-    <w:lsdException w:name="Light Grid Accent 5" w:semiHidden="0" w:uiPriority="62" w:unhideWhenUsed="0"/>
-    <w:lsdException w:name="Medium Shading 1 Accent 5" w:semiHidden="0" w:uiPriority="63" w:unhideWhenUsed="0"/>
-    <w:lsdException w:name="Medium Shading 2 Accent 5" w:semiHidden="0" w:uiPriority="64" w:unhideWhenUsed="0"/>
-    <w:lsdException w:name="Medium List 1 Accent 5" w:semiHidden="0" w:uiPriority="65" w:unhideWhenUsed="0"/>
-    <w:lsdException w:name="Medium List 2 Accent 5" w:semiHidden="0" w:uiPriority="66" w:unhideWhenUsed="0"/>
-    <w:lsdException w:name="Medium Grid 1 Accent 5" w:semiHidden="0" w:uiPriority="67" w:unhideWhenUsed="0"/>
-    <w:lsdException w:name="Medium Grid 2 Accent 5" w:semiHidden="0" w:uiPriority="68" w:unhideWhenUsed="0"/>
-    <w:lsdException w:name="Medium Grid 3 Accent 5" w:semiHidden="0" w:uiPriority="69" w:unhideWhenUsed="0"/>
-    <w:lsdException w:name="Dark List Accent 5" w:semiHidden="0" w:uiPriority="70" w:unhideWhenUsed="0"/>
-    <w:lsdException w:name="Colorful Shading Accent 5" w:semiHidden="0" w:uiPriority="71" w:unhideWhenUsed="0"/>
-    <w:lsdException w:name="Colorful List Accent 5" w:semiHidden="0" w:uiPriority="72" w:unhideWhenUsed="0"/>
-    <w:lsdException w:name="Colorful Grid Accent 5" w:semiHidden="0" w:uiPriority="73" w:unhideWhenUsed="0"/>
-    <w:lsdException w:name="Light Shading Accent 6" w:semiHidden="0" w:uiPriority="60" w:unhideWhenUsed="0"/>
-    <w:lsdException w:name="Light List Accent 6" w:semiHidden="0" w:uiPriority="61" w:unhideWhenUsed="0"/>
-    <w:lsdException w:name="Light Grid Accent 6" w:semiHidden="0" w:uiPriority="62" w:unhideWhenUsed="0"/>
-    <w:lsdException w:name="Medium Shading 1 Accent 6" w:semiHidden="0" w:uiPriority="63" w:unhideWhenUsed="0"/>
-    <w:lsdException w:name="Medium Shading 2 Accent 6" w:semiHidden="0" w:uiPriority="64" w:unhideWhenUsed="0"/>
-    <w:lsdException w:name="Medium List 1 Accent 6" w:semiHidden="0" w:uiPriority="65" w:unhideWhenUsed="0"/>
-    <w:lsdException w:name="Medium List 2 Accent 6" w:semiHidden="0" w:uiPriority="66" w:unhideWhenUsed="0"/>
-    <w:lsdException w:name="Medium Grid 1 Accent 6" w:semiHidden="0" w:uiPriority="67" w:unhideWhenUsed="0"/>
-    <w:lsdException w:name="Medium Grid 2 Accent 6" w:semiHidden="0" w:uiPriority="68" w:unhideWhenUsed="0"/>
-    <w:lsdException w:name="Medium Grid 3 Accent 6" w:semiHidden="0" w:uiPriority="69" w:unhideWhenUsed="0"/>
-    <w:lsdException w:name="Dark List Accent 6" w:semiHidden="0" w:uiPriority="70" w:unhideWhenUsed="0"/>
-    <w:lsdException w:name="Colorful Shading Accent 6" w:semiHidden="0" w:uiPriority="71" w:unhideWhenUsed="0"/>
-    <w:lsdException w:name="Colorful List Accent 6" w:semiHidden="0" w:uiPriority="72" w:unhideWhenUsed="0"/>
-    <w:lsdException w:name="Colorful Grid Accent 6" w:semiHidden="0" w:uiPriority="73" w:unhideWhenUsed="0"/>
-    <w:lsdException w:name="Subtle Emphasis" w:semiHidden="0" w:uiPriority="19" w:unhideWhenUsed="0" w:qFormat="1"/>
-    <w:lsdException w:name="Intense Emphasis" w:semiHidden="0" w:uiPriority="21" w:unhideWhenUsed="0" w:qFormat="1"/>
-    <w:lsdException w:name="Subtle Reference" w:semiHidden="0" w:uiPriority="31" w:unhideWhenUsed="0" w:qFormat="1"/>
-    <w:lsdException w:name="Intense Reference" w:semiHidden="0" w:uiPriority="32" w:unhideWhenUsed="0" w:qFormat="1"/>
-    <w:lsdException w:name="Book Title" w:semiHidden="0" w:uiPriority="33" w:unhideWhenUsed="0" w:qFormat="1"/>
-    <w:lsdException w:name="Bibliography" w:uiPriority="37"/>
-    <w:lsdException w:name="TOC Heading" w:uiPriority="39" w:qFormat="1"/>
+  <w:latentStyles w:defLockedState="0" w:defUIPriority="99" w:defSemiHidden="0" w:defUnhideWhenUsed="0" w:defQFormat="0" w:count="371">
+    <w:lsdException w:name="Normal" w:uiPriority="0" w:qFormat="1"/>
+    <w:lsdException w:name="heading 1" w:uiPriority="9" w:qFormat="1"/>
+    <w:lsdException w:name="heading 2" w:semiHidden="1" w:uiPriority="9" w:unhideWhenUsed="1" w:qFormat="1"/>
+    <w:lsdException w:name="heading 3" w:semiHidden="1" w:uiPriority="9" w:unhideWhenUsed="1" w:qFormat="1"/>
+    <w:lsdException w:name="heading 4" w:semiHidden="1" w:uiPriority="9" w:unhideWhenUsed="1" w:qFormat="1"/>
+    <w:lsdException w:name="heading 5" w:semiHidden="1" w:uiPriority="9" w:unhideWhenUsed="1" w:qFormat="1"/>
+    <w:lsdException w:name="heading 6" w:semiHidden="1" w:uiPriority="9" w:unhideWhenUsed="1" w:qFormat="1"/>
+    <w:lsdException w:name="heading 7" w:semiHidden="1" w:uiPriority="9" w:unhideWhenUsed="1" w:qFormat="1"/>
+    <w:lsdException w:name="heading 8" w:semiHidden="1" w:uiPriority="9" w:unhideWhenUsed="1" w:qFormat="1"/>
+    <w:lsdException w:name="heading 9" w:semiHidden="1" w:uiPriority="9" w:unhideWhenUsed="1" w:qFormat="1"/>
+    <w:lsdException w:name="index 1" w:semiHidden="1" w:unhideWhenUsed="1"/>
+    <w:lsdException w:name="index 2" w:semiHidden="1" w:unhideWhenUsed="1"/>
+    <w:lsdException w:name="index 3" w:semiHidden="1" w:unhideWhenUsed="1"/>
+    <w:lsdException w:name="index 4" w:semiHidden="1" w:unhideWhenUsed="1"/>
+    <w:lsdException w:name="index 5" w:semiHidden="1" w:unhideWhenUsed="1"/>
+    <w:lsdException w:name="index 6" w:semiHidden="1" w:unhideWhenUsed="1"/>
+    <w:lsdException w:name="index 7" w:semiHidden="1" w:unhideWhenUsed="1"/>
+    <w:lsdException w:name="index 8" w:semiHidden="1" w:unhideWhenUsed="1"/>
+    <w:lsdException w:name="index 9" w:semiHidden="1" w:unhideWhenUsed="1"/>
+    <w:lsdException w:name="toc 1" w:semiHidden="1" w:uiPriority="39" w:unhideWhenUsed="1"/>
+    <w:lsdException w:name="toc 2" w:semiHidden="1" w:uiPriority="39" w:unhideWhenUsed="1"/>
+    <w:lsdException w:name="toc 3" w:semiHidden="1" w:uiPriority="39" w:unhideWhenUsed="1"/>
+    <w:lsdException w:name="toc 4" w:semiHidden="1" w:uiPriority="39" w:unhideWhenUsed="1"/>
+    <w:lsdException w:name="toc 5" w:semiHidden="1" w:uiPriority="39" w:unhideWhenUsed="1"/>
+    <w:lsdException w:name="toc 6" w:semiHidden="1" w:uiPriority="39" w:unhideWhenUsed="1"/>
+    <w:lsdException w:name="toc 7" w:semiHidden="1" w:uiPriority="39" w:unhideWhenUsed="1"/>
+    <w:lsdException w:name="toc 8" w:semiHidden="1" w:uiPriority="39" w:unhideWhenUsed="1"/>
+    <w:lsdException w:name="toc 9" w:semiHidden="1" w:uiPriority="39" w:unhideWhenUsed="1"/>
+    <w:lsdException w:name="Normal Indent" w:semiHidden="1" w:unhideWhenUsed="1"/>
+    <w:lsdException w:name="footnote text" w:semiHidden="1" w:unhideWhenUsed="1"/>
+    <w:lsdException w:name="annotation text" w:semiHidden="1" w:unhideWhenUsed="1"/>
+    <w:lsdException w:name="header" w:semiHidden="1" w:unhideWhenUsed="1"/>
+    <w:lsdException w:name="footer" w:semiHidden="1" w:unhideWhenUsed="1"/>
+    <w:lsdException w:name="index heading" w:semiHidden="1" w:unhideWhenUsed="1"/>
+    <w:lsdException w:name="caption" w:semiHidden="1" w:uiPriority="35" w:unhideWhenUsed="1" w:qFormat="1"/>
+    <w:lsdException w:name="table of figures" w:semiHidden="1" w:unhideWhenUsed="1"/>
+    <w:lsdException w:name="envelope address" w:semiHidden="1" w:unhideWhenUsed="1"/>
+    <w:lsdException w:name="envelope return" w:semiHidden="1" w:unhideWhenUsed="1"/>
+    <w:lsdException w:name="footnote reference" w:semiHidden="1" w:unhideWhenUsed="1"/>
+    <w:lsdException w:name="annotation reference" w:semiHidden="1" w:unhideWhenUsed="1"/>
+    <w:lsdException w:name="line number" w:semiHidden="1" w:unhideWhenUsed="1"/>
+    <w:lsdException w:name="page number" w:semiHidden="1" w:unhideWhenUsed="1"/>
+    <w:lsdException w:name="endnote reference" w:semiHidden="1" w:unhideWhenUsed="1"/>
+    <w:lsdException w:name="endnote text" w:semiHidden="1" w:unhideWhenUsed="1"/>
+    <w:lsdException w:name="table of authorities" w:semiHidden="1" w:unhideWhenUsed="1"/>
+    <w:lsdException w:name="macro" w:semiHidden="1" w:unhideWhenUsed="1"/>
+    <w:lsdException w:name="toa heading" w:semiHidden="1" w:unhideWhenUsed="1"/>
+    <w:lsdException w:name="List" w:semiHidden="1" w:unhideWhenUsed="1"/>
+    <w:lsdException w:name="List Bullet" w:semiHidden="1" w:unhideWhenUsed="1"/>
+    <w:lsdException w:name="List Number" w:semiHidden="1" w:unhideWhenUsed="1"/>
+    <w:lsdException w:name="List 2" w:semiHidden="1" w:unhideWhenUsed="1"/>
+    <w:lsdException w:name="List 3" w:semiHidden="1" w:unhideWhenUsed="1"/>
+    <w:lsdException w:name="List 4" w:semiHidden="1" w:unhideWhenUsed="1"/>
+    <w:lsdException w:name="List 5" w:semiHidden="1" w:unhideWhenUsed="1"/>
+    <w:lsdException w:name="List Bullet 2" w:semiHidden="1" w:unhideWhenUsed="1"/>
+    <w:lsdException w:name="List Bullet 3" w:semiHidden="1" w:unhideWhenUsed="1"/>
+    <w:lsdException w:name="List Bullet 4" w:semiHidden="1" w:unhideWhenUsed="1"/>
+    <w:lsdException w:name="List Bullet 5" w:semiHidden="1" w:unhideWhenUsed="1"/>
+    <w:lsdException w:name="List Number 2" w:semiHidden="1" w:unhideWhenUsed="1"/>
+    <w:lsdException w:name="List Number 3" w:semiHidden="1" w:unhideWhenUsed="1"/>
+    <w:lsdException w:name="List Number 4" w:semiHidden="1" w:unhideWhenUsed="1"/>
+    <w:lsdException w:name="List Number 5" w:semiHidden="1" w:unhideWhenUsed="1"/>
+    <w:lsdException w:name="Title" w:uiPriority="10" w:qFormat="1"/>
+    <w:lsdException w:name="Closing" w:semiHidden="1" w:unhideWhenUsed="1"/>
+    <w:lsdException w:name="Signature" w:semiHidden="1" w:unhideWhenUsed="1"/>
+    <w:lsdException w:name="Default Paragraph Font" w:semiHidden="1" w:uiPriority="1" w:unhideWhenUsed="1"/>
+    <w:lsdException w:name="Body Text" w:semiHidden="1" w:unhideWhenUsed="1"/>
+    <w:lsdException w:name="Body Text Indent" w:semiHidden="1" w:unhideWhenUsed="1"/>
+    <w:lsdException w:name="List Continue" w:semiHidden="1" w:unhideWhenUsed="1"/>
+    <w:lsdException w:name="List Continue 2" w:semiHidden="1" w:unhideWhenUsed="1"/>
+    <w:lsdException w:name="List Continue 3" w:semiHidden="1" w:unhideWhenUsed="1"/>
+    <w:lsdException w:name="List Continue 4" w:semiHidden="1" w:unhideWhenUsed="1"/>
+    <w:lsdException w:name="List Continue 5" w:semiHidden="1" w:unhideWhenUsed="1"/>
+    <w:lsdException w:name="Message Header" w:semiHidden="1" w:unhideWhenUsed="1"/>
+    <w:lsdException w:name="Subtitle" w:uiPriority="11" w:qFormat="1"/>
+    <w:lsdException w:name="Salutation" w:semiHidden="1" w:unhideWhenUsed="1"/>
+    <w:lsdException w:name="Date" w:semiHidden="1" w:unhideWhenUsed="1"/>
+    <w:lsdException w:name="Body Text First Indent" w:semiHidden="1" w:unhideWhenUsed="1"/>
+    <w:lsdException w:name="Body Text First Indent 2" w:semiHidden="1" w:unhideWhenUsed="1"/>
+    <w:lsdException w:name="Note Heading" w:semiHidden="1" w:unhideWhenUsed="1"/>
+    <w:lsdException w:name="Body Text 2" w:semiHidden="1" w:unhideWhenUsed="1"/>
+    <w:lsdException w:name="Body Text 3" w:semiHidden="1" w:unhideWhenUsed="1"/>
+    <w:lsdException w:name="Body Text Indent 2" w:semiHidden="1" w:unhideWhenUsed="1"/>
+    <w:lsdException w:name="Body Text Indent 3" w:semiHidden="1" w:unhideWhenUsed="1"/>
+    <w:lsdException w:name="Block Text" w:semiHidden="1" w:unhideWhenUsed="1"/>
+    <w:lsdException w:name="Hyperlink" w:semiHidden="1" w:unhideWhenUsed="1"/>
+    <w:lsdException w:name="FollowedHyperlink" w:semiHidden="1" w:unhideWhenUsed="1"/>
+    <w:lsdException w:name="Strong" w:uiPriority="22" w:qFormat="1"/>
+    <w:lsdException w:name="Emphasis" w:uiPriority="20" w:qFormat="1"/>
+    <w:lsdException w:name="Document Map" w:semiHidden="1" w:unhideWhenUsed="1"/>
+    <w:lsdException w:name="Plain Text" w:semiHidden="1" w:unhideWhenUsed="1"/>
+    <w:lsdException w:name="E-mail Signature" w:semiHidden="1" w:unhideWhenUsed="1"/>
+    <w:lsdException w:name="HTML Top of Form" w:semiHidden="1" w:unhideWhenUsed="1"/>
+    <w:lsdException w:name="HTML Bottom of Form" w:semiHidden="1" w:unhideWhenUsed="1"/>
+    <w:lsdException w:name="Normal (Web)" w:semiHidden="1" w:unhideWhenUsed="1"/>
+    <w:lsdException w:name="HTML Acronym" w:semiHidden="1" w:unhideWhenUsed="1"/>
+    <w:lsdException w:name="HTML Address" w:semiHidden="1" w:unhideWhenUsed="1"/>
+    <w:lsdException w:name="HTML Cite" w:semiHidden="1" w:unhideWhenUsed="1"/>
+    <w:lsdException w:name="HTML Code" w:semiHidden="1" w:unhideWhenUsed="1"/>
+    <w:lsdException w:name="HTML Definition" w:semiHidden="1" w:unhideWhenUsed="1"/>
+    <w:lsdException w:name="HTML Keyboard" w:semiHidden="1" w:unhideWhenUsed="1"/>
+    <w:lsdException w:name="HTML Preformatted" w:semiHidden="1" w:unhideWhenUsed="1"/>
+    <w:lsdException w:name="HTML Sample" w:semiHidden="1" w:unhideWhenUsed="1"/>
+    <w:lsdException w:name="HTML Typewriter" w:semiHidden="1" w:unhideWhenUsed="1"/>
+    <w:lsdException w:name="HTML Variable" w:semiHidden="1" w:unhideWhenUsed="1"/>
+    <w:lsdException w:name="Normal Table" w:semiHidden="1" w:unhideWhenUsed="1"/>
+    <w:lsdException w:name="annotation subject" w:semiHidden="1" w:unhideWhenUsed="1"/>
+    <w:lsdException w:name="No List" w:semiHidden="1" w:unhideWhenUsed="1"/>
+    <w:lsdException w:name="Outline List 1" w:semiHidden="1" w:unhideWhenUsed="1"/>
+    <w:lsdException w:name="Outline List 2" w:semiHidden="1" w:unhideWhenUsed="1"/>
+    <w:lsdException w:name="Outline List 3" w:semiHidden="1" w:unhideWhenUsed="1"/>
+    <w:lsdException w:name="Table Simple 1" w:semiHidden="1" w:unhideWhenUsed="1"/>
+    <w:lsdException w:name="Table Simple 2" w:semiHidden="1" w:unhideWhenUsed="1"/>
+    <w:lsdException w:name="Table Simple 3" w:semiHidden="1" w:unhideWhenUsed="1"/>
+    <w:lsdException w:name="Table Classic 1" w:semiHidden="1" w:unhideWhenUsed="1"/>
+    <w:lsdException w:name="Table Classic 2" w:semiHidden="1" w:unhideWhenUsed="1"/>
+    <w:lsdException w:name="Table Classic 3" w:semiHidden="1" w:unhideWhenUsed="1"/>
+    <w:lsdException w:name="Table Classic 4" w:semiHidden="1" w:unhideWhenUsed="1"/>
+    <w:lsdException w:name="Table Colorful 1" w:semiHidden="1" w:unhideWhenUsed="1"/>
+    <w:lsdException w:name="Table Colorful 2" w:semiHidden="1" w:unhideWhenUsed="1"/>
+    <w:lsdException w:name="Table Colorful 3" w:semiHidden="1" w:unhideWhenUsed="1"/>
+    <w:lsdException w:name="Table Columns 1" w:semiHidden="1" w:unhideWhenUsed="1"/>
+    <w:lsdException w:name="Table Columns 2" w:semiHidden="1" w:unhideWhenUsed="1"/>
+    <w:lsdException w:name="Table Columns 3" w:semiHidden="1" w:unhideWhenUsed="1"/>
+    <w:lsdException w:name="Table Columns 4" w:semiHidden="1" w:unhideWhenUsed="1"/>
+    <w:lsdException w:name="Table Columns 5" w:semiHidden="1" w:unhideWhenUsed="1"/>
+    <w:lsdException w:name="Table Grid 1" w:semiHidden="1" w:unhideWhenUsed="1"/>
+    <w:lsdException w:name="Table Grid 2" w:semiHidden="1" w:unhideWhenUsed="1"/>
+    <w:lsdException w:name="Table Grid 3" w:semiHidden="1" w:unhideWhenUsed="1"/>
+    <w:lsdException w:name="Table Grid 4" w:semiHidden="1" w:unhideWhenUsed="1"/>
+    <w:lsdException w:name="Table Grid 5" w:semiHidden="1" w:unhideWhenUsed="1"/>
+    <w:lsdException w:name="Table Grid 6" w:semiHidden="1" w:unhideWhenUsed="1"/>
+    <w:lsdException w:name="Table Grid 7" w:semiHidden="1" w:unhideWhenUsed="1"/>
+    <w:lsdException w:name="Table Grid 8" w:semiHidden="1" w:unhideWhenUsed="1"/>
+    <w:lsdException w:name="Table List 1" w:semiHidden="1" w:unhideWhenUsed="1"/>
+    <w:lsdException w:name="Table List 2" w:semiHidden="1" w:unhideWhenUsed="1"/>
+    <w:lsdException w:name="Table List 3" w:semiHidden="1" w:unhideWhenUsed="1"/>
+    <w:lsdException w:name="Table List 4" w:semiHidden="1" w:unhideWhenUsed="1"/>
+    <w:lsdException w:name="Table List 5" w:semiHidden="1" w:unhideWhenUsed="1"/>
+    <w:lsdException w:name="Table List 6" w:semiHidden="1" w:unhideWhenUsed="1"/>
+    <w:lsdException w:name="Table List 7" w:semiHidden="1" w:unhideWhenUsed="1"/>
+    <w:lsdException w:name="Table List 8" w:semiHidden="1" w:unhideWhenUsed="1"/>
+    <w:lsdException w:name="Table 3D effects 1" w:semiHidden="1" w:unhideWhenUsed="1"/>
+    <w:lsdException w:name="Table 3D effects 2" w:semiHidden="1" w:unhideWhenUsed="1"/>
+    <w:lsdException w:name="Table 3D effects 3" w:semiHidden="1" w:unhideWhenUsed="1"/>
+    <w:lsdException w:name="Table Contemporary" w:semiHidden="1" w:unhideWhenUsed="1"/>
+    <w:lsdException w:name="Table Elegant" w:semiHidden="1" w:unhideWhenUsed="1"/>
+    <w:lsdException w:name="Table Professional" w:semiHidden="1" w:unhideWhenUsed="1"/>
+    <w:lsdException w:name="Table Subtle 1" w:semiHidden="1" w:unhideWhenUsed="1"/>
+    <w:lsdException w:name="Table Subtle 2" w:semiHidden="1" w:unhideWhenUsed="1"/>
+    <w:lsdException w:name="Table Web 1" w:semiHidden="1" w:unhideWhenUsed="1"/>
+    <w:lsdException w:name="Table Web 2" w:semiHidden="1" w:unhideWhenUsed="1"/>
+    <w:lsdException w:name="Table Web 3" w:semiHidden="1" w:unhideWhenUsed="1"/>
+    <w:lsdException w:name="Balloon Text" w:semiHidden="1" w:unhideWhenUsed="1"/>
+    <w:lsdException w:name="Table Grid" w:uiPriority="59"/>
+    <w:lsdException w:name="Table Theme" w:semiHidden="1" w:unhideWhenUsed="1"/>
+    <w:lsdException w:name="Placeholder Text" w:semiHidden="1"/>
+    <w:lsdException w:name="No Spacing" w:uiPriority="1" w:qFormat="1"/>
+    <w:lsdException w:name="Light Shading" w:uiPriority="60"/>
+    <w:lsdException w:name="Light List" w:uiPriority="61"/>
+    <w:lsdException w:name="Light Grid" w:uiPriority="62"/>
+    <w:lsdException w:name="Medium Shading 1" w:uiPriority="63"/>
+    <w:lsdException w:name="Medium Shading 2" w:uiPriority="64"/>
+    <w:lsdException w:name="Medium List 1" w:uiPriority="65"/>
+    <w:lsdException w:name="Medium List 2" w:uiPriority="66"/>
+    <w:lsdException w:name="Medium Grid 1" w:uiPriority="67"/>
+    <w:lsdException w:name="Medium Grid 2" w:uiPriority="68"/>
+    <w:lsdException w:name="Medium Grid 3" w:uiPriority="69"/>
+    <w:lsdException w:name="Dark List" w:uiPriority="70"/>
+    <w:lsdException w:name="Colorful Shading" w:uiPriority="71"/>
+    <w:lsdException w:name="Colorful List" w:uiPriority="72"/>
+    <w:lsdException w:name="Colorful Grid" w:uiPriority="73"/>
+    <w:lsdException w:name="Light Shading Accent 1" w:uiPriority="60"/>
+    <w:lsdException w:name="Light List Accent 1" w:uiPriority="61"/>
+    <w:lsdException w:name="Light Grid Accent 1" w:uiPriority="62"/>
+    <w:lsdException w:name="Medium Shading 1 Accent 1" w:uiPriority="63"/>
+    <w:lsdException w:name="Medium Shading 2 Accent 1" w:uiPriority="64"/>
+    <w:lsdException w:name="Medium List 1 Accent 1" w:uiPriority="65"/>
+    <w:lsdException w:name="Revision" w:semiHidden="1"/>
+    <w:lsdException w:name="List Paragraph" w:uiPriority="34" w:qFormat="1"/>
+    <w:lsdException w:name="Quote" w:uiPriority="29" w:qFormat="1"/>
+    <w:lsdException w:name="Intense Quote" w:uiPriority="30" w:qFormat="1"/>
+    <w:lsdException w:name="Medium List 2 Accent 1" w:uiPriority="66"/>
+    <w:lsdException w:name="Medium Grid 1 Accent 1" w:uiPriority="67"/>
+    <w:lsdException w:name="Medium Grid 2 Accent 1" w:uiPriority="68"/>
+    <w:lsdException w:name="Medium Grid 3 Accent 1" w:uiPriority="69"/>
+    <w:lsdException w:name="Dark List Accent 1" w:uiPriority="70"/>
+    <w:lsdException w:name="Colorful Shading Accent 1" w:uiPriority="71"/>
+    <w:lsdException w:name="Colorful List Accent 1" w:uiPriority="72"/>
+    <w:lsdException w:name="Colorful Grid Accent 1" w:uiPriority="73"/>
+    <w:lsdException w:name="Light Shading Accent 2" w:uiPriority="60"/>
+    <w:lsdException w:name="Light List Accent 2" w:uiPriority="61"/>
+    <w:lsdException w:name="Light Grid Accent 2" w:uiPriority="62"/>
+    <w:lsdException w:name="Medium Shading 1 Accent 2" w:uiPriority="63"/>
+    <w:lsdException w:name="Medium Shading 2 Accent 2" w:uiPriority="64"/>
+    <w:lsdException w:name="Medium List 1 Accent 2" w:uiPriority="65"/>
+    <w:lsdException w:name="Medium List 2 Accent 2" w:uiPriority="66"/>
+    <w:lsdException w:name="Medium Grid 1 Accent 2" w:uiPriority="67"/>
+    <w:lsdException w:name="Medium Grid 2 Accent 2" w:uiPriority="68"/>
+    <w:lsdException w:name="Medium Grid 3 Accent 2" w:uiPriority="69"/>
+    <w:lsdException w:name="Dark List Accent 2" w:uiPriority="70"/>
+    <w:lsdException w:name="Colorful Shading Accent 2" w:uiPriority="71"/>
+    <w:lsdException w:name="Colorful List Accent 2" w:uiPriority="72"/>
+    <w:lsdException w:name="Colorful Grid Accent 2" w:uiPriority="73"/>
+    <w:lsdException w:name="Light Shading Accent 3" w:uiPriority="60"/>
+    <w:lsdException w:name="Light List Accent 3" w:uiPriority="61"/>
+    <w:lsdException w:name="Light Grid Accent 3" w:uiPriority="62"/>
+    <w:lsdException w:name="Medium Shading 1 Accent 3" w:uiPriority="63"/>
+    <w:lsdException w:name="Medium Shading 2 Accent 3" w:uiPriority="64"/>
+    <w:lsdException w:name="Medium List 1 Accent 3" w:uiPriority="65"/>
+    <w:lsdException w:name="Medium List 2 Accent 3" w:uiPriority="66"/>
+    <w:lsdException w:name="Medium Grid 1 Accent 3" w:uiPriority="67"/>
+    <w:lsdException w:name="Medium Grid 2 Accent 3" w:uiPriority="68"/>
+    <w:lsdException w:name="Medium Grid 3 Accent 3" w:uiPriority="69"/>
+    <w:lsdException w:name="Dark List Accent 3" w:uiPriority="70"/>
+    <w:lsdException w:name="Colorful Shading Accent 3" w:uiPriority="71"/>
+    <w:lsdException w:name="Colorful List Accent 3" w:uiPriority="72"/>
+    <w:lsdException w:name="Colorful Grid Accent 3" w:uiPriority="73"/>
+    <w:lsdException w:name="Light Shading Accent 4" w:uiPriority="60"/>
+    <w:lsdException w:name="Light List Accent 4" w:uiPriority="61"/>
+    <w:lsdException w:name="Light Grid Accent 4" w:uiPriority="62"/>
+    <w:lsdException w:name="Medium Shading 1 Accent 4" w:uiPriority="63"/>
+    <w:lsdException w:name="Medium Shading 2 Accent 4" w:uiPriority="64"/>
+    <w:lsdException w:name="Medium List 1 Accent 4" w:uiPriority="65"/>
+    <w:lsdException w:name="Medium List 2 Accent 4" w:uiPriority="66"/>
+    <w:lsdException w:name="Medium Grid 1 Accent 4" w:uiPriority="67"/>
+    <w:lsdException w:name="Medium Grid 2 Accent 4" w:uiPriority="68"/>
+    <w:lsdException w:name="Medium Grid 3 Accent 4" w:uiPriority="69"/>
+    <w:lsdException w:name="Dark List Accent 4" w:uiPriority="70"/>
+    <w:lsdException w:name="Colorful Shading Accent 4" w:uiPriority="71"/>
+    <w:lsdException w:name="Colorful List Accent 4" w:uiPriority="72"/>
+    <w:lsdException w:name="Colorful Grid Accent 4" w:uiPriority="73"/>
+    <w:lsdException w:name="Light Shading Accent 5" w:uiPriority="60"/>
+    <w:lsdException w:name="Light List Accent 5" w:uiPriority="61"/>
+    <w:lsdException w:name="Light Grid Accent 5" w:uiPriority="62"/>
+    <w:lsdException w:name="Medium Shading 1 Accent 5" w:uiPriority="63"/>
+    <w:lsdException w:name="Medium Shading 2 Accent 5" w:uiPriority="64"/>
+    <w:lsdException w:name="Medium List 1 Accent 5" w:uiPriority="65"/>
+    <w:lsdException w:name="Medium List 2 Accent 5" w:uiPriority="66"/>
+    <w:lsdException w:name="Medium Grid 1 Accent 5" w:uiPriority="67"/>
+    <w:lsdException w:name="Medium Grid 2 Accent 5" w:uiPriority="68"/>
+    <w:lsdException w:name="Medium Grid 3 Accent 5" w:uiPriority="69"/>
+    <w:lsdException w:name="Dark List Accent 5" w:uiPriority="70"/>
+    <w:lsdException w:name="Colorful Shading Accent 5" w:uiPriority="71"/>
+    <w:lsdException w:name="Colorful List Accent 5" w:uiPriority="72"/>
+    <w:lsdException w:name="Colorful Grid Accent 5" w:uiPriority="73"/>
+    <w:lsdException w:name="Light Shading Accent 6" w:uiPriority="60"/>
+    <w:lsdException w:name="Light List Accent 6" w:uiPriority="61"/>
+    <w:lsdException w:name="Light Grid Accent 6" w:uiPriority="62"/>
+    <w:lsdException w:name="Medium Shading 1 Accent 6" w:uiPriority="63"/>
+    <w:lsdException w:name="Medium Shading 2 Accent 6" w:uiPriority="64"/>
+    <w:lsdException w:name="Medium List 1 Accent 6" w:uiPriority="65"/>
+    <w:lsdException w:name="Medium List 2 Accent 6" w:uiPriority="66"/>
+    <w:lsdException w:name="Medium Grid 1 Accent 6" w:uiPriority="67"/>
+    <w:lsdException w:name="Medium Grid 2 Accent 6" w:uiPriority="68"/>
+    <w:lsdException w:name="Medium Grid 3 Accent 6" w:uiPriority="69"/>
+    <w:lsdException w:name="Dark List Accent 6" w:uiPriority="70"/>
+    <w:lsdException w:name="Colorful Shading Accent 6" w:uiPriority="71"/>
+    <w:lsdException w:name="Colorful List Accent 6" w:uiPriority="72"/>
+    <w:lsdException w:name="Colorful Grid Accent 6" w:uiPriority="73"/>
+    <w:lsdException w:name="Subtle Emphasis" w:uiPriority="19" w:qFormat="1"/>
+    <w:lsdException w:name="Intense Emphasis" w:uiPriority="21" w:qFormat="1"/>
+    <w:lsdException w:name="Subtle Reference" w:uiPriority="31" w:qFormat="1"/>
+    <w:lsdException w:name="Intense Reference" w:uiPriority="32" w:qFormat="1"/>
+    <w:lsdException w:name="Book Title" w:uiPriority="33" w:qFormat="1"/>
+    <w:lsdException w:name="Bibliography" w:semiHidden="1" w:uiPriority="37" w:unhideWhenUsed="1"/>
+    <w:lsdException w:name="TOC Heading" w:semiHidden="1" w:uiPriority="39" w:unhideWhenUsed="1" w:qFormat="1"/>
+    <w:lsdException w:name="Plain Table 1" w:uiPriority="41"/>
+    <w:lsdException w:name="Plain Table 2" w:uiPriority="42"/>
+    <w:lsdException w:name="Plain Table 3" w:uiPriority="43"/>
+    <w:lsdException w:name="Plain Table 4" w:uiPriority="44"/>
+    <w:lsdException w:name="Plain Table 5" w:uiPriority="45"/>
+    <w:lsdException w:name="Grid Table Light" w:uiPriority="40"/>
+    <w:lsdException w:name="Grid Table 1 Light" w:uiPriority="46"/>
+    <w:lsdException w:name="Grid Table 2" w:uiPriority="47"/>
+    <w:lsdException w:name="Grid Table 3" w:uiPriority="48"/>
+    <w:lsdException w:name="Grid Table 4" w:uiPriority="49"/>
+    <w:lsdException w:name="Grid Table 5 Dark" w:uiPriority="50"/>
+    <w:lsdException w:name="Grid Table 6 Colorful" w:uiPriority="51"/>
+    <w:lsdException w:name="Grid Table 7 Colorful" w:uiPriority="52"/>
+    <w:lsdException w:name="Grid Table 1 Light Accent 1" w:uiPriority="46"/>
+    <w:lsdException w:name="Grid Table 2 Accent 1" w:uiPriority="47"/>
+    <w:lsdException w:name="Grid Table 3 Accent 1" w:uiPriority="48"/>
+    <w:lsdException w:name="Grid Table 4 Accent 1" w:uiPriority="49"/>
+    <w:lsdException w:name="Grid Table 5 Dark Accent 1" w:uiPriority="50"/>
+    <w:lsdException w:name="Grid Table 6 Colorful Accent 1" w:uiPriority="51"/>
+    <w:lsdException w:name="Grid Table 7 Colorful Accent 1" w:uiPriority="52"/>
+    <w:lsdException w:name="Grid Table 1 Light Accent 2" w:uiPriority="46"/>
+    <w:lsdException w:name="Grid Table 2 Accent 2" w:uiPriority="47"/>
+    <w:lsdException w:name="Grid Table 3 Accent 2" w:uiPriority="48"/>
+    <w:lsdException w:name="Grid Table 4 Accent 2" w:uiPriority="49"/>
+    <w:lsdException w:name="Grid Table 5 Dark Accent 2" w:uiPriority="50"/>
+    <w:lsdException w:name="Grid Table 6 Colorful Accent 2" w:uiPriority="51"/>
+    <w:lsdException w:name="Grid Table 7 Colorful Accent 2" w:uiPriority="52"/>
+    <w:lsdException w:name="Grid Table 1 Light Accent 3" w:uiPriority="46"/>
+    <w:lsdException w:name="Grid Table 2 Accent 3" w:uiPriority="47"/>
+    <w:lsdException w:name="Grid Table 3 Accent 3" w:uiPriority="48"/>
+    <w:lsdException w:name="Grid Table 4 Accent 3" w:uiPriority="49"/>
+    <w:lsdException w:name="Grid Table 5 Dark Accent 3" w:uiPriority="50"/>
+    <w:lsdException w:name="Grid Table 6 Colorful Accent 3" w:uiPriority="51"/>
+    <w:lsdException w:name="Grid Table 7 Colorful Accent 3" w:uiPriority="52"/>
+    <w:lsdException w:name="Grid Table 1 Light Accent 4" w:uiPriority="46"/>
+    <w:lsdException w:name="Grid Table 2 Accent 4" w:uiPriority="47"/>
+    <w:lsdException w:name="Grid Table 3 Accent 4" w:uiPriority="48"/>
+    <w:lsdException w:name="Grid Table 4 Accent 4" w:uiPriority="49"/>
+    <w:lsdException w:name="Grid Table 5 Dark Accent 4" w:uiPriority="50"/>
+    <w:lsdException w:name="Grid Table 6 Colorful Accent 4" w:uiPriority="51"/>
+    <w:lsdException w:name="Grid Table 7 Colorful Accent 4" w:uiPriority="52"/>
+    <w:lsdException w:name="Grid Table 1 Light Accent 5" w:uiPriority="46"/>
+    <w:lsdException w:name="Grid Table 2 Accent 5" w:uiPriority="47"/>
+    <w:lsdException w:name="Grid Table 3 Accent 5" w:uiPriority="48"/>
+    <w:lsdException w:name="Grid Table 4 Accent 5" w:uiPriority="49"/>
+    <w:lsdException w:name="Grid Table 5 Dark Accent 5" w:uiPriority="50"/>
+    <w:lsdException w:name="Grid Table 6 Colorful Accent 5" w:uiPriority="51"/>
+    <w:lsdException w:name="Grid Table 7 Colorful Accent 5" w:uiPriority="52"/>
+    <w:lsdException w:name="Grid Table 1 Light Accent 6" w:uiPriority="46"/>
+    <w:lsdException w:name="Grid Table 2 Accent 6" w:uiPriority="47"/>
+    <w:lsdException w:name="Grid Table 3 Accent 6" w:uiPriority="48"/>
+    <w:lsdException w:name="Grid Table 4 Accent 6" w:uiPriority="49"/>
+    <w:lsdException w:name="Grid Table 5 Dark Accent 6" w:uiPriority="50"/>
+    <w:lsdException w:name="Grid Table 6 Colorful Accent 6" w:uiPriority="51"/>
+    <w:lsdException w:name="Grid Table 7 Colorful Accent 6" w:uiPriority="52"/>
+    <w:lsdException w:name="List Table 1 Light" w:uiPriority="46"/>
+    <w:lsdException w:name="List Table 2" w:uiPriority="47"/>
+    <w:lsdException w:name="List Table 3" w:uiPriority="48"/>
+    <w:lsdException w:name="List Table 4" w:uiPriority="49"/>
+    <w:lsdException w:name="List Table 5 Dark" w:uiPriority="50"/>
+    <w:lsdException w:name="List Table 6 Colorful" w:uiPriority="51"/>
+    <w:lsdException w:name="List Table 7 Colorful" w:uiPriority="52"/>
+    <w:lsdException w:name="List Table 1 Light Accent 1" w:uiPriority="46"/>
+    <w:lsdException w:name="List Table 2 Accent 1" w:uiPriority="47"/>
+    <w:lsdException w:name="List Table 3 Accent 1" w:uiPriority="48"/>
+    <w:lsdException w:name="List Table 4 Accent 1" w:uiPriority="49"/>
+    <w:lsdException w:name="List Table 5 Dark Accent 1" w:uiPriority="50"/>
+    <w:lsdException w:name="List Table 6 Colorful Accent 1" w:uiPriority="51"/>
+    <w:lsdException w:name="List Table 7 Colorful Accent 1" w:uiPriority="52"/>
+    <w:lsdException w:name="List Table 1 Light Accent 2" w:uiPriority="46"/>
+    <w:lsdException w:name="List Table 2 Accent 2" w:uiPriority="47"/>
+    <w:lsdException w:name="List Table 3 Accent 2" w:uiPriority="48"/>
+    <w:lsdException w:name="List Table 4 Accent 2" w:uiPriority="49"/>
+    <w:lsdException w:name="List Table 5 Dark Accent 2" w:uiPriority="50"/>
+    <w:lsdException w:name="List Table 6 Colorful Accent 2" w:uiPriority="51"/>
+    <w:lsdException w:name="List Table 7 Colorful Accent 2" w:uiPriority="52"/>
+    <w:lsdException w:name="List Table 1 Light Accent 3" w:uiPriority="46"/>
+    <w:lsdException w:name="List Table 2 Accent 3" w:uiPriority="47"/>
+    <w:lsdException w:name="List Table 3 Accent 3" w:uiPriority="48"/>
+    <w:lsdException w:name="List Table 4 Accent 3" w:uiPriority="49"/>
+    <w:lsdException w:name="List Table 5 Dark Accent 3" w:uiPriority="50"/>
+    <w:lsdException w:name="List Table 6 Colorful Accent 3" w:uiPriority="51"/>
+    <w:lsdException w:name="List Table 7 Colorful Accent 3" w:uiPriority="52"/>
+    <w:lsdException w:name="List Table 1 Light Accent 4" w:uiPriority="46"/>
+    <w:lsdException w:name="List Table 2 Accent 4" w:uiPriority="47"/>
+    <w:lsdException w:name="List Table 3 Accent 4" w:uiPriority="48"/>
+    <w:lsdException w:name="List Table 4 Accent 4" w:uiPriority="49"/>
+    <w:lsdException w:name="List Table 5 Dark Accent 4" w:uiPriority="50"/>
+    <w:lsdException w:name="List Table 6 Colorful Accent 4" w:uiPriority="51"/>
+    <w:lsdException w:name="List Table 7 Colorful Accent 4" w:uiPriority="52"/>
+    <w:lsdException w:name="List Table 1 Light Accent 5" w:uiPriority="46"/>
+    <w:lsdException w:name="List Table 2 Accent 5" w:uiPriority="47"/>
+    <w:lsdException w:name="List Table 3 Accent 5" w:uiPriority="48"/>
+    <w:lsdException w:name="List Table 4 Accent 5" w:uiPriority="49"/>
+    <w:lsdException w:name="List Table 5 Dark Accent 5" w:uiPriority="50"/>
+    <w:lsdException w:name="List Table 6 Colorful Accent 5" w:uiPriority="51"/>
+    <w:lsdException w:name="List Table 7 Colorful Accent 5" w:uiPriority="52"/>
+    <w:lsdException w:name="List Table 1 Light Accent 6" w:uiPriority="46"/>
+    <w:lsdException w:name="List Table 2 Accent 6" w:uiPriority="47"/>
+    <w:lsdException w:name="List Table 3 Accent 6" w:uiPriority="48"/>
+    <w:lsdException w:name="List Table 4 Accent 6" w:uiPriority="49"/>
+    <w:lsdException w:name="List Table 5 Dark Accent 6" w:uiPriority="50"/>
+    <w:lsdException w:name="List Table 6 Colorful Accent 6" w:uiPriority="51"/>
+    <w:lsdException w:name="List Table 7 Colorful Accent 6" w:uiPriority="52"/>
   </w:latentStyles>
   <w:style w:type="paragraph" w:default="1" w:styleId="Normal">
     <w:name w:val="Normal"/>
@@ -12532,13 +12625,6 @@
     <w:tblPr>
       <w:tblStyleRowBandSize w:val="1"/>
       <w:tblStyleColBandSize w:val="1"/>
-      <w:tblInd w:w="0" w:type="dxa"/>
-      <w:tblCellMar>
-        <w:top w:w="0" w:type="dxa"/>
-        <w:left w:w="108" w:type="dxa"/>
-        <w:bottom w:w="0" w:type="dxa"/>
-        <w:right w:w="108" w:type="dxa"/>
-      </w:tblCellMar>
     </w:tblPr>
   </w:style>
   <w:style w:type="table" w:customStyle="1" w:styleId="a0">
@@ -12546,13 +12632,6 @@
     <w:tblPr>
       <w:tblStyleRowBandSize w:val="1"/>
       <w:tblStyleColBandSize w:val="1"/>
-      <w:tblInd w:w="0" w:type="dxa"/>
-      <w:tblCellMar>
-        <w:top w:w="0" w:type="dxa"/>
-        <w:left w:w="108" w:type="dxa"/>
-        <w:bottom w:w="0" w:type="dxa"/>
-        <w:right w:w="108" w:type="dxa"/>
-      </w:tblCellMar>
     </w:tblPr>
   </w:style>
   <w:style w:type="table" w:customStyle="1" w:styleId="a1">
@@ -12560,13 +12639,6 @@
     <w:tblPr>
       <w:tblStyleRowBandSize w:val="1"/>
       <w:tblStyleColBandSize w:val="1"/>
-      <w:tblInd w:w="0" w:type="dxa"/>
-      <w:tblCellMar>
-        <w:top w:w="0" w:type="dxa"/>
-        <w:left w:w="108" w:type="dxa"/>
-        <w:bottom w:w="0" w:type="dxa"/>
-        <w:right w:w="108" w:type="dxa"/>
-      </w:tblCellMar>
     </w:tblPr>
   </w:style>
   <w:style w:type="table" w:customStyle="1" w:styleId="a2">
@@ -12574,13 +12646,6 @@
     <w:tblPr>
       <w:tblStyleRowBandSize w:val="1"/>
       <w:tblStyleColBandSize w:val="1"/>
-      <w:tblInd w:w="0" w:type="dxa"/>
-      <w:tblCellMar>
-        <w:top w:w="0" w:type="dxa"/>
-        <w:left w:w="108" w:type="dxa"/>
-        <w:bottom w:w="0" w:type="dxa"/>
-        <w:right w:w="108" w:type="dxa"/>
-      </w:tblCellMar>
     </w:tblPr>
   </w:style>
   <w:style w:type="table" w:customStyle="1" w:styleId="a3">
@@ -12588,13 +12653,6 @@
     <w:tblPr>
       <w:tblStyleRowBandSize w:val="1"/>
       <w:tblStyleColBandSize w:val="1"/>
-      <w:tblInd w:w="0" w:type="dxa"/>
-      <w:tblCellMar>
-        <w:top w:w="0" w:type="dxa"/>
-        <w:left w:w="108" w:type="dxa"/>
-        <w:bottom w:w="0" w:type="dxa"/>
-        <w:right w:w="108" w:type="dxa"/>
-      </w:tblCellMar>
     </w:tblPr>
   </w:style>
   <w:style w:type="table" w:customStyle="1" w:styleId="a4">
@@ -12602,11 +12660,8 @@
     <w:tblPr>
       <w:tblStyleRowBandSize w:val="1"/>
       <w:tblStyleColBandSize w:val="1"/>
-      <w:tblInd w:w="0" w:type="dxa"/>
       <w:tblCellMar>
-        <w:top w:w="0" w:type="dxa"/>
         <w:left w:w="115" w:type="dxa"/>
-        <w:bottom w:w="0" w:type="dxa"/>
         <w:right w:w="115" w:type="dxa"/>
       </w:tblCellMar>
     </w:tblPr>
@@ -12616,11 +12671,8 @@
     <w:tblPr>
       <w:tblStyleRowBandSize w:val="1"/>
       <w:tblStyleColBandSize w:val="1"/>
-      <w:tblInd w:w="0" w:type="dxa"/>
       <w:tblCellMar>
-        <w:top w:w="0" w:type="dxa"/>
         <w:left w:w="115" w:type="dxa"/>
-        <w:bottom w:w="0" w:type="dxa"/>
         <w:right w:w="115" w:type="dxa"/>
       </w:tblCellMar>
     </w:tblPr>
@@ -12630,11 +12682,8 @@
     <w:tblPr>
       <w:tblStyleRowBandSize w:val="1"/>
       <w:tblStyleColBandSize w:val="1"/>
-      <w:tblInd w:w="0" w:type="dxa"/>
       <w:tblCellMar>
-        <w:top w:w="0" w:type="dxa"/>
         <w:left w:w="115" w:type="dxa"/>
-        <w:bottom w:w="0" w:type="dxa"/>
         <w:right w:w="115" w:type="dxa"/>
       </w:tblCellMar>
     </w:tblPr>
@@ -12644,11 +12693,8 @@
     <w:tblPr>
       <w:tblStyleRowBandSize w:val="1"/>
       <w:tblStyleColBandSize w:val="1"/>
-      <w:tblInd w:w="0" w:type="dxa"/>
       <w:tblCellMar>
-        <w:top w:w="0" w:type="dxa"/>
         <w:left w:w="115" w:type="dxa"/>
-        <w:bottom w:w="0" w:type="dxa"/>
         <w:right w:w="115" w:type="dxa"/>
       </w:tblCellMar>
     </w:tblPr>
@@ -12658,11 +12704,8 @@
     <w:tblPr>
       <w:tblStyleRowBandSize w:val="1"/>
       <w:tblStyleColBandSize w:val="1"/>
-      <w:tblInd w:w="0" w:type="dxa"/>
       <w:tblCellMar>
-        <w:top w:w="0" w:type="dxa"/>
         <w:left w:w="115" w:type="dxa"/>
-        <w:bottom w:w="0" w:type="dxa"/>
         <w:right w:w="115" w:type="dxa"/>
       </w:tblCellMar>
     </w:tblPr>
@@ -12672,11 +12715,8 @@
     <w:tblPr>
       <w:tblStyleRowBandSize w:val="1"/>
       <w:tblStyleColBandSize w:val="1"/>
-      <w:tblInd w:w="0" w:type="dxa"/>
       <w:tblCellMar>
-        <w:top w:w="0" w:type="dxa"/>
         <w:left w:w="115" w:type="dxa"/>
-        <w:bottom w:w="0" w:type="dxa"/>
         <w:right w:w="115" w:type="dxa"/>
       </w:tblCellMar>
     </w:tblPr>
@@ -12686,11 +12726,8 @@
     <w:tblPr>
       <w:tblStyleRowBandSize w:val="1"/>
       <w:tblStyleColBandSize w:val="1"/>
-      <w:tblInd w:w="0" w:type="dxa"/>
       <w:tblCellMar>
-        <w:top w:w="0" w:type="dxa"/>
         <w:left w:w="115" w:type="dxa"/>
-        <w:bottom w:w="0" w:type="dxa"/>
         <w:right w:w="115" w:type="dxa"/>
       </w:tblCellMar>
     </w:tblPr>
@@ -12700,11 +12737,8 @@
     <w:tblPr>
       <w:tblStyleRowBandSize w:val="1"/>
       <w:tblStyleColBandSize w:val="1"/>
-      <w:tblInd w:w="0" w:type="dxa"/>
       <w:tblCellMar>
-        <w:top w:w="0" w:type="dxa"/>
         <w:left w:w="115" w:type="dxa"/>
-        <w:bottom w:w="0" w:type="dxa"/>
         <w:right w:w="115" w:type="dxa"/>
       </w:tblCellMar>
     </w:tblPr>
@@ -12714,11 +12748,8 @@
     <w:tblPr>
       <w:tblStyleRowBandSize w:val="1"/>
       <w:tblStyleColBandSize w:val="1"/>
-      <w:tblInd w:w="0" w:type="dxa"/>
       <w:tblCellMar>
-        <w:top w:w="0" w:type="dxa"/>
         <w:left w:w="115" w:type="dxa"/>
-        <w:bottom w:w="0" w:type="dxa"/>
         <w:right w:w="115" w:type="dxa"/>
       </w:tblCellMar>
     </w:tblPr>
@@ -12728,11 +12759,8 @@
     <w:tblPr>
       <w:tblStyleRowBandSize w:val="1"/>
       <w:tblStyleColBandSize w:val="1"/>
-      <w:tblInd w:w="0" w:type="dxa"/>
       <w:tblCellMar>
-        <w:top w:w="0" w:type="dxa"/>
         <w:left w:w="115" w:type="dxa"/>
-        <w:bottom w:w="0" w:type="dxa"/>
         <w:right w:w="115" w:type="dxa"/>
       </w:tblCellMar>
     </w:tblPr>
@@ -12742,11 +12770,8 @@
     <w:tblPr>
       <w:tblStyleRowBandSize w:val="1"/>
       <w:tblStyleColBandSize w:val="1"/>
-      <w:tblInd w:w="0" w:type="dxa"/>
       <w:tblCellMar>
-        <w:top w:w="0" w:type="dxa"/>
         <w:left w:w="115" w:type="dxa"/>
-        <w:bottom w:w="0" w:type="dxa"/>
         <w:right w:w="115" w:type="dxa"/>
       </w:tblCellMar>
     </w:tblPr>
@@ -12756,11 +12781,8 @@
     <w:tblPr>
       <w:tblStyleRowBandSize w:val="1"/>
       <w:tblStyleColBandSize w:val="1"/>
-      <w:tblInd w:w="0" w:type="dxa"/>
       <w:tblCellMar>
-        <w:top w:w="0" w:type="dxa"/>
         <w:left w:w="115" w:type="dxa"/>
-        <w:bottom w:w="0" w:type="dxa"/>
         <w:right w:w="115" w:type="dxa"/>
       </w:tblCellMar>
     </w:tblPr>
@@ -12770,11 +12792,8 @@
     <w:tblPr>
       <w:tblStyleRowBandSize w:val="1"/>
       <w:tblStyleColBandSize w:val="1"/>
-      <w:tblInd w:w="0" w:type="dxa"/>
       <w:tblCellMar>
-        <w:top w:w="0" w:type="dxa"/>
         <w:left w:w="115" w:type="dxa"/>
-        <w:bottom w:w="0" w:type="dxa"/>
         <w:right w:w="115" w:type="dxa"/>
       </w:tblCellMar>
     </w:tblPr>
@@ -12784,11 +12803,8 @@
     <w:tblPr>
       <w:tblStyleRowBandSize w:val="1"/>
       <w:tblStyleColBandSize w:val="1"/>
-      <w:tblInd w:w="0" w:type="dxa"/>
       <w:tblCellMar>
-        <w:top w:w="0" w:type="dxa"/>
         <w:left w:w="115" w:type="dxa"/>
-        <w:bottom w:w="0" w:type="dxa"/>
         <w:right w:w="115" w:type="dxa"/>
       </w:tblCellMar>
     </w:tblPr>
@@ -12798,11 +12814,8 @@
     <w:tblPr>
       <w:tblStyleRowBandSize w:val="1"/>
       <w:tblStyleColBandSize w:val="1"/>
-      <w:tblInd w:w="0" w:type="dxa"/>
       <w:tblCellMar>
-        <w:top w:w="0" w:type="dxa"/>
         <w:left w:w="115" w:type="dxa"/>
-        <w:bottom w:w="0" w:type="dxa"/>
         <w:right w:w="115" w:type="dxa"/>
       </w:tblCellMar>
     </w:tblPr>
@@ -12812,694 +12825,8 @@
     <w:tblPr>
       <w:tblStyleRowBandSize w:val="1"/>
       <w:tblStyleColBandSize w:val="1"/>
-      <w:tblInd w:w="0" w:type="dxa"/>
       <w:tblCellMar>
-        <w:top w:w="0" w:type="dxa"/>
         <w:left w:w="115" w:type="dxa"/>
-        <w:bottom w:w="0" w:type="dxa"/>
-        <w:right w:w="115" w:type="dxa"/>
-      </w:tblCellMar>
-    </w:tblPr>
-  </w:style>
-  <w:style w:type="paragraph" w:styleId="BalloonText">
-    <w:name w:val="Balloon Text"/>
-    <w:basedOn w:val="Normal"/>
-    <w:link w:val="BalloonTextChar"/>
-    <w:uiPriority w:val="99"/>
-    <w:semiHidden/>
-    <w:unhideWhenUsed/>
-    <w:rsid w:val="00C22A69"/>
-    <w:rPr>
-      <w:rFonts w:ascii="Tahoma" w:hAnsi="Tahoma" w:cs="Tahoma"/>
-      <w:sz w:val="16"/>
-      <w:szCs w:val="16"/>
-    </w:rPr>
-  </w:style>
-  <w:style w:type="character" w:customStyle="1" w:styleId="BalloonTextChar">
-    <w:name w:val="Balloon Text Char"/>
-    <w:basedOn w:val="DefaultParagraphFont"/>
-    <w:link w:val="BalloonText"/>
-    <w:uiPriority w:val="99"/>
-    <w:semiHidden/>
-    <w:rsid w:val="00C22A69"/>
-    <w:rPr>
-      <w:rFonts w:ascii="Tahoma" w:hAnsi="Tahoma" w:cs="Tahoma"/>
-      <w:sz w:val="16"/>
-      <w:szCs w:val="16"/>
-    </w:rPr>
-  </w:style>
-  <w:style w:type="paragraph" w:styleId="Header">
-    <w:name w:val="header"/>
-    <w:basedOn w:val="Normal"/>
-    <w:link w:val="HeaderChar"/>
-    <w:uiPriority w:val="99"/>
-    <w:unhideWhenUsed/>
-    <w:rsid w:val="00C65A83"/>
-    <w:pPr>
-      <w:tabs>
-        <w:tab w:val="center" w:pos="4680"/>
-        <w:tab w:val="right" w:pos="9360"/>
-      </w:tabs>
-    </w:pPr>
-  </w:style>
-  <w:style w:type="character" w:customStyle="1" w:styleId="HeaderChar">
-    <w:name w:val="Header Char"/>
-    <w:basedOn w:val="DefaultParagraphFont"/>
-    <w:link w:val="Header"/>
-    <w:uiPriority w:val="99"/>
-    <w:rsid w:val="00C65A83"/>
-  </w:style>
-  <w:style w:type="paragraph" w:styleId="Footer">
-    <w:name w:val="footer"/>
-    <w:basedOn w:val="Normal"/>
-    <w:link w:val="FooterChar"/>
-    <w:uiPriority w:val="99"/>
-    <w:unhideWhenUsed/>
-    <w:rsid w:val="00C65A83"/>
-    <w:pPr>
-      <w:tabs>
-        <w:tab w:val="center" w:pos="4680"/>
-        <w:tab w:val="right" w:pos="9360"/>
-      </w:tabs>
-    </w:pPr>
-  </w:style>
-  <w:style w:type="character" w:customStyle="1" w:styleId="FooterChar">
-    <w:name w:val="Footer Char"/>
-    <w:basedOn w:val="DefaultParagraphFont"/>
-    <w:link w:val="Footer"/>
-    <w:uiPriority w:val="99"/>
-    <w:rsid w:val="00C65A83"/>
-  </w:style>
-</w:styles>
-</file>
-
-<file path=word/stylesWithEffects.xml><?xml version="1.0" encoding="utf-8"?>
-<w:styles xmlns:wpc="http://schemas.microsoft.com/office/word/2010/wordprocessingCanvas" xmlns:mc="http://schemas.openxmlformats.org/markup-compatibility/2006" xmlns:o="urn:schemas-microsoft-com:office:office" xmlns:r="http://schemas.openxmlformats.org/officeDocument/2006/relationships" xmlns:m="http://schemas.openxmlformats.org/officeDocument/2006/math" xmlns:v="urn:schemas-microsoft-com:vml" xmlns:wp14="http://schemas.microsoft.com/office/word/2010/wordprocessingDrawing" xmlns:wp="http://schemas.openxmlformats.org/drawingml/2006/wordprocessingDrawing" xmlns:w10="urn:schemas-microsoft-com:office:word" xmlns:w="http://schemas.openxmlformats.org/wordprocessingml/2006/main" xmlns:w14="http://schemas.microsoft.com/office/word/2010/wordml" xmlns:wpg="http://schemas.microsoft.com/office/word/2010/wordprocessingGroup" xmlns:wpi="http://schemas.microsoft.com/office/word/2010/wordprocessingInk" xmlns:wne="http://schemas.microsoft.com/office/word/2006/wordml" xmlns:wps="http://schemas.microsoft.com/office/word/2010/wordprocessingShape" mc:Ignorable="w14 wp14">
-  <w:docDefaults>
-    <w:rPrDefault>
-      <w:rPr>
-        <w:rFonts w:ascii="Times New Roman" w:eastAsia="Times New Roman" w:hAnsi="Times New Roman" w:cs="Times New Roman"/>
-        <w:color w:val="000000"/>
-        <w:sz w:val="24"/>
-        <w:szCs w:val="24"/>
-        <w:lang w:val="en-US" w:eastAsia="en-US" w:bidi="ar-SA"/>
-      </w:rPr>
-    </w:rPrDefault>
-    <w:pPrDefault/>
-  </w:docDefaults>
-  <w:latentStyles w:defLockedState="0" w:defUIPriority="99" w:defSemiHidden="1" w:defUnhideWhenUsed="1" w:defQFormat="0" w:count="267">
-    <w:lsdException w:name="Normal" w:semiHidden="0" w:uiPriority="0" w:unhideWhenUsed="0" w:qFormat="1"/>
-    <w:lsdException w:name="heading 1" w:semiHidden="0" w:uiPriority="9" w:unhideWhenUsed="0" w:qFormat="1"/>
-    <w:lsdException w:name="heading 2" w:uiPriority="9" w:qFormat="1"/>
-    <w:lsdException w:name="heading 3" w:uiPriority="9" w:qFormat="1"/>
-    <w:lsdException w:name="heading 4" w:uiPriority="9" w:qFormat="1"/>
-    <w:lsdException w:name="heading 5" w:uiPriority="9" w:qFormat="1"/>
-    <w:lsdException w:name="heading 6" w:uiPriority="9" w:qFormat="1"/>
-    <w:lsdException w:name="heading 7" w:uiPriority="9" w:qFormat="1"/>
-    <w:lsdException w:name="heading 8" w:uiPriority="9" w:qFormat="1"/>
-    <w:lsdException w:name="heading 9" w:uiPriority="9" w:qFormat="1"/>
-    <w:lsdException w:name="toc 1" w:uiPriority="39"/>
-    <w:lsdException w:name="toc 2" w:uiPriority="39"/>
-    <w:lsdException w:name="toc 3" w:uiPriority="39"/>
-    <w:lsdException w:name="toc 4" w:uiPriority="39"/>
-    <w:lsdException w:name="toc 5" w:uiPriority="39"/>
-    <w:lsdException w:name="toc 6" w:uiPriority="39"/>
-    <w:lsdException w:name="toc 7" w:uiPriority="39"/>
-    <w:lsdException w:name="toc 8" w:uiPriority="39"/>
-    <w:lsdException w:name="toc 9" w:uiPriority="39"/>
-    <w:lsdException w:name="caption" w:uiPriority="35" w:qFormat="1"/>
-    <w:lsdException w:name="Title" w:semiHidden="0" w:uiPriority="10" w:unhideWhenUsed="0" w:qFormat="1"/>
-    <w:lsdException w:name="Default Paragraph Font" w:uiPriority="1"/>
-    <w:lsdException w:name="Subtitle" w:semiHidden="0" w:uiPriority="11" w:unhideWhenUsed="0" w:qFormat="1"/>
-    <w:lsdException w:name="Strong" w:semiHidden="0" w:uiPriority="22" w:unhideWhenUsed="0" w:qFormat="1"/>
-    <w:lsdException w:name="Emphasis" w:semiHidden="0" w:uiPriority="20" w:unhideWhenUsed="0" w:qFormat="1"/>
-    <w:lsdException w:name="Table Grid" w:semiHidden="0" w:uiPriority="59" w:unhideWhenUsed="0"/>
-    <w:lsdException w:name="Placeholder Text" w:unhideWhenUsed="0"/>
-    <w:lsdException w:name="No Spacing" w:semiHidden="0" w:uiPriority="1" w:unhideWhenUsed="0" w:qFormat="1"/>
-    <w:lsdException w:name="Light Shading" w:semiHidden="0" w:uiPriority="60" w:unhideWhenUsed="0"/>
-    <w:lsdException w:name="Light List" w:semiHidden="0" w:uiPriority="61" w:unhideWhenUsed="0"/>
-    <w:lsdException w:name="Light Grid" w:semiHidden="0" w:uiPriority="62" w:unhideWhenUsed="0"/>
-    <w:lsdException w:name="Medium Shading 1" w:semiHidden="0" w:uiPriority="63" w:unhideWhenUsed="0"/>
-    <w:lsdException w:name="Medium Shading 2" w:semiHidden="0" w:uiPriority="64" w:unhideWhenUsed="0"/>
-    <w:lsdException w:name="Medium List 1" w:semiHidden="0" w:uiPriority="65" w:unhideWhenUsed="0"/>
-    <w:lsdException w:name="Medium List 2" w:semiHidden="0" w:uiPriority="66" w:unhideWhenUsed="0"/>
-    <w:lsdException w:name="Medium Grid 1" w:semiHidden="0" w:uiPriority="67" w:unhideWhenUsed="0"/>
-    <w:lsdException w:name="Medium Grid 2" w:semiHidden="0" w:uiPriority="68" w:unhideWhenUsed="0"/>
-    <w:lsdException w:name="Medium Grid 3" w:semiHidden="0" w:uiPriority="69" w:unhideWhenUsed="0"/>
-    <w:lsdException w:name="Dark List" w:semiHidden="0" w:uiPriority="70" w:unhideWhenUsed="0"/>
-    <w:lsdException w:name="Colorful Shading" w:semiHidden="0" w:uiPriority="71" w:unhideWhenUsed="0"/>
-    <w:lsdException w:name="Colorful List" w:semiHidden="0" w:uiPriority="72" w:unhideWhenUsed="0"/>
-    <w:lsdException w:name="Colorful Grid" w:semiHidden="0" w:uiPriority="73" w:unhideWhenUsed="0"/>
-    <w:lsdException w:name="Light Shading Accent 1" w:semiHidden="0" w:uiPriority="60" w:unhideWhenUsed="0"/>
-    <w:lsdException w:name="Light List Accent 1" w:semiHidden="0" w:uiPriority="61" w:unhideWhenUsed="0"/>
-    <w:lsdException w:name="Light Grid Accent 1" w:semiHidden="0" w:uiPriority="62" w:unhideWhenUsed="0"/>
-    <w:lsdException w:name="Medium Shading 1 Accent 1" w:semiHidden="0" w:uiPriority="63" w:unhideWhenUsed="0"/>
-    <w:lsdException w:name="Medium Shading 2 Accent 1" w:semiHidden="0" w:uiPriority="64" w:unhideWhenUsed="0"/>
-    <w:lsdException w:name="Medium List 1 Accent 1" w:semiHidden="0" w:uiPriority="65" w:unhideWhenUsed="0"/>
-    <w:lsdException w:name="Revision" w:unhideWhenUsed="0"/>
-    <w:lsdException w:name="List Paragraph" w:semiHidden="0" w:uiPriority="34" w:unhideWhenUsed="0" w:qFormat="1"/>
-    <w:lsdException w:name="Quote" w:semiHidden="0" w:uiPriority="29" w:unhideWhenUsed="0" w:qFormat="1"/>
-    <w:lsdException w:name="Intense Quote" w:semiHidden="0" w:uiPriority="30" w:unhideWhenUsed="0" w:qFormat="1"/>
-    <w:lsdException w:name="Medium List 2 Accent 1" w:semiHidden="0" w:uiPriority="66" w:unhideWhenUsed="0"/>
-    <w:lsdException w:name="Medium Grid 1 Accent 1" w:semiHidden="0" w:uiPriority="67" w:unhideWhenUsed="0"/>
-    <w:lsdException w:name="Medium Grid 2 Accent 1" w:semiHidden="0" w:uiPriority="68" w:unhideWhenUsed="0"/>
-    <w:lsdException w:name="Medium Grid 3 Accent 1" w:semiHidden="0" w:uiPriority="69" w:unhideWhenUsed="0"/>
-    <w:lsdException w:name="Dark List Accent 1" w:semiHidden="0" w:uiPriority="70" w:unhideWhenUsed="0"/>
-    <w:lsdException w:name="Colorful Shading Accent 1" w:semiHidden="0" w:uiPriority="71" w:unhideWhenUsed="0"/>
-    <w:lsdException w:name="Colorful List Accent 1" w:semiHidden="0" w:uiPriority="72" w:unhideWhenUsed="0"/>
-    <w:lsdException w:name="Colorful Grid Accent 1" w:semiHidden="0" w:uiPriority="73" w:unhideWhenUsed="0"/>
-    <w:lsdException w:name="Light Shading Accent 2" w:semiHidden="0" w:uiPriority="60" w:unhideWhenUsed="0"/>
-    <w:lsdException w:name="Light List Accent 2" w:semiHidden="0" w:uiPriority="61" w:unhideWhenUsed="0"/>
-    <w:lsdException w:name="Light Grid Accent 2" w:semiHidden="0" w:uiPriority="62" w:unhideWhenUsed="0"/>
-    <w:lsdException w:name="Medium Shading 1 Accent 2" w:semiHidden="0" w:uiPriority="63" w:unhideWhenUsed="0"/>
-    <w:lsdException w:name="Medium Shading 2 Accent 2" w:semiHidden="0" w:uiPriority="64" w:unhideWhenUsed="0"/>
-    <w:lsdException w:name="Medium List 1 Accent 2" w:semiHidden="0" w:uiPriority="65" w:unhideWhenUsed="0"/>
-    <w:lsdException w:name="Medium List 2 Accent 2" w:semiHidden="0" w:uiPriority="66" w:unhideWhenUsed="0"/>
-    <w:lsdException w:name="Medium Grid 1 Accent 2" w:semiHidden="0" w:uiPriority="67" w:unhideWhenUsed="0"/>
-    <w:lsdException w:name="Medium Grid 2 Accent 2" w:semiHidden="0" w:uiPriority="68" w:unhideWhenUsed="0"/>
-    <w:lsdException w:name="Medium Grid 3 Accent 2" w:semiHidden="0" w:uiPriority="69" w:unhideWhenUsed="0"/>
-    <w:lsdException w:name="Dark List Accent 2" w:semiHidden="0" w:uiPriority="70" w:unhideWhenUsed="0"/>
-    <w:lsdException w:name="Colorful Shading Accent 2" w:semiHidden="0" w:uiPriority="71" w:unhideWhenUsed="0"/>
-    <w:lsdException w:name="Colorful List Accent 2" w:semiHidden="0" w:uiPriority="72" w:unhideWhenUsed="0"/>
-    <w:lsdException w:name="Colorful Grid Accent 2" w:semiHidden="0" w:uiPriority="73" w:unhideWhenUsed="0"/>
-    <w:lsdException w:name="Light Shading Accent 3" w:semiHidden="0" w:uiPriority="60" w:unhideWhenUsed="0"/>
-    <w:lsdException w:name="Light List Accent 3" w:semiHidden="0" w:uiPriority="61" w:unhideWhenUsed="0"/>
-    <w:lsdException w:name="Light Grid Accent 3" w:semiHidden="0" w:uiPriority="62" w:unhideWhenUsed="0"/>
-    <w:lsdException w:name="Medium Shading 1 Accent 3" w:semiHidden="0" w:uiPriority="63" w:unhideWhenUsed="0"/>
-    <w:lsdException w:name="Medium Shading 2 Accent 3" w:semiHidden="0" w:uiPriority="64" w:unhideWhenUsed="0"/>
-    <w:lsdException w:name="Medium List 1 Accent 3" w:semiHidden="0" w:uiPriority="65" w:unhideWhenUsed="0"/>
-    <w:lsdException w:name="Medium List 2 Accent 3" w:semiHidden="0" w:uiPriority="66" w:unhideWhenUsed="0"/>
-    <w:lsdException w:name="Medium Grid 1 Accent 3" w:semiHidden="0" w:uiPriority="67" w:unhideWhenUsed="0"/>
-    <w:lsdException w:name="Medium Grid 2 Accent 3" w:semiHidden="0" w:uiPriority="68" w:unhideWhenUsed="0"/>
-    <w:lsdException w:name="Medium Grid 3 Accent 3" w:semiHidden="0" w:uiPriority="69" w:unhideWhenUsed="0"/>
-    <w:lsdException w:name="Dark List Accent 3" w:semiHidden="0" w:uiPriority="70" w:unhideWhenUsed="0"/>
-    <w:lsdException w:name="Colorful Shading Accent 3" w:semiHidden="0" w:uiPriority="71" w:unhideWhenUsed="0"/>
-    <w:lsdException w:name="Colorful List Accent 3" w:semiHidden="0" w:uiPriority="72" w:unhideWhenUsed="0"/>
-    <w:lsdException w:name="Colorful Grid Accent 3" w:semiHidden="0" w:uiPriority="73" w:unhideWhenUsed="0"/>
-    <w:lsdException w:name="Light Shading Accent 4" w:semiHidden="0" w:uiPriority="60" w:unhideWhenUsed="0"/>
-    <w:lsdException w:name="Light List Accent 4" w:semiHidden="0" w:uiPriority="61" w:unhideWhenUsed="0"/>
-    <w:lsdException w:name="Light Grid Accent 4" w:semiHidden="0" w:uiPriority="62" w:unhideWhenUsed="0"/>
-    <w:lsdException w:name="Medium Shading 1 Accent 4" w:semiHidden="0" w:uiPriority="63" w:unhideWhenUsed="0"/>
-    <w:lsdException w:name="Medium Shading 2 Accent 4" w:semiHidden="0" w:uiPriority="64" w:unhideWhenUsed="0"/>
-    <w:lsdException w:name="Medium List 1 Accent 4" w:semiHidden="0" w:uiPriority="65" w:unhideWhenUsed="0"/>
-    <w:lsdException w:name="Medium List 2 Accent 4" w:semiHidden="0" w:uiPriority="66" w:unhideWhenUsed="0"/>
-    <w:lsdException w:name="Medium Grid 1 Accent 4" w:semiHidden="0" w:uiPriority="67" w:unhideWhenUsed="0"/>
-    <w:lsdException w:name="Medium Grid 2 Accent 4" w:semiHidden="0" w:uiPriority="68" w:unhideWhenUsed="0"/>
-    <w:lsdException w:name="Medium Grid 3 Accent 4" w:semiHidden="0" w:uiPriority="69" w:unhideWhenUsed="0"/>
-    <w:lsdException w:name="Dark List Accent 4" w:semiHidden="0" w:uiPriority="70" w:unhideWhenUsed="0"/>
-    <w:lsdException w:name="Colorful Shading Accent 4" w:semiHidden="0" w:uiPriority="71" w:unhideWhenUsed="0"/>
-    <w:lsdException w:name="Colorful List Accent 4" w:semiHidden="0" w:uiPriority="72" w:unhideWhenUsed="0"/>
-    <w:lsdException w:name="Colorful Grid Accent 4" w:semiHidden="0" w:uiPriority="73" w:unhideWhenUsed="0"/>
-    <w:lsdException w:name="Light Shading Accent 5" w:semiHidden="0" w:uiPriority="60" w:unhideWhenUsed="0"/>
-    <w:lsdException w:name="Light List Accent 5" w:semiHidden="0" w:uiPriority="61" w:unhideWhenUsed="0"/>
-    <w:lsdException w:name="Light Grid Accent 5" w:semiHidden="0" w:uiPriority="62" w:unhideWhenUsed="0"/>
-    <w:lsdException w:name="Medium Shading 1 Accent 5" w:semiHidden="0" w:uiPriority="63" w:unhideWhenUsed="0"/>
-    <w:lsdException w:name="Medium Shading 2 Accent 5" w:semiHidden="0" w:uiPriority="64" w:unhideWhenUsed="0"/>
-    <w:lsdException w:name="Medium List 1 Accent 5" w:semiHidden="0" w:uiPriority="65" w:unhideWhenUsed="0"/>
-    <w:lsdException w:name="Medium List 2 Accent 5" w:semiHidden="0" w:uiPriority="66" w:unhideWhenUsed="0"/>
-    <w:lsdException w:name="Medium Grid 1 Accent 5" w:semiHidden="0" w:uiPriority="67" w:unhideWhenUsed="0"/>
-    <w:lsdException w:name="Medium Grid 2 Accent 5" w:semiHidden="0" w:uiPriority="68" w:unhideWhenUsed="0"/>
-    <w:lsdException w:name="Medium Grid 3 Accent 5" w:semiHidden="0" w:uiPriority="69" w:unhideWhenUsed="0"/>
-    <w:lsdException w:name="Dark List Accent 5" w:semiHidden="0" w:uiPriority="70" w:unhideWhenUsed="0"/>
-    <w:lsdException w:name="Colorful Shading Accent 5" w:semiHidden="0" w:uiPriority="71" w:unhideWhenUsed="0"/>
-    <w:lsdException w:name="Colorful List Accent 5" w:semiHidden="0" w:uiPriority="72" w:unhideWhenUsed="0"/>
-    <w:lsdException w:name="Colorful Grid Accent 5" w:semiHidden="0" w:uiPriority="73" w:unhideWhenUsed="0"/>
-    <w:lsdException w:name="Light Shading Accent 6" w:semiHidden="0" w:uiPriority="60" w:unhideWhenUsed="0"/>
-    <w:lsdException w:name="Light List Accent 6" w:semiHidden="0" w:uiPriority="61" w:unhideWhenUsed="0"/>
-    <w:lsdException w:name="Light Grid Accent 6" w:semiHidden="0" w:uiPriority="62" w:unhideWhenUsed="0"/>
-    <w:lsdException w:name="Medium Shading 1 Accent 6" w:semiHidden="0" w:uiPriority="63" w:unhideWhenUsed="0"/>
-    <w:lsdException w:name="Medium Shading 2 Accent 6" w:semiHidden="0" w:uiPriority="64" w:unhideWhenUsed="0"/>
-    <w:lsdException w:name="Medium List 1 Accent 6" w:semiHidden="0" w:uiPriority="65" w:unhideWhenUsed="0"/>
-    <w:lsdException w:name="Medium List 2 Accent 6" w:semiHidden="0" w:uiPriority="66" w:unhideWhenUsed="0"/>
-    <w:lsdException w:name="Medium Grid 1 Accent 6" w:semiHidden="0" w:uiPriority="67" w:unhideWhenUsed="0"/>
-    <w:lsdException w:name="Medium Grid 2 Accent 6" w:semiHidden="0" w:uiPriority="68" w:unhideWhenUsed="0"/>
-    <w:lsdException w:name="Medium Grid 3 Accent 6" w:semiHidden="0" w:uiPriority="69" w:unhideWhenUsed="0"/>
-    <w:lsdException w:name="Dark List Accent 6" w:semiHidden="0" w:uiPriority="70" w:unhideWhenUsed="0"/>
-    <w:lsdException w:name="Colorful Shading Accent 6" w:semiHidden="0" w:uiPriority="71" w:unhideWhenUsed="0"/>
-    <w:lsdException w:name="Colorful List Accent 6" w:semiHidden="0" w:uiPriority="72" w:unhideWhenUsed="0"/>
-    <w:lsdException w:name="Colorful Grid Accent 6" w:semiHidden="0" w:uiPriority="73" w:unhideWhenUsed="0"/>
-    <w:lsdException w:name="Subtle Emphasis" w:semiHidden="0" w:uiPriority="19" w:unhideWhenUsed="0" w:qFormat="1"/>
-    <w:lsdException w:name="Intense Emphasis" w:semiHidden="0" w:uiPriority="21" w:unhideWhenUsed="0" w:qFormat="1"/>
-    <w:lsdException w:name="Subtle Reference" w:semiHidden="0" w:uiPriority="31" w:unhideWhenUsed="0" w:qFormat="1"/>
-    <w:lsdException w:name="Intense Reference" w:semiHidden="0" w:uiPriority="32" w:unhideWhenUsed="0" w:qFormat="1"/>
-    <w:lsdException w:name="Book Title" w:semiHidden="0" w:uiPriority="33" w:unhideWhenUsed="0" w:qFormat="1"/>
-    <w:lsdException w:name="Bibliography" w:uiPriority="37"/>
-    <w:lsdException w:name="TOC Heading" w:uiPriority="39" w:qFormat="1"/>
-  </w:latentStyles>
-  <w:style w:type="paragraph" w:default="1" w:styleId="Normal">
-    <w:name w:val="Normal"/>
-  </w:style>
-  <w:style w:type="paragraph" w:styleId="Heading1">
-    <w:name w:val="heading 1"/>
-    <w:basedOn w:val="Normal"/>
-    <w:next w:val="Normal"/>
-    <w:pPr>
-      <w:keepNext/>
-      <w:keepLines/>
-      <w:spacing w:before="480" w:after="240"/>
-      <w:outlineLvl w:val="0"/>
-    </w:pPr>
-    <w:rPr>
-      <w:b/>
-      <w:sz w:val="36"/>
-      <w:szCs w:val="36"/>
-    </w:rPr>
-  </w:style>
-  <w:style w:type="paragraph" w:styleId="Heading2">
-    <w:name w:val="heading 2"/>
-    <w:basedOn w:val="Normal"/>
-    <w:next w:val="Normal"/>
-    <w:pPr>
-      <w:keepNext/>
-      <w:keepLines/>
-      <w:spacing w:before="280" w:after="280"/>
-      <w:outlineLvl w:val="1"/>
-    </w:pPr>
-    <w:rPr>
-      <w:b/>
-      <w:sz w:val="28"/>
-      <w:szCs w:val="28"/>
-    </w:rPr>
-  </w:style>
-  <w:style w:type="paragraph" w:styleId="Heading3">
-    <w:name w:val="heading 3"/>
-    <w:basedOn w:val="Normal"/>
-    <w:next w:val="Normal"/>
-    <w:pPr>
-      <w:keepNext/>
-      <w:keepLines/>
-      <w:spacing w:before="240" w:after="240"/>
-      <w:outlineLvl w:val="2"/>
-    </w:pPr>
-    <w:rPr>
-      <w:b/>
-    </w:rPr>
-  </w:style>
-  <w:style w:type="paragraph" w:styleId="Heading4">
-    <w:name w:val="heading 4"/>
-    <w:basedOn w:val="Normal"/>
-    <w:next w:val="Normal"/>
-    <w:pPr>
-      <w:keepNext/>
-      <w:keepLines/>
-      <w:spacing w:before="240" w:after="60"/>
-      <w:jc w:val="both"/>
-      <w:outlineLvl w:val="3"/>
-    </w:pPr>
-    <w:rPr>
-      <w:b/>
-      <w:i/>
-      <w:sz w:val="22"/>
-      <w:szCs w:val="22"/>
-    </w:rPr>
-  </w:style>
-  <w:style w:type="paragraph" w:styleId="Heading5">
-    <w:name w:val="heading 5"/>
-    <w:basedOn w:val="Normal"/>
-    <w:next w:val="Normal"/>
-    <w:pPr>
-      <w:keepNext/>
-      <w:keepLines/>
-      <w:spacing w:before="240" w:after="60"/>
-      <w:jc w:val="both"/>
-      <w:outlineLvl w:val="4"/>
-    </w:pPr>
-    <w:rPr>
-      <w:rFonts w:ascii="Arial" w:eastAsia="Arial" w:hAnsi="Arial" w:cs="Arial"/>
-      <w:sz w:val="22"/>
-      <w:szCs w:val="22"/>
-    </w:rPr>
-  </w:style>
-  <w:style w:type="paragraph" w:styleId="Heading6">
-    <w:name w:val="heading 6"/>
-    <w:basedOn w:val="Normal"/>
-    <w:next w:val="Normal"/>
-    <w:pPr>
-      <w:keepNext/>
-      <w:keepLines/>
-      <w:spacing w:before="240" w:after="60"/>
-      <w:jc w:val="both"/>
-      <w:outlineLvl w:val="5"/>
-    </w:pPr>
-    <w:rPr>
-      <w:rFonts w:ascii="Arial" w:eastAsia="Arial" w:hAnsi="Arial" w:cs="Arial"/>
-      <w:i/>
-      <w:sz w:val="22"/>
-      <w:szCs w:val="22"/>
-    </w:rPr>
-  </w:style>
-  <w:style w:type="character" w:default="1" w:styleId="DefaultParagraphFont">
-    <w:name w:val="Default Paragraph Font"/>
-    <w:uiPriority w:val="1"/>
-    <w:semiHidden/>
-    <w:unhideWhenUsed/>
-  </w:style>
-  <w:style w:type="table" w:default="1" w:styleId="TableNormal">
-    <w:name w:val="Normal Table"/>
-    <w:uiPriority w:val="99"/>
-    <w:semiHidden/>
-    <w:unhideWhenUsed/>
-    <w:tblPr>
-      <w:tblInd w:w="0" w:type="dxa"/>
-      <w:tblCellMar>
-        <w:top w:w="0" w:type="dxa"/>
-        <w:left w:w="108" w:type="dxa"/>
-        <w:bottom w:w="0" w:type="dxa"/>
-        <w:right w:w="108" w:type="dxa"/>
-      </w:tblCellMar>
-    </w:tblPr>
-  </w:style>
-  <w:style w:type="numbering" w:default="1" w:styleId="NoList">
-    <w:name w:val="No List"/>
-    <w:uiPriority w:val="99"/>
-    <w:semiHidden/>
-    <w:unhideWhenUsed/>
-  </w:style>
-  <w:style w:type="paragraph" w:styleId="Title">
-    <w:name w:val="Title"/>
-    <w:basedOn w:val="Normal"/>
-    <w:next w:val="Normal"/>
-    <w:pPr>
-      <w:keepNext/>
-      <w:keepLines/>
-      <w:spacing w:before="240" w:after="720"/>
-      <w:jc w:val="right"/>
-    </w:pPr>
-    <w:rPr>
-      <w:rFonts w:ascii="Arial" w:eastAsia="Arial" w:hAnsi="Arial" w:cs="Arial"/>
-      <w:b/>
-      <w:sz w:val="64"/>
-      <w:szCs w:val="64"/>
-    </w:rPr>
-  </w:style>
-  <w:style w:type="paragraph" w:styleId="Subtitle">
-    <w:name w:val="Subtitle"/>
-    <w:basedOn w:val="Normal"/>
-    <w:next w:val="Normal"/>
-    <w:pPr>
-      <w:keepNext/>
-      <w:keepLines/>
-      <w:spacing w:before="360" w:after="80"/>
-      <w:contextualSpacing/>
-    </w:pPr>
-    <w:rPr>
-      <w:rFonts w:ascii="Georgia" w:eastAsia="Georgia" w:hAnsi="Georgia" w:cs="Georgia"/>
-      <w:i/>
-      <w:color w:val="666666"/>
-      <w:sz w:val="48"/>
-      <w:szCs w:val="48"/>
-    </w:rPr>
-  </w:style>
-  <w:style w:type="table" w:customStyle="1" w:styleId="a">
-    <w:basedOn w:val="TableNormal"/>
-    <w:tblPr>
-      <w:tblStyleRowBandSize w:val="1"/>
-      <w:tblStyleColBandSize w:val="1"/>
-      <w:tblInd w:w="0" w:type="dxa"/>
-      <w:tblCellMar>
-        <w:top w:w="0" w:type="dxa"/>
-        <w:left w:w="108" w:type="dxa"/>
-        <w:bottom w:w="0" w:type="dxa"/>
-        <w:right w:w="108" w:type="dxa"/>
-      </w:tblCellMar>
-    </w:tblPr>
-  </w:style>
-  <w:style w:type="table" w:customStyle="1" w:styleId="a0">
-    <w:basedOn w:val="TableNormal"/>
-    <w:tblPr>
-      <w:tblStyleRowBandSize w:val="1"/>
-      <w:tblStyleColBandSize w:val="1"/>
-      <w:tblInd w:w="0" w:type="dxa"/>
-      <w:tblCellMar>
-        <w:top w:w="0" w:type="dxa"/>
-        <w:left w:w="108" w:type="dxa"/>
-        <w:bottom w:w="0" w:type="dxa"/>
-        <w:right w:w="108" w:type="dxa"/>
-      </w:tblCellMar>
-    </w:tblPr>
-  </w:style>
-  <w:style w:type="table" w:customStyle="1" w:styleId="a1">
-    <w:basedOn w:val="TableNormal"/>
-    <w:tblPr>
-      <w:tblStyleRowBandSize w:val="1"/>
-      <w:tblStyleColBandSize w:val="1"/>
-      <w:tblInd w:w="0" w:type="dxa"/>
-      <w:tblCellMar>
-        <w:top w:w="0" w:type="dxa"/>
-        <w:left w:w="108" w:type="dxa"/>
-        <w:bottom w:w="0" w:type="dxa"/>
-        <w:right w:w="108" w:type="dxa"/>
-      </w:tblCellMar>
-    </w:tblPr>
-  </w:style>
-  <w:style w:type="table" w:customStyle="1" w:styleId="a2">
-    <w:basedOn w:val="TableNormal"/>
-    <w:tblPr>
-      <w:tblStyleRowBandSize w:val="1"/>
-      <w:tblStyleColBandSize w:val="1"/>
-      <w:tblInd w:w="0" w:type="dxa"/>
-      <w:tblCellMar>
-        <w:top w:w="0" w:type="dxa"/>
-        <w:left w:w="108" w:type="dxa"/>
-        <w:bottom w:w="0" w:type="dxa"/>
-        <w:right w:w="108" w:type="dxa"/>
-      </w:tblCellMar>
-    </w:tblPr>
-  </w:style>
-  <w:style w:type="table" w:customStyle="1" w:styleId="a3">
-    <w:basedOn w:val="TableNormal"/>
-    <w:tblPr>
-      <w:tblStyleRowBandSize w:val="1"/>
-      <w:tblStyleColBandSize w:val="1"/>
-      <w:tblInd w:w="0" w:type="dxa"/>
-      <w:tblCellMar>
-        <w:top w:w="0" w:type="dxa"/>
-        <w:left w:w="108" w:type="dxa"/>
-        <w:bottom w:w="0" w:type="dxa"/>
-        <w:right w:w="108" w:type="dxa"/>
-      </w:tblCellMar>
-    </w:tblPr>
-  </w:style>
-  <w:style w:type="table" w:customStyle="1" w:styleId="a4">
-    <w:basedOn w:val="TableNormal"/>
-    <w:tblPr>
-      <w:tblStyleRowBandSize w:val="1"/>
-      <w:tblStyleColBandSize w:val="1"/>
-      <w:tblInd w:w="0" w:type="dxa"/>
-      <w:tblCellMar>
-        <w:top w:w="0" w:type="dxa"/>
-        <w:left w:w="115" w:type="dxa"/>
-        <w:bottom w:w="0" w:type="dxa"/>
-        <w:right w:w="115" w:type="dxa"/>
-      </w:tblCellMar>
-    </w:tblPr>
-  </w:style>
-  <w:style w:type="table" w:customStyle="1" w:styleId="a5">
-    <w:basedOn w:val="TableNormal"/>
-    <w:tblPr>
-      <w:tblStyleRowBandSize w:val="1"/>
-      <w:tblStyleColBandSize w:val="1"/>
-      <w:tblInd w:w="0" w:type="dxa"/>
-      <w:tblCellMar>
-        <w:top w:w="0" w:type="dxa"/>
-        <w:left w:w="115" w:type="dxa"/>
-        <w:bottom w:w="0" w:type="dxa"/>
-        <w:right w:w="115" w:type="dxa"/>
-      </w:tblCellMar>
-    </w:tblPr>
-  </w:style>
-  <w:style w:type="table" w:customStyle="1" w:styleId="a6">
-    <w:basedOn w:val="TableNormal"/>
-    <w:tblPr>
-      <w:tblStyleRowBandSize w:val="1"/>
-      <w:tblStyleColBandSize w:val="1"/>
-      <w:tblInd w:w="0" w:type="dxa"/>
-      <w:tblCellMar>
-        <w:top w:w="0" w:type="dxa"/>
-        <w:left w:w="115" w:type="dxa"/>
-        <w:bottom w:w="0" w:type="dxa"/>
-        <w:right w:w="115" w:type="dxa"/>
-      </w:tblCellMar>
-    </w:tblPr>
-  </w:style>
-  <w:style w:type="table" w:customStyle="1" w:styleId="a7">
-    <w:basedOn w:val="TableNormal"/>
-    <w:tblPr>
-      <w:tblStyleRowBandSize w:val="1"/>
-      <w:tblStyleColBandSize w:val="1"/>
-      <w:tblInd w:w="0" w:type="dxa"/>
-      <w:tblCellMar>
-        <w:top w:w="0" w:type="dxa"/>
-        <w:left w:w="115" w:type="dxa"/>
-        <w:bottom w:w="0" w:type="dxa"/>
-        <w:right w:w="115" w:type="dxa"/>
-      </w:tblCellMar>
-    </w:tblPr>
-  </w:style>
-  <w:style w:type="table" w:customStyle="1" w:styleId="a8">
-    <w:basedOn w:val="TableNormal"/>
-    <w:tblPr>
-      <w:tblStyleRowBandSize w:val="1"/>
-      <w:tblStyleColBandSize w:val="1"/>
-      <w:tblInd w:w="0" w:type="dxa"/>
-      <w:tblCellMar>
-        <w:top w:w="0" w:type="dxa"/>
-        <w:left w:w="115" w:type="dxa"/>
-        <w:bottom w:w="0" w:type="dxa"/>
-        <w:right w:w="115" w:type="dxa"/>
-      </w:tblCellMar>
-    </w:tblPr>
-  </w:style>
-  <w:style w:type="table" w:customStyle="1" w:styleId="a9">
-    <w:basedOn w:val="TableNormal"/>
-    <w:tblPr>
-      <w:tblStyleRowBandSize w:val="1"/>
-      <w:tblStyleColBandSize w:val="1"/>
-      <w:tblInd w:w="0" w:type="dxa"/>
-      <w:tblCellMar>
-        <w:top w:w="0" w:type="dxa"/>
-        <w:left w:w="115" w:type="dxa"/>
-        <w:bottom w:w="0" w:type="dxa"/>
-        <w:right w:w="115" w:type="dxa"/>
-      </w:tblCellMar>
-    </w:tblPr>
-  </w:style>
-  <w:style w:type="table" w:customStyle="1" w:styleId="aa">
-    <w:basedOn w:val="TableNormal"/>
-    <w:tblPr>
-      <w:tblStyleRowBandSize w:val="1"/>
-      <w:tblStyleColBandSize w:val="1"/>
-      <w:tblInd w:w="0" w:type="dxa"/>
-      <w:tblCellMar>
-        <w:top w:w="0" w:type="dxa"/>
-        <w:left w:w="115" w:type="dxa"/>
-        <w:bottom w:w="0" w:type="dxa"/>
-        <w:right w:w="115" w:type="dxa"/>
-      </w:tblCellMar>
-    </w:tblPr>
-  </w:style>
-  <w:style w:type="table" w:customStyle="1" w:styleId="ab">
-    <w:basedOn w:val="TableNormal"/>
-    <w:tblPr>
-      <w:tblStyleRowBandSize w:val="1"/>
-      <w:tblStyleColBandSize w:val="1"/>
-      <w:tblInd w:w="0" w:type="dxa"/>
-      <w:tblCellMar>
-        <w:top w:w="0" w:type="dxa"/>
-        <w:left w:w="115" w:type="dxa"/>
-        <w:bottom w:w="0" w:type="dxa"/>
-        <w:right w:w="115" w:type="dxa"/>
-      </w:tblCellMar>
-    </w:tblPr>
-  </w:style>
-  <w:style w:type="table" w:customStyle="1" w:styleId="ac">
-    <w:basedOn w:val="TableNormal"/>
-    <w:tblPr>
-      <w:tblStyleRowBandSize w:val="1"/>
-      <w:tblStyleColBandSize w:val="1"/>
-      <w:tblInd w:w="0" w:type="dxa"/>
-      <w:tblCellMar>
-        <w:top w:w="0" w:type="dxa"/>
-        <w:left w:w="115" w:type="dxa"/>
-        <w:bottom w:w="0" w:type="dxa"/>
-        <w:right w:w="115" w:type="dxa"/>
-      </w:tblCellMar>
-    </w:tblPr>
-  </w:style>
-  <w:style w:type="table" w:customStyle="1" w:styleId="ad">
-    <w:basedOn w:val="TableNormal"/>
-    <w:tblPr>
-      <w:tblStyleRowBandSize w:val="1"/>
-      <w:tblStyleColBandSize w:val="1"/>
-      <w:tblInd w:w="0" w:type="dxa"/>
-      <w:tblCellMar>
-        <w:top w:w="0" w:type="dxa"/>
-        <w:left w:w="115" w:type="dxa"/>
-        <w:bottom w:w="0" w:type="dxa"/>
-        <w:right w:w="115" w:type="dxa"/>
-      </w:tblCellMar>
-    </w:tblPr>
-  </w:style>
-  <w:style w:type="table" w:customStyle="1" w:styleId="ae">
-    <w:basedOn w:val="TableNormal"/>
-    <w:tblPr>
-      <w:tblStyleRowBandSize w:val="1"/>
-      <w:tblStyleColBandSize w:val="1"/>
-      <w:tblInd w:w="0" w:type="dxa"/>
-      <w:tblCellMar>
-        <w:top w:w="0" w:type="dxa"/>
-        <w:left w:w="115" w:type="dxa"/>
-        <w:bottom w:w="0" w:type="dxa"/>
-        <w:right w:w="115" w:type="dxa"/>
-      </w:tblCellMar>
-    </w:tblPr>
-  </w:style>
-  <w:style w:type="table" w:customStyle="1" w:styleId="af">
-    <w:basedOn w:val="TableNormal"/>
-    <w:tblPr>
-      <w:tblStyleRowBandSize w:val="1"/>
-      <w:tblStyleColBandSize w:val="1"/>
-      <w:tblInd w:w="0" w:type="dxa"/>
-      <w:tblCellMar>
-        <w:top w:w="0" w:type="dxa"/>
-        <w:left w:w="115" w:type="dxa"/>
-        <w:bottom w:w="0" w:type="dxa"/>
-        <w:right w:w="115" w:type="dxa"/>
-      </w:tblCellMar>
-    </w:tblPr>
-  </w:style>
-  <w:style w:type="table" w:customStyle="1" w:styleId="af0">
-    <w:basedOn w:val="TableNormal"/>
-    <w:tblPr>
-      <w:tblStyleRowBandSize w:val="1"/>
-      <w:tblStyleColBandSize w:val="1"/>
-      <w:tblInd w:w="0" w:type="dxa"/>
-      <w:tblCellMar>
-        <w:top w:w="0" w:type="dxa"/>
-        <w:left w:w="115" w:type="dxa"/>
-        <w:bottom w:w="0" w:type="dxa"/>
-        <w:right w:w="115" w:type="dxa"/>
-      </w:tblCellMar>
-    </w:tblPr>
-  </w:style>
-  <w:style w:type="table" w:customStyle="1" w:styleId="af1">
-    <w:basedOn w:val="TableNormal"/>
-    <w:tblPr>
-      <w:tblStyleRowBandSize w:val="1"/>
-      <w:tblStyleColBandSize w:val="1"/>
-      <w:tblInd w:w="0" w:type="dxa"/>
-      <w:tblCellMar>
-        <w:top w:w="0" w:type="dxa"/>
-        <w:left w:w="115" w:type="dxa"/>
-        <w:bottom w:w="0" w:type="dxa"/>
-        <w:right w:w="115" w:type="dxa"/>
-      </w:tblCellMar>
-    </w:tblPr>
-  </w:style>
-  <w:style w:type="table" w:customStyle="1" w:styleId="af2">
-    <w:basedOn w:val="TableNormal"/>
-    <w:tblPr>
-      <w:tblStyleRowBandSize w:val="1"/>
-      <w:tblStyleColBandSize w:val="1"/>
-      <w:tblInd w:w="0" w:type="dxa"/>
-      <w:tblCellMar>
-        <w:top w:w="0" w:type="dxa"/>
-        <w:left w:w="115" w:type="dxa"/>
-        <w:bottom w:w="0" w:type="dxa"/>
-        <w:right w:w="115" w:type="dxa"/>
-      </w:tblCellMar>
-    </w:tblPr>
-  </w:style>
-  <w:style w:type="table" w:customStyle="1" w:styleId="af3">
-    <w:basedOn w:val="TableNormal"/>
-    <w:tblPr>
-      <w:tblStyleRowBandSize w:val="1"/>
-      <w:tblStyleColBandSize w:val="1"/>
-      <w:tblInd w:w="0" w:type="dxa"/>
-      <w:tblCellMar>
-        <w:top w:w="0" w:type="dxa"/>
-        <w:left w:w="115" w:type="dxa"/>
-        <w:bottom w:w="0" w:type="dxa"/>
         <w:right w:w="115" w:type="dxa"/>
       </w:tblCellMar>
     </w:tblPr>

</xml_diff>